<commit_message>
adding litrature review and and big data in recomendation
</commit_message>
<xml_diff>
--- a/Integrated CA1 Sem 2 MSc in Data Analytics V4.docx
+++ b/Integrated CA1 Sem 2 MSc in Data Analytics V4.docx
@@ -167,12 +167,12 @@
               <w:rPr>
                 <w:sz w:val="20"/>
                 <w:szCs w:val="20"/>
-                <w:lang w:val="en-US" w:eastAsia="en-US" w:bidi="ar-SA"/>
               </w:rPr>
             </w:pPr>
             <w:r>
               <w:rPr>
                 <w:color w:val="333333"/>
+                <w:kern w:val="0"/>
                 <w:sz w:val="20"/>
                 <w:szCs w:val="20"/>
                 <w:lang w:val="en-US" w:eastAsia="en-US" w:bidi="ar-SA"/>
@@ -190,12 +190,12 @@
               <w:rPr>
                 <w:sz w:val="20"/>
                 <w:szCs w:val="20"/>
-                <w:lang w:val="en-US" w:eastAsia="en-US" w:bidi="ar-SA"/>
               </w:rPr>
             </w:pPr>
             <w:r>
               <w:rPr>
                 <w:color w:val="333333"/>
+                <w:kern w:val="0"/>
                 <w:sz w:val="20"/>
                 <w:szCs w:val="20"/>
                 <w:lang w:val="en-US" w:eastAsia="en-US" w:bidi="ar-SA"/>
@@ -222,12 +222,12 @@
               <w:rPr>
                 <w:sz w:val="20"/>
                 <w:szCs w:val="20"/>
-                <w:lang w:val="en-US" w:eastAsia="en-US" w:bidi="ar-SA"/>
               </w:rPr>
             </w:pPr>
             <w:r>
               <w:rPr>
                 <w:color w:val="333333"/>
+                <w:kern w:val="0"/>
                 <w:sz w:val="20"/>
                 <w:szCs w:val="20"/>
                 <w:lang w:val="en-US" w:eastAsia="en-US" w:bidi="ar-SA"/>
@@ -261,12 +261,12 @@
               <w:rPr>
                 <w:sz w:val="20"/>
                 <w:szCs w:val="20"/>
-                <w:lang w:val="en-US" w:eastAsia="en-US" w:bidi="ar-SA"/>
               </w:rPr>
             </w:pPr>
             <w:r>
               <w:rPr>
                 <w:color w:val="333333"/>
+                <w:kern w:val="0"/>
                 <w:sz w:val="20"/>
                 <w:szCs w:val="20"/>
                 <w:lang w:val="en-US" w:eastAsia="en-US" w:bidi="ar-SA"/>
@@ -284,12 +284,12 @@
               <w:rPr>
                 <w:sz w:val="20"/>
                 <w:szCs w:val="20"/>
-                <w:lang w:val="en-US" w:eastAsia="en-US" w:bidi="ar-SA"/>
               </w:rPr>
             </w:pPr>
             <w:r>
               <w:rPr>
                 <w:color w:val="333333"/>
+                <w:kern w:val="0"/>
                 <w:sz w:val="20"/>
                 <w:szCs w:val="20"/>
                 <w:lang w:val="en-US" w:eastAsia="en-US" w:bidi="ar-SA"/>
@@ -316,12 +316,12 @@
               <w:rPr>
                 <w:sz w:val="20"/>
                 <w:szCs w:val="20"/>
-                <w:lang w:val="en-US" w:eastAsia="en-US" w:bidi="ar-SA"/>
               </w:rPr>
             </w:pPr>
             <w:r>
               <w:rPr>
                 <w:color w:val="333333"/>
+                <w:kern w:val="0"/>
                 <w:sz w:val="20"/>
                 <w:szCs w:val="20"/>
                 <w:lang w:val="en-US" w:eastAsia="en-US" w:bidi="ar-SA"/>
@@ -355,12 +355,12 @@
               <w:rPr>
                 <w:sz w:val="20"/>
                 <w:szCs w:val="20"/>
-                <w:lang w:val="en-US" w:eastAsia="en-US" w:bidi="ar-SA"/>
               </w:rPr>
             </w:pPr>
             <w:r>
               <w:rPr>
                 <w:color w:val="333333"/>
+                <w:kern w:val="0"/>
                 <w:sz w:val="20"/>
                 <w:szCs w:val="20"/>
                 <w:lang w:val="en-US" w:eastAsia="en-US" w:bidi="ar-SA"/>
@@ -378,12 +378,12 @@
               <w:rPr>
                 <w:sz w:val="20"/>
                 <w:szCs w:val="20"/>
-                <w:lang w:val="en-US" w:eastAsia="en-US" w:bidi="ar-SA"/>
               </w:rPr>
             </w:pPr>
             <w:r>
               <w:rPr>
                 <w:color w:val="333333"/>
+                <w:kern w:val="0"/>
                 <w:sz w:val="20"/>
                 <w:szCs w:val="20"/>
                 <w:lang w:val="en-US" w:eastAsia="en-US" w:bidi="ar-SA"/>
@@ -410,12 +410,12 @@
               <w:rPr>
                 <w:sz w:val="20"/>
                 <w:szCs w:val="20"/>
-                <w:lang w:val="en-US" w:eastAsia="en-US" w:bidi="ar-SA"/>
               </w:rPr>
             </w:pPr>
             <w:r>
               <w:rPr>
                 <w:color w:val="333333"/>
+                <w:kern w:val="0"/>
                 <w:sz w:val="20"/>
                 <w:szCs w:val="20"/>
                 <w:lang w:val="en-US" w:eastAsia="en-US" w:bidi="ar-SA"/>
@@ -449,12 +449,12 @@
               <w:rPr>
                 <w:sz w:val="20"/>
                 <w:szCs w:val="20"/>
-                <w:lang w:val="en-US" w:eastAsia="en-US" w:bidi="ar-SA"/>
               </w:rPr>
             </w:pPr>
             <w:r>
               <w:rPr>
                 <w:color w:val="333333"/>
+                <w:kern w:val="0"/>
                 <w:sz w:val="20"/>
                 <w:szCs w:val="20"/>
                 <w:lang w:val="en-US" w:eastAsia="en-US" w:bidi="ar-SA"/>
@@ -472,12 +472,12 @@
               <w:rPr>
                 <w:sz w:val="20"/>
                 <w:szCs w:val="20"/>
-                <w:lang w:val="en-US" w:eastAsia="en-US" w:bidi="ar-SA"/>
               </w:rPr>
             </w:pPr>
             <w:r>
               <w:rPr>
                 <w:color w:val="333333"/>
+                <w:kern w:val="0"/>
                 <w:sz w:val="20"/>
                 <w:szCs w:val="20"/>
                 <w:lang w:val="en-US" w:eastAsia="en-US" w:bidi="ar-SA"/>
@@ -504,12 +504,12 @@
               <w:rPr>
                 <w:sz w:val="20"/>
                 <w:szCs w:val="20"/>
-                <w:lang w:val="en-US" w:eastAsia="en-US" w:bidi="ar-SA"/>
               </w:rPr>
             </w:pPr>
             <w:r>
               <w:rPr>
                 <w:color w:val="333333"/>
+                <w:kern w:val="0"/>
                 <w:sz w:val="20"/>
                 <w:szCs w:val="20"/>
                 <w:lang w:val="en-US" w:eastAsia="en-US" w:bidi="ar-SA"/>
@@ -543,12 +543,12 @@
               <w:rPr>
                 <w:sz w:val="20"/>
                 <w:szCs w:val="20"/>
-                <w:lang w:val="en-US" w:eastAsia="en-US" w:bidi="ar-SA"/>
               </w:rPr>
             </w:pPr>
             <w:r>
               <w:rPr>
                 <w:color w:val="333333"/>
+                <w:kern w:val="0"/>
                 <w:sz w:val="20"/>
                 <w:szCs w:val="20"/>
                 <w:lang w:val="en-US" w:eastAsia="en-US" w:bidi="ar-SA"/>
@@ -566,12 +566,12 @@
               <w:rPr>
                 <w:sz w:val="20"/>
                 <w:szCs w:val="20"/>
-                <w:lang w:val="en-US" w:eastAsia="en-US" w:bidi="ar-SA"/>
               </w:rPr>
             </w:pPr>
             <w:r>
               <w:rPr>
                 <w:color w:val="333333"/>
+                <w:kern w:val="0"/>
                 <w:sz w:val="20"/>
                 <w:szCs w:val="20"/>
                 <w:lang w:val="en-US" w:eastAsia="en-US" w:bidi="ar-SA"/>
@@ -598,12 +598,12 @@
               <w:rPr>
                 <w:sz w:val="20"/>
                 <w:szCs w:val="20"/>
-                <w:lang w:val="en-US" w:eastAsia="en-US" w:bidi="ar-SA"/>
               </w:rPr>
             </w:pPr>
             <w:r>
               <w:rPr>
                 <w:color w:val="333333"/>
+                <w:kern w:val="0"/>
                 <w:sz w:val="20"/>
                 <w:szCs w:val="20"/>
                 <w:lang w:val="en-US" w:eastAsia="en-US" w:bidi="ar-SA"/>
@@ -637,12 +637,12 @@
               <w:rPr>
                 <w:sz w:val="20"/>
                 <w:szCs w:val="20"/>
-                <w:lang w:val="en-US" w:eastAsia="en-US" w:bidi="ar-SA"/>
               </w:rPr>
             </w:pPr>
             <w:r>
               <w:rPr>
                 <w:color w:val="333333"/>
+                <w:kern w:val="0"/>
                 <w:sz w:val="20"/>
                 <w:szCs w:val="20"/>
                 <w:lang w:val="en-US" w:eastAsia="en-US" w:bidi="ar-SA"/>
@@ -660,12 +660,12 @@
               <w:rPr>
                 <w:sz w:val="20"/>
                 <w:szCs w:val="20"/>
-                <w:lang w:val="en-US" w:eastAsia="en-US" w:bidi="ar-SA"/>
               </w:rPr>
             </w:pPr>
             <w:r>
               <w:rPr>
                 <w:color w:val="333333"/>
+                <w:kern w:val="0"/>
                 <w:sz w:val="20"/>
                 <w:szCs w:val="20"/>
                 <w:lang w:val="en-US" w:eastAsia="en-US" w:bidi="ar-SA"/>
@@ -692,12 +692,12 @@
               <w:rPr>
                 <w:sz w:val="20"/>
                 <w:szCs w:val="20"/>
-                <w:lang w:val="en-US" w:eastAsia="en-US" w:bidi="ar-SA"/>
               </w:rPr>
             </w:pPr>
             <w:r>
               <w:rPr>
                 <w:color w:val="333333"/>
+                <w:kern w:val="0"/>
                 <w:sz w:val="20"/>
                 <w:szCs w:val="20"/>
                 <w:lang w:val="en-US" w:eastAsia="en-US" w:bidi="ar-SA"/>
@@ -731,12 +731,12 @@
               <w:rPr>
                 <w:sz w:val="20"/>
                 <w:szCs w:val="20"/>
-                <w:lang w:val="en-US" w:eastAsia="en-US" w:bidi="ar-SA"/>
               </w:rPr>
             </w:pPr>
             <w:r>
               <w:rPr>
                 <w:color w:val="333333"/>
+                <w:kern w:val="0"/>
                 <w:sz w:val="20"/>
                 <w:szCs w:val="20"/>
                 <w:lang w:val="en-US" w:eastAsia="en-US" w:bidi="ar-SA"/>
@@ -754,12 +754,12 @@
               <w:rPr>
                 <w:sz w:val="20"/>
                 <w:szCs w:val="20"/>
-                <w:lang w:val="en-US" w:eastAsia="en-US" w:bidi="ar-SA"/>
               </w:rPr>
             </w:pPr>
             <w:r>
               <w:rPr>
                 <w:color w:val="333333"/>
+                <w:kern w:val="0"/>
                 <w:sz w:val="20"/>
                 <w:szCs w:val="20"/>
                 <w:lang w:val="en-US" w:eastAsia="en-US" w:bidi="ar-SA"/>
@@ -786,12 +786,12 @@
               <w:rPr>
                 <w:sz w:val="20"/>
                 <w:szCs w:val="20"/>
-                <w:lang w:val="en-US" w:eastAsia="en-US" w:bidi="ar-SA"/>
               </w:rPr>
             </w:pPr>
             <w:r>
               <w:rPr>
                 <w:color w:val="333333"/>
+                <w:kern w:val="0"/>
                 <w:sz w:val="20"/>
                 <w:szCs w:val="20"/>
                 <w:lang w:val="en-US" w:eastAsia="en-US" w:bidi="ar-SA"/>
@@ -922,7 +922,7 @@
       <w:sdtContent>
         <w:p>
           <w:pPr>
-            <w:pStyle w:val="ContentsHeading"/>
+            <w:pStyle w:val="TOCHeading1"/>
             <w:jc w:val="center"/>
             <w:rPr>
               <w:rFonts w:ascii="Times New Roman" w:hAnsi="Times New Roman" w:asciiTheme="majorBidi" w:hAnsiTheme="majorBidi"/>
@@ -948,7 +948,7 @@
             </w:tabs>
             <w:spacing w:before="280" w:after="100"/>
             <w:rPr>
-              <w:rFonts w:ascii="Times New Roman" w:hAnsi="Times New Roman" w:eastAsia="" w:cs="Times New Roman" w:asciiTheme="majorBidi" w:cstheme="majorBidi" w:eastAsiaTheme="minorEastAsia" w:hAnsiTheme="majorBidi"/>
+              <w:rFonts w:ascii="Times New Roman" w:hAnsi="Times New Roman" w:eastAsia="等线" w:cs="Times New Roman" w:asciiTheme="majorBidi" w:cstheme="majorBidi" w:eastAsiaTheme="minorEastAsia" w:hAnsiTheme="majorBidi"/>
               <w:color w:val="auto"/>
               <w:kern w:val="2"/>
               <w:sz w:val="20"/>
@@ -965,7 +965,7 @@
               <w:rStyle w:val="IndexLink"/>
               <w:sz w:val="20"/>
               <w:szCs w:val="20"/>
-              <w:rFonts w:eastAsia="" w:cs="Times New Roman" w:ascii="Times New Roman" w:hAnsi="Times New Roman"/>
+              <w:rFonts w:eastAsia="等线 Light" w:cs="Times New Roman" w:ascii="Times New Roman" w:hAnsi="Times New Roman"/>
             </w:rPr>
             <w:instrText xml:space="preserve"> TOC \z \o "1-3" \u \h</w:instrText>
           </w:r>
@@ -975,7 +975,7 @@
               <w:rStyle w:val="IndexLink"/>
               <w:sz w:val="20"/>
               <w:szCs w:val="20"/>
-              <w:rFonts w:eastAsia="" w:cs="Times New Roman" w:ascii="Times New Roman" w:hAnsi="Times New Roman"/>
+              <w:rFonts w:eastAsia="等线 Light" w:cs="Times New Roman" w:ascii="Times New Roman" w:hAnsi="Times New Roman"/>
             </w:rPr>
             <w:fldChar w:fldCharType="separate"/>
           </w:r>
@@ -984,7 +984,7 @@
               <w:rPr>
                 <w:webHidden/>
                 <w:rStyle w:val="IndexLink"/>
-                <w:rFonts w:eastAsia="" w:cs="Times New Roman" w:ascii="Times New Roman" w:hAnsi="Times New Roman" w:asciiTheme="majorBidi" w:cstheme="majorBidi" w:eastAsiaTheme="majorEastAsia" w:hAnsiTheme="majorBidi"/>
+                <w:rFonts w:eastAsia="等线 Light" w:cs="Times New Roman" w:ascii="Times New Roman" w:hAnsi="Times New Roman" w:asciiTheme="majorBidi" w:cstheme="majorBidi" w:eastAsiaTheme="majorEastAsia" w:hAnsiTheme="majorBidi"/>
                 <w:sz w:val="20"/>
                 <w:szCs w:val="20"/>
               </w:rPr>
@@ -1012,7 +1012,6 @@
               <w:rPr>
                 <w:rStyle w:val="IndexLink"/>
                 <w:rFonts w:cs="Times New Roman" w:ascii="Times New Roman" w:hAnsi="Times New Roman" w:asciiTheme="majorBidi" w:cstheme="majorBidi" w:hAnsiTheme="majorBidi"/>
-                <w:vanish w:val="false"/>
                 <w:sz w:val="20"/>
                 <w:szCs w:val="20"/>
               </w:rPr>
@@ -1036,7 +1035,7 @@
             </w:tabs>
             <w:spacing w:before="280" w:after="100"/>
             <w:rPr>
-              <w:rFonts w:ascii="Times New Roman" w:hAnsi="Times New Roman" w:eastAsia="" w:cs="Times New Roman" w:asciiTheme="majorBidi" w:cstheme="majorBidi" w:eastAsiaTheme="minorEastAsia" w:hAnsiTheme="majorBidi"/>
+              <w:rFonts w:ascii="Times New Roman" w:hAnsi="Times New Roman" w:eastAsia="等线" w:cs="Times New Roman" w:asciiTheme="majorBidi" w:cstheme="majorBidi" w:eastAsiaTheme="minorEastAsia" w:hAnsiTheme="majorBidi"/>
               <w:color w:val="auto"/>
               <w:kern w:val="2"/>
               <w:sz w:val="20"/>
@@ -1049,7 +1048,7 @@
               <w:rPr>
                 <w:webHidden/>
                 <w:rStyle w:val="IndexLink"/>
-                <w:rFonts w:eastAsia="" w:cs="Times New Roman" w:ascii="Times New Roman" w:hAnsi="Times New Roman" w:asciiTheme="majorBidi" w:cstheme="majorBidi" w:eastAsiaTheme="majorEastAsia" w:hAnsiTheme="majorBidi"/>
+                <w:rFonts w:eastAsia="等线 Light" w:cs="Times New Roman" w:ascii="Times New Roman" w:hAnsi="Times New Roman" w:asciiTheme="majorBidi" w:cstheme="majorBidi" w:eastAsiaTheme="majorEastAsia" w:hAnsiTheme="majorBidi"/>
                 <w:sz w:val="20"/>
                 <w:szCs w:val="20"/>
               </w:rPr>
@@ -1077,7 +1076,6 @@
               <w:rPr>
                 <w:rStyle w:val="IndexLink"/>
                 <w:rFonts w:cs="Times New Roman" w:ascii="Times New Roman" w:hAnsi="Times New Roman" w:asciiTheme="majorBidi" w:cstheme="majorBidi" w:hAnsiTheme="majorBidi"/>
-                <w:vanish w:val="false"/>
                 <w:sz w:val="20"/>
                 <w:szCs w:val="20"/>
               </w:rPr>
@@ -1101,7 +1099,7 @@
             </w:tabs>
             <w:spacing w:before="280" w:after="100"/>
             <w:rPr>
-              <w:rFonts w:ascii="Times New Roman" w:hAnsi="Times New Roman" w:eastAsia="" w:cs="Times New Roman" w:asciiTheme="majorBidi" w:cstheme="majorBidi" w:eastAsiaTheme="minorEastAsia" w:hAnsiTheme="majorBidi"/>
+              <w:rFonts w:ascii="Times New Roman" w:hAnsi="Times New Roman" w:eastAsia="等线" w:cs="Times New Roman" w:asciiTheme="majorBidi" w:cstheme="majorBidi" w:eastAsiaTheme="minorEastAsia" w:hAnsiTheme="majorBidi"/>
               <w:color w:val="auto"/>
               <w:kern w:val="2"/>
               <w:sz w:val="20"/>
@@ -1114,7 +1112,7 @@
               <w:rPr>
                 <w:webHidden/>
                 <w:rStyle w:val="IndexLink"/>
-                <w:rFonts w:eastAsia="" w:cs="Times New Roman" w:ascii="Times New Roman" w:hAnsi="Times New Roman" w:asciiTheme="majorBidi" w:cstheme="majorBidi" w:eastAsiaTheme="majorEastAsia" w:hAnsiTheme="majorBidi"/>
+                <w:rFonts w:eastAsia="等线 Light" w:cs="Times New Roman" w:ascii="Times New Roman" w:hAnsi="Times New Roman" w:asciiTheme="majorBidi" w:cstheme="majorBidi" w:eastAsiaTheme="majorEastAsia" w:hAnsiTheme="majorBidi"/>
                 <w:sz w:val="20"/>
                 <w:szCs w:val="20"/>
               </w:rPr>
@@ -1142,7 +1140,6 @@
               <w:rPr>
                 <w:rStyle w:val="IndexLink"/>
                 <w:rFonts w:cs="Times New Roman" w:ascii="Times New Roman" w:hAnsi="Times New Roman" w:asciiTheme="majorBidi" w:cstheme="majorBidi" w:hAnsiTheme="majorBidi"/>
-                <w:vanish w:val="false"/>
                 <w:sz w:val="20"/>
                 <w:szCs w:val="20"/>
               </w:rPr>
@@ -1166,7 +1163,7 @@
             </w:tabs>
             <w:spacing w:before="280" w:after="100"/>
             <w:rPr>
-              <w:rFonts w:ascii="Times New Roman" w:hAnsi="Times New Roman" w:eastAsia="" w:cs="Times New Roman" w:asciiTheme="majorBidi" w:cstheme="majorBidi" w:eastAsiaTheme="minorEastAsia" w:hAnsiTheme="majorBidi"/>
+              <w:rFonts w:ascii="Times New Roman" w:hAnsi="Times New Roman" w:eastAsia="等线" w:cs="Times New Roman" w:asciiTheme="majorBidi" w:cstheme="majorBidi" w:eastAsiaTheme="minorEastAsia" w:hAnsiTheme="majorBidi"/>
               <w:color w:val="auto"/>
               <w:kern w:val="2"/>
               <w:sz w:val="20"/>
@@ -1179,7 +1176,7 @@
               <w:rPr>
                 <w:webHidden/>
                 <w:rStyle w:val="IndexLink"/>
-                <w:rFonts w:eastAsia="" w:cs="Times New Roman" w:ascii="Times New Roman" w:hAnsi="Times New Roman" w:asciiTheme="majorBidi" w:cstheme="majorBidi" w:eastAsiaTheme="majorEastAsia" w:hAnsiTheme="majorBidi"/>
+                <w:rFonts w:eastAsia="等线 Light" w:cs="Times New Roman" w:ascii="Times New Roman" w:hAnsi="Times New Roman" w:asciiTheme="majorBidi" w:cstheme="majorBidi" w:eastAsiaTheme="majorEastAsia" w:hAnsiTheme="majorBidi"/>
                 <w:sz w:val="20"/>
                 <w:szCs w:val="20"/>
               </w:rPr>
@@ -1207,7 +1204,6 @@
               <w:rPr>
                 <w:rStyle w:val="IndexLink"/>
                 <w:rFonts w:cs="Times New Roman" w:ascii="Times New Roman" w:hAnsi="Times New Roman" w:asciiTheme="majorBidi" w:cstheme="majorBidi" w:hAnsiTheme="majorBidi"/>
-                <w:vanish w:val="false"/>
                 <w:sz w:val="20"/>
                 <w:szCs w:val="20"/>
               </w:rPr>
@@ -1231,7 +1227,7 @@
             </w:tabs>
             <w:spacing w:before="280" w:after="100"/>
             <w:rPr>
-              <w:rFonts w:ascii="Times New Roman" w:hAnsi="Times New Roman" w:eastAsia="" w:cs="Times New Roman" w:asciiTheme="majorBidi" w:cstheme="majorBidi" w:eastAsiaTheme="minorEastAsia" w:hAnsiTheme="majorBidi"/>
+              <w:rFonts w:ascii="Times New Roman" w:hAnsi="Times New Roman" w:eastAsia="等线" w:cs="Times New Roman" w:asciiTheme="majorBidi" w:cstheme="majorBidi" w:eastAsiaTheme="minorEastAsia" w:hAnsiTheme="majorBidi"/>
               <w:color w:val="auto"/>
               <w:kern w:val="2"/>
               <w:sz w:val="20"/>
@@ -1244,7 +1240,7 @@
               <w:rPr>
                 <w:webHidden/>
                 <w:rStyle w:val="IndexLink"/>
-                <w:rFonts w:eastAsia="" w:cs="Times New Roman" w:ascii="Times New Roman" w:hAnsi="Times New Roman" w:asciiTheme="majorBidi" w:cstheme="majorBidi" w:eastAsiaTheme="majorEastAsia" w:hAnsiTheme="majorBidi"/>
+                <w:rFonts w:eastAsia="等线 Light" w:cs="Times New Roman" w:ascii="Times New Roman" w:hAnsi="Times New Roman" w:asciiTheme="majorBidi" w:cstheme="majorBidi" w:eastAsiaTheme="majorEastAsia" w:hAnsiTheme="majorBidi"/>
                 <w:sz w:val="20"/>
                 <w:szCs w:val="20"/>
               </w:rPr>
@@ -1272,7 +1268,6 @@
               <w:rPr>
                 <w:rStyle w:val="IndexLink"/>
                 <w:rFonts w:cs="Times New Roman" w:ascii="Times New Roman" w:hAnsi="Times New Roman" w:asciiTheme="majorBidi" w:cstheme="majorBidi" w:hAnsiTheme="majorBidi"/>
-                <w:vanish w:val="false"/>
                 <w:sz w:val="20"/>
                 <w:szCs w:val="20"/>
               </w:rPr>
@@ -1296,7 +1291,7 @@
             </w:tabs>
             <w:spacing w:before="280" w:after="100"/>
             <w:rPr>
-              <w:rFonts w:ascii="Times New Roman" w:hAnsi="Times New Roman" w:eastAsia="" w:cs="Times New Roman" w:asciiTheme="majorBidi" w:cstheme="majorBidi" w:eastAsiaTheme="minorEastAsia" w:hAnsiTheme="majorBidi"/>
+              <w:rFonts w:ascii="Times New Roman" w:hAnsi="Times New Roman" w:eastAsia="等线" w:cs="Times New Roman" w:asciiTheme="majorBidi" w:cstheme="majorBidi" w:eastAsiaTheme="minorEastAsia" w:hAnsiTheme="majorBidi"/>
               <w:color w:val="auto"/>
               <w:kern w:val="2"/>
               <w:sz w:val="20"/>
@@ -1309,7 +1304,7 @@
               <w:rPr>
                 <w:webHidden/>
                 <w:rStyle w:val="IndexLink"/>
-                <w:rFonts w:eastAsia="" w:cs="Times New Roman" w:ascii="Times New Roman" w:hAnsi="Times New Roman" w:asciiTheme="majorBidi" w:cstheme="majorBidi" w:eastAsiaTheme="majorEastAsia" w:hAnsiTheme="majorBidi"/>
+                <w:rFonts w:eastAsia="等线 Light" w:cs="Times New Roman" w:ascii="Times New Roman" w:hAnsi="Times New Roman" w:asciiTheme="majorBidi" w:cstheme="majorBidi" w:eastAsiaTheme="majorEastAsia" w:hAnsiTheme="majorBidi"/>
                 <w:sz w:val="20"/>
                 <w:szCs w:val="20"/>
               </w:rPr>
@@ -1337,7 +1332,6 @@
               <w:rPr>
                 <w:rStyle w:val="IndexLink"/>
                 <w:rFonts w:cs="Times New Roman" w:ascii="Times New Roman" w:hAnsi="Times New Roman" w:asciiTheme="majorBidi" w:cstheme="majorBidi" w:hAnsiTheme="majorBidi"/>
-                <w:vanish w:val="false"/>
                 <w:sz w:val="20"/>
                 <w:szCs w:val="20"/>
               </w:rPr>
@@ -1361,7 +1355,7 @@
             </w:tabs>
             <w:spacing w:before="280" w:after="100"/>
             <w:rPr>
-              <w:rFonts w:ascii="Times New Roman" w:hAnsi="Times New Roman" w:eastAsia="" w:cs="Times New Roman" w:asciiTheme="majorBidi" w:cstheme="majorBidi" w:eastAsiaTheme="minorEastAsia" w:hAnsiTheme="majorBidi"/>
+              <w:rFonts w:ascii="Times New Roman" w:hAnsi="Times New Roman" w:eastAsia="等线" w:cs="Times New Roman" w:asciiTheme="majorBidi" w:cstheme="majorBidi" w:eastAsiaTheme="minorEastAsia" w:hAnsiTheme="majorBidi"/>
               <w:color w:val="auto"/>
               <w:kern w:val="2"/>
               <w:sz w:val="20"/>
@@ -1374,7 +1368,7 @@
               <w:rPr>
                 <w:webHidden/>
                 <w:rStyle w:val="IndexLink"/>
-                <w:rFonts w:eastAsia="" w:cs="Times New Roman" w:ascii="Times New Roman" w:hAnsi="Times New Roman" w:asciiTheme="majorBidi" w:cstheme="majorBidi" w:eastAsiaTheme="majorEastAsia" w:hAnsiTheme="majorBidi"/>
+                <w:rFonts w:eastAsia="等线 Light" w:cs="Times New Roman" w:ascii="Times New Roman" w:hAnsi="Times New Roman" w:asciiTheme="majorBidi" w:cstheme="majorBidi" w:eastAsiaTheme="majorEastAsia" w:hAnsiTheme="majorBidi"/>
                 <w:sz w:val="20"/>
                 <w:szCs w:val="20"/>
               </w:rPr>
@@ -1402,7 +1396,6 @@
               <w:rPr>
                 <w:rStyle w:val="IndexLink"/>
                 <w:rFonts w:cs="Times New Roman" w:ascii="Times New Roman" w:hAnsi="Times New Roman" w:asciiTheme="majorBidi" w:cstheme="majorBidi" w:hAnsiTheme="majorBidi"/>
-                <w:vanish w:val="false"/>
                 <w:sz w:val="20"/>
                 <w:szCs w:val="20"/>
               </w:rPr>
@@ -1426,7 +1419,7 @@
             </w:tabs>
             <w:spacing w:before="280" w:after="100"/>
             <w:rPr>
-              <w:rFonts w:ascii="Times New Roman" w:hAnsi="Times New Roman" w:eastAsia="" w:cs="Times New Roman" w:asciiTheme="majorBidi" w:cstheme="majorBidi" w:eastAsiaTheme="minorEastAsia" w:hAnsiTheme="majorBidi"/>
+              <w:rFonts w:ascii="Times New Roman" w:hAnsi="Times New Roman" w:eastAsia="等线" w:cs="Times New Roman" w:asciiTheme="majorBidi" w:cstheme="majorBidi" w:eastAsiaTheme="minorEastAsia" w:hAnsiTheme="majorBidi"/>
               <w:color w:val="auto"/>
               <w:kern w:val="2"/>
               <w:sz w:val="20"/>
@@ -1439,7 +1432,7 @@
               <w:rPr>
                 <w:webHidden/>
                 <w:rStyle w:val="IndexLink"/>
-                <w:rFonts w:eastAsia="" w:cs="Times New Roman" w:ascii="Times New Roman" w:hAnsi="Times New Roman" w:asciiTheme="majorBidi" w:cstheme="majorBidi" w:eastAsiaTheme="majorEastAsia" w:hAnsiTheme="majorBidi"/>
+                <w:rFonts w:eastAsia="等线 Light" w:cs="Times New Roman" w:ascii="Times New Roman" w:hAnsi="Times New Roman" w:asciiTheme="majorBidi" w:cstheme="majorBidi" w:eastAsiaTheme="majorEastAsia" w:hAnsiTheme="majorBidi"/>
                 <w:sz w:val="20"/>
                 <w:szCs w:val="20"/>
               </w:rPr>
@@ -1467,7 +1460,6 @@
               <w:rPr>
                 <w:rStyle w:val="IndexLink"/>
                 <w:rFonts w:cs="Times New Roman" w:ascii="Times New Roman" w:hAnsi="Times New Roman" w:asciiTheme="majorBidi" w:cstheme="majorBidi" w:hAnsiTheme="majorBidi"/>
-                <w:vanish w:val="false"/>
                 <w:sz w:val="20"/>
                 <w:szCs w:val="20"/>
               </w:rPr>
@@ -1491,7 +1483,7 @@
             </w:tabs>
             <w:spacing w:before="280" w:after="100"/>
             <w:rPr>
-              <w:rFonts w:ascii="Times New Roman" w:hAnsi="Times New Roman" w:eastAsia="" w:cs="Times New Roman" w:asciiTheme="majorBidi" w:cstheme="majorBidi" w:eastAsiaTheme="minorEastAsia" w:hAnsiTheme="majorBidi"/>
+              <w:rFonts w:ascii="Times New Roman" w:hAnsi="Times New Roman" w:eastAsia="等线" w:cs="Times New Roman" w:asciiTheme="majorBidi" w:cstheme="majorBidi" w:eastAsiaTheme="minorEastAsia" w:hAnsiTheme="majorBidi"/>
               <w:color w:val="auto"/>
               <w:kern w:val="2"/>
               <w:sz w:val="20"/>
@@ -1499,10 +1491,576 @@
               <w14:ligatures w14:val="standardContextual"/>
             </w:rPr>
           </w:pPr>
+          <w:hyperlink w:anchor="_Toc162358046">
+            <w:r>
+              <w:rPr>
+                <w:webHidden/>
+                <w:rStyle w:val="IndexLink"/>
+                <w:rFonts w:eastAsia="等线 Light" w:cs="Times New Roman" w:ascii="Times New Roman" w:hAnsi="Times New Roman" w:asciiTheme="majorBidi" w:cstheme="majorBidi" w:eastAsiaTheme="majorEastAsia" w:hAnsiTheme="majorBidi"/>
+                <w:sz w:val="20"/>
+                <w:szCs w:val="20"/>
+              </w:rPr>
+              <w:t>3. Literature Review</w:t>
+            </w:r>
+            <w:r>
+              <w:rPr>
+                <w:webHidden/>
+              </w:rPr>
+              <w:fldChar w:fldCharType="begin"/>
+            </w:r>
+            <w:r>
+              <w:rPr>
+                <w:webHidden/>
+              </w:rPr>
+              <w:instrText xml:space="preserve">PAGEREF _Toc162358046 \h</w:instrText>
+            </w:r>
+            <w:r>
+              <w:rPr>
+                <w:webHidden/>
+              </w:rPr>
+              <w:fldChar w:fldCharType="separate"/>
+            </w:r>
+            <w:r>
+              <w:rPr>
+                <w:rStyle w:val="IndexLink"/>
+                <w:rFonts w:cs="Times New Roman" w:ascii="Times New Roman" w:hAnsi="Times New Roman" w:asciiTheme="majorBidi" w:cstheme="majorBidi" w:hAnsiTheme="majorBidi"/>
+                <w:sz w:val="20"/>
+                <w:szCs w:val="20"/>
+              </w:rPr>
+              <w:tab/>
+              <w:t>6</w:t>
+            </w:r>
+            <w:r>
+              <w:rPr>
+                <w:webHidden/>
+              </w:rPr>
+              <w:fldChar w:fldCharType="end"/>
+            </w:r>
+          </w:hyperlink>
+        </w:p>
+        <w:p>
+          <w:pPr>
+            <w:pStyle w:val="Contents3"/>
+            <w:tabs>
+              <w:tab w:val="clear" w:pos="720"/>
+              <w:tab w:val="right" w:pos="9350" w:leader="dot"/>
+            </w:tabs>
+            <w:spacing w:before="280" w:after="100"/>
+            <w:rPr>
+              <w:rFonts w:ascii="Times New Roman" w:hAnsi="Times New Roman" w:eastAsia="等线" w:cs="Times New Roman" w:asciiTheme="majorBidi" w:cstheme="majorBidi" w:eastAsiaTheme="minorEastAsia" w:hAnsiTheme="majorBidi"/>
+              <w:color w:val="auto"/>
+              <w:kern w:val="2"/>
+              <w:sz w:val="20"/>
+              <w:szCs w:val="20"/>
+              <w14:ligatures w14:val="standardContextual"/>
+            </w:rPr>
+          </w:pPr>
+          <w:hyperlink w:anchor="_Toc162358047">
+            <w:r>
+              <w:rPr>
+                <w:webHidden/>
+                <w:rStyle w:val="IndexLink"/>
+                <w:rFonts w:eastAsia="等线 Light" w:cs="Times New Roman" w:ascii="Times New Roman" w:hAnsi="Times New Roman" w:asciiTheme="majorBidi" w:cstheme="majorBidi" w:eastAsiaTheme="majorEastAsia" w:hAnsiTheme="majorBidi"/>
+                <w:sz w:val="20"/>
+                <w:szCs w:val="20"/>
+              </w:rPr>
+              <w:t>Evolution of Recommendation Systems</w:t>
+            </w:r>
+            <w:r>
+              <w:rPr>
+                <w:webHidden/>
+              </w:rPr>
+              <w:fldChar w:fldCharType="begin"/>
+            </w:r>
+            <w:r>
+              <w:rPr>
+                <w:webHidden/>
+              </w:rPr>
+              <w:instrText xml:space="preserve">PAGEREF _Toc162358047 \h</w:instrText>
+            </w:r>
+            <w:r>
+              <w:rPr>
+                <w:webHidden/>
+              </w:rPr>
+              <w:fldChar w:fldCharType="separate"/>
+            </w:r>
+            <w:r>
+              <w:rPr>
+                <w:rStyle w:val="IndexLink"/>
+                <w:rFonts w:cs="Times New Roman" w:ascii="Times New Roman" w:hAnsi="Times New Roman" w:asciiTheme="majorBidi" w:cstheme="majorBidi" w:hAnsiTheme="majorBidi"/>
+                <w:sz w:val="20"/>
+                <w:szCs w:val="20"/>
+              </w:rPr>
+              <w:tab/>
+              <w:t>6</w:t>
+            </w:r>
+            <w:r>
+              <w:rPr>
+                <w:webHidden/>
+              </w:rPr>
+              <w:fldChar w:fldCharType="end"/>
+            </w:r>
+          </w:hyperlink>
+        </w:p>
+        <w:p>
+          <w:pPr>
+            <w:pStyle w:val="Contents3"/>
+            <w:tabs>
+              <w:tab w:val="clear" w:pos="720"/>
+              <w:tab w:val="right" w:pos="9350" w:leader="dot"/>
+            </w:tabs>
+            <w:spacing w:before="280" w:after="100"/>
+            <w:rPr>
+              <w:rFonts w:ascii="Times New Roman" w:hAnsi="Times New Roman" w:eastAsia="等线" w:cs="Times New Roman" w:asciiTheme="majorBidi" w:cstheme="majorBidi" w:eastAsiaTheme="minorEastAsia" w:hAnsiTheme="majorBidi"/>
+              <w:color w:val="auto"/>
+              <w:kern w:val="2"/>
+              <w:sz w:val="20"/>
+              <w:szCs w:val="20"/>
+              <w14:ligatures w14:val="standardContextual"/>
+            </w:rPr>
+          </w:pPr>
+          <w:hyperlink w:anchor="_Toc162358048">
+            <w:r>
+              <w:rPr>
+                <w:webHidden/>
+                <w:rStyle w:val="IndexLink"/>
+                <w:rFonts w:eastAsia="等线 Light" w:cs="Times New Roman" w:ascii="Times New Roman" w:hAnsi="Times New Roman" w:asciiTheme="majorBidi" w:cstheme="majorBidi" w:eastAsiaTheme="majorEastAsia" w:hAnsiTheme="majorBidi"/>
+                <w:sz w:val="20"/>
+                <w:szCs w:val="20"/>
+              </w:rPr>
+              <w:t>Case Studies</w:t>
+            </w:r>
+            <w:r>
+              <w:rPr>
+                <w:webHidden/>
+              </w:rPr>
+              <w:fldChar w:fldCharType="begin"/>
+            </w:r>
+            <w:r>
+              <w:rPr>
+                <w:webHidden/>
+              </w:rPr>
+              <w:instrText xml:space="preserve">PAGEREF _Toc162358048 \h</w:instrText>
+            </w:r>
+            <w:r>
+              <w:rPr>
+                <w:webHidden/>
+              </w:rPr>
+              <w:fldChar w:fldCharType="separate"/>
+            </w:r>
+            <w:r>
+              <w:rPr>
+                <w:rStyle w:val="IndexLink"/>
+                <w:rFonts w:cs="Times New Roman" w:ascii="Times New Roman" w:hAnsi="Times New Roman" w:asciiTheme="majorBidi" w:cstheme="majorBidi" w:hAnsiTheme="majorBidi"/>
+                <w:sz w:val="20"/>
+                <w:szCs w:val="20"/>
+              </w:rPr>
+              <w:tab/>
+              <w:t>6</w:t>
+            </w:r>
+            <w:r>
+              <w:rPr>
+                <w:webHidden/>
+              </w:rPr>
+              <w:fldChar w:fldCharType="end"/>
+            </w:r>
+          </w:hyperlink>
+        </w:p>
+        <w:p>
+          <w:pPr>
+            <w:pStyle w:val="Contents3"/>
+            <w:tabs>
+              <w:tab w:val="clear" w:pos="720"/>
+              <w:tab w:val="right" w:pos="9350" w:leader="dot"/>
+            </w:tabs>
+            <w:spacing w:before="280" w:after="100"/>
+            <w:rPr>
+              <w:rFonts w:ascii="Times New Roman" w:hAnsi="Times New Roman" w:eastAsia="等线" w:cs="Times New Roman" w:asciiTheme="majorBidi" w:cstheme="majorBidi" w:eastAsiaTheme="minorEastAsia" w:hAnsiTheme="majorBidi"/>
+              <w:color w:val="auto"/>
+              <w:kern w:val="2"/>
+              <w:sz w:val="20"/>
+              <w:szCs w:val="20"/>
+              <w14:ligatures w14:val="standardContextual"/>
+            </w:rPr>
+          </w:pPr>
+          <w:hyperlink w:anchor="_Toc162358049">
+            <w:r>
+              <w:rPr>
+                <w:webHidden/>
+                <w:rStyle w:val="IndexLink"/>
+                <w:rFonts w:eastAsia="等线 Light" w:cs="Times New Roman" w:ascii="Times New Roman" w:hAnsi="Times New Roman" w:asciiTheme="majorBidi" w:cstheme="majorBidi" w:eastAsiaTheme="majorEastAsia" w:hAnsiTheme="majorBidi"/>
+                <w:sz w:val="20"/>
+                <w:szCs w:val="20"/>
+              </w:rPr>
+              <w:t>Technological Advancements</w:t>
+            </w:r>
+            <w:r>
+              <w:rPr>
+                <w:webHidden/>
+              </w:rPr>
+              <w:fldChar w:fldCharType="begin"/>
+            </w:r>
+            <w:r>
+              <w:rPr>
+                <w:webHidden/>
+              </w:rPr>
+              <w:instrText xml:space="preserve">PAGEREF _Toc162358049 \h</w:instrText>
+            </w:r>
+            <w:r>
+              <w:rPr>
+                <w:webHidden/>
+              </w:rPr>
+              <w:fldChar w:fldCharType="separate"/>
+            </w:r>
+            <w:r>
+              <w:rPr>
+                <w:rStyle w:val="IndexLink"/>
+                <w:rFonts w:cs="Times New Roman" w:ascii="Times New Roman" w:hAnsi="Times New Roman" w:asciiTheme="majorBidi" w:cstheme="majorBidi" w:hAnsiTheme="majorBidi"/>
+                <w:sz w:val="20"/>
+                <w:szCs w:val="20"/>
+              </w:rPr>
+              <w:tab/>
+              <w:t>6</w:t>
+            </w:r>
+            <w:r>
+              <w:rPr>
+                <w:webHidden/>
+              </w:rPr>
+              <w:fldChar w:fldCharType="end"/>
+            </w:r>
+          </w:hyperlink>
+        </w:p>
+        <w:p>
+          <w:pPr>
+            <w:pStyle w:val="Contents2"/>
+            <w:tabs>
+              <w:tab w:val="clear" w:pos="720"/>
+              <w:tab w:val="right" w:pos="9350" w:leader="dot"/>
+            </w:tabs>
+            <w:spacing w:before="280" w:after="100"/>
+            <w:rPr>
+              <w:rFonts w:ascii="Times New Roman" w:hAnsi="Times New Roman" w:eastAsia="等线" w:cs="Times New Roman" w:asciiTheme="majorBidi" w:cstheme="majorBidi" w:eastAsiaTheme="minorEastAsia" w:hAnsiTheme="majorBidi"/>
+              <w:color w:val="auto"/>
+              <w:kern w:val="2"/>
+              <w:sz w:val="20"/>
+              <w:szCs w:val="20"/>
+              <w14:ligatures w14:val="standardContextual"/>
+            </w:rPr>
+          </w:pPr>
+          <w:hyperlink w:anchor="_Toc162358050">
+            <w:r>
+              <w:rPr>
+                <w:webHidden/>
+                <w:rStyle w:val="IndexLink"/>
+                <w:rFonts w:eastAsia="等线 Light" w:cs="Times New Roman" w:ascii="Times New Roman" w:hAnsi="Times New Roman" w:asciiTheme="majorBidi" w:cstheme="majorBidi" w:eastAsiaTheme="majorEastAsia" w:hAnsiTheme="majorBidi"/>
+                <w:sz w:val="20"/>
+                <w:szCs w:val="20"/>
+              </w:rPr>
+              <w:t>4. Big Data in Recommendation Systems</w:t>
+            </w:r>
+            <w:r>
+              <w:rPr>
+                <w:webHidden/>
+              </w:rPr>
+              <w:fldChar w:fldCharType="begin"/>
+            </w:r>
+            <w:r>
+              <w:rPr>
+                <w:webHidden/>
+              </w:rPr>
+              <w:instrText xml:space="preserve">PAGEREF _Toc162358050 \h</w:instrText>
+            </w:r>
+            <w:r>
+              <w:rPr>
+                <w:webHidden/>
+              </w:rPr>
+              <w:fldChar w:fldCharType="separate"/>
+            </w:r>
+            <w:r>
+              <w:rPr>
+                <w:rStyle w:val="IndexLink"/>
+                <w:rFonts w:cs="Times New Roman" w:ascii="Times New Roman" w:hAnsi="Times New Roman" w:asciiTheme="majorBidi" w:cstheme="majorBidi" w:hAnsiTheme="majorBidi"/>
+                <w:sz w:val="20"/>
+                <w:szCs w:val="20"/>
+              </w:rPr>
+              <w:tab/>
+              <w:t>7</w:t>
+            </w:r>
+            <w:r>
+              <w:rPr>
+                <w:webHidden/>
+              </w:rPr>
+              <w:fldChar w:fldCharType="end"/>
+            </w:r>
+          </w:hyperlink>
+        </w:p>
+        <w:p>
+          <w:pPr>
+            <w:pStyle w:val="Contents3"/>
+            <w:tabs>
+              <w:tab w:val="clear" w:pos="720"/>
+              <w:tab w:val="right" w:pos="9350" w:leader="dot"/>
+            </w:tabs>
+            <w:spacing w:before="280" w:after="100"/>
+            <w:rPr>
+              <w:rFonts w:ascii="Times New Roman" w:hAnsi="Times New Roman" w:eastAsia="等线" w:cs="Times New Roman" w:asciiTheme="majorBidi" w:cstheme="majorBidi" w:eastAsiaTheme="minorEastAsia" w:hAnsiTheme="majorBidi"/>
+              <w:color w:val="auto"/>
+              <w:kern w:val="2"/>
+              <w:sz w:val="20"/>
+              <w:szCs w:val="20"/>
+              <w14:ligatures w14:val="standardContextual"/>
+            </w:rPr>
+          </w:pPr>
+          <w:hyperlink w:anchor="_Toc162358051">
+            <w:r>
+              <w:rPr>
+                <w:webHidden/>
+                <w:rStyle w:val="IndexLink"/>
+                <w:rFonts w:eastAsia="等线 Light" w:cs="Times New Roman" w:ascii="Times New Roman" w:hAnsi="Times New Roman" w:asciiTheme="majorBidi" w:cstheme="majorBidi" w:eastAsiaTheme="majorEastAsia" w:hAnsiTheme="majorBidi"/>
+                <w:sz w:val="20"/>
+                <w:szCs w:val="20"/>
+              </w:rPr>
+              <w:t>Data Sources and Types</w:t>
+            </w:r>
+            <w:r>
+              <w:rPr>
+                <w:webHidden/>
+              </w:rPr>
+              <w:fldChar w:fldCharType="begin"/>
+            </w:r>
+            <w:r>
+              <w:rPr>
+                <w:webHidden/>
+              </w:rPr>
+              <w:instrText xml:space="preserve">PAGEREF _Toc162358051 \h</w:instrText>
+            </w:r>
+            <w:r>
+              <w:rPr>
+                <w:webHidden/>
+              </w:rPr>
+              <w:fldChar w:fldCharType="separate"/>
+            </w:r>
+            <w:r>
+              <w:rPr>
+                <w:rStyle w:val="IndexLink"/>
+                <w:rFonts w:cs="Times New Roman" w:ascii="Times New Roman" w:hAnsi="Times New Roman" w:asciiTheme="majorBidi" w:cstheme="majorBidi" w:hAnsiTheme="majorBidi"/>
+                <w:sz w:val="20"/>
+                <w:szCs w:val="20"/>
+              </w:rPr>
+              <w:tab/>
+              <w:t>7</w:t>
+            </w:r>
+            <w:r>
+              <w:rPr>
+                <w:webHidden/>
+              </w:rPr>
+              <w:fldChar w:fldCharType="end"/>
+            </w:r>
+          </w:hyperlink>
+        </w:p>
+        <w:p>
+          <w:pPr>
+            <w:pStyle w:val="Contents3"/>
+            <w:tabs>
+              <w:tab w:val="clear" w:pos="720"/>
+              <w:tab w:val="right" w:pos="9350" w:leader="dot"/>
+            </w:tabs>
+            <w:spacing w:before="280" w:after="100"/>
+            <w:rPr>
+              <w:rFonts w:ascii="Times New Roman" w:hAnsi="Times New Roman" w:eastAsia="等线" w:cs="Times New Roman" w:asciiTheme="majorBidi" w:cstheme="majorBidi" w:eastAsiaTheme="minorEastAsia" w:hAnsiTheme="majorBidi"/>
+              <w:color w:val="auto"/>
+              <w:kern w:val="2"/>
+              <w:sz w:val="20"/>
+              <w:szCs w:val="20"/>
+              <w14:ligatures w14:val="standardContextual"/>
+            </w:rPr>
+          </w:pPr>
+          <w:hyperlink w:anchor="_Toc162358052">
+            <w:r>
+              <w:rPr>
+                <w:webHidden/>
+                <w:rStyle w:val="IndexLink"/>
+                <w:rFonts w:eastAsia="等线 Light" w:cs="Times New Roman" w:ascii="Times New Roman" w:hAnsi="Times New Roman" w:asciiTheme="majorBidi" w:cstheme="majorBidi" w:eastAsiaTheme="majorEastAsia" w:hAnsiTheme="majorBidi"/>
+                <w:sz w:val="20"/>
+                <w:szCs w:val="20"/>
+              </w:rPr>
+              <w:t>Data Processing and Management</w:t>
+            </w:r>
+            <w:r>
+              <w:rPr>
+                <w:webHidden/>
+              </w:rPr>
+              <w:fldChar w:fldCharType="begin"/>
+            </w:r>
+            <w:r>
+              <w:rPr>
+                <w:webHidden/>
+              </w:rPr>
+              <w:instrText xml:space="preserve">PAGEREF _Toc162358052 \h</w:instrText>
+            </w:r>
+            <w:r>
+              <w:rPr>
+                <w:webHidden/>
+              </w:rPr>
+              <w:fldChar w:fldCharType="separate"/>
+            </w:r>
+            <w:r>
+              <w:rPr>
+                <w:rStyle w:val="IndexLink"/>
+                <w:rFonts w:cs="Times New Roman" w:ascii="Times New Roman" w:hAnsi="Times New Roman" w:asciiTheme="majorBidi" w:cstheme="majorBidi" w:hAnsiTheme="majorBidi"/>
+                <w:sz w:val="20"/>
+                <w:szCs w:val="20"/>
+              </w:rPr>
+              <w:tab/>
+              <w:t>7</w:t>
+            </w:r>
+            <w:r>
+              <w:rPr>
+                <w:webHidden/>
+              </w:rPr>
+              <w:fldChar w:fldCharType="end"/>
+            </w:r>
+          </w:hyperlink>
+        </w:p>
+        <w:p>
+          <w:pPr>
+            <w:pStyle w:val="Contents3"/>
+            <w:tabs>
+              <w:tab w:val="clear" w:pos="720"/>
+              <w:tab w:val="right" w:pos="9350" w:leader="dot"/>
+            </w:tabs>
+            <w:spacing w:before="280" w:after="100"/>
+            <w:rPr>
+              <w:rFonts w:ascii="Times New Roman" w:hAnsi="Times New Roman" w:eastAsia="等线" w:cs="Times New Roman" w:asciiTheme="majorBidi" w:cstheme="majorBidi" w:eastAsiaTheme="minorEastAsia" w:hAnsiTheme="majorBidi"/>
+              <w:color w:val="auto"/>
+              <w:kern w:val="2"/>
+              <w:sz w:val="20"/>
+              <w:szCs w:val="20"/>
+              <w14:ligatures w14:val="standardContextual"/>
+            </w:rPr>
+          </w:pPr>
+          <w:hyperlink w:anchor="_Toc162358053">
+            <w:r>
+              <w:rPr>
+                <w:webHidden/>
+                <w:rStyle w:val="IndexLink"/>
+                <w:rFonts w:eastAsia="等线 Light" w:cs="Times New Roman" w:ascii="Times New Roman" w:hAnsi="Times New Roman" w:asciiTheme="majorBidi" w:cstheme="majorBidi" w:eastAsiaTheme="majorEastAsia" w:hAnsiTheme="majorBidi"/>
+                <w:sz w:val="20"/>
+                <w:szCs w:val="20"/>
+              </w:rPr>
+              <w:t>Challenges and Solutions</w:t>
+            </w:r>
+            <w:r>
+              <w:rPr>
+                <w:webHidden/>
+              </w:rPr>
+              <w:fldChar w:fldCharType="begin"/>
+            </w:r>
+            <w:r>
+              <w:rPr>
+                <w:webHidden/>
+              </w:rPr>
+              <w:instrText xml:space="preserve">PAGEREF _Toc162358053 \h</w:instrText>
+            </w:r>
+            <w:r>
+              <w:rPr>
+                <w:webHidden/>
+              </w:rPr>
+              <w:fldChar w:fldCharType="separate"/>
+            </w:r>
+            <w:r>
+              <w:rPr>
+                <w:rStyle w:val="IndexLink"/>
+                <w:rFonts w:cs="Times New Roman" w:ascii="Times New Roman" w:hAnsi="Times New Roman" w:asciiTheme="majorBidi" w:cstheme="majorBidi" w:hAnsiTheme="majorBidi"/>
+                <w:sz w:val="20"/>
+                <w:szCs w:val="20"/>
+              </w:rPr>
+              <w:tab/>
+              <w:t>8</w:t>
+            </w:r>
+            <w:r>
+              <w:rPr>
+                <w:webHidden/>
+              </w:rPr>
+              <w:fldChar w:fldCharType="end"/>
+            </w:r>
+          </w:hyperlink>
+        </w:p>
+        <w:p>
+          <w:pPr>
+            <w:pStyle w:val="Contents2"/>
+            <w:tabs>
+              <w:tab w:val="clear" w:pos="720"/>
+              <w:tab w:val="right" w:pos="9350" w:leader="dot"/>
+            </w:tabs>
+            <w:spacing w:before="280" w:after="100"/>
+            <w:rPr>
+              <w:rFonts w:ascii="Calibri" w:hAnsi="Calibri" w:eastAsia="等线" w:cs="Arial" w:asciiTheme="minorHAnsi" w:cstheme="minorBidi" w:eastAsiaTheme="minorEastAsia" w:hAnsiTheme="minorHAnsi"/>
+              <w:color w:val="auto"/>
+              <w:kern w:val="2"/>
+              <w14:ligatures w14:val="standardContextual"/>
+            </w:rPr>
+          </w:pPr>
+          <w:hyperlink w:anchor="_Toc162358073">
+            <w:r>
+              <w:rPr>
+                <w:webHidden/>
+                <w:rStyle w:val="IndexLink"/>
+                <w:rFonts w:eastAsia="等线 Light" w:cs="Times New Roman" w:ascii="Times New Roman" w:hAnsi="Times New Roman" w:asciiTheme="majorBidi" w:cstheme="majorBidi" w:eastAsiaTheme="majorEastAsia" w:hAnsiTheme="majorBidi"/>
+                <w:sz w:val="20"/>
+                <w:szCs w:val="20"/>
+              </w:rPr>
+              <w:t>References</w:t>
+            </w:r>
+            <w:r>
+              <w:rPr>
+                <w:webHidden/>
+              </w:rPr>
+              <w:fldChar w:fldCharType="begin"/>
+            </w:r>
+            <w:r>
+              <w:rPr>
+                <w:webHidden/>
+              </w:rPr>
+              <w:instrText xml:space="preserve">PAGEREF _Toc162358073 \h</w:instrText>
+            </w:r>
+            <w:r>
+              <w:rPr>
+                <w:webHidden/>
+              </w:rPr>
+              <w:fldChar w:fldCharType="separate"/>
+            </w:r>
+            <w:r>
+              <w:rPr>
+                <w:rStyle w:val="IndexLink"/>
+                <w:rFonts w:cs="Times New Roman" w:ascii="Times New Roman" w:hAnsi="Times New Roman" w:asciiTheme="majorBidi" w:cstheme="majorBidi" w:hAnsiTheme="majorBidi"/>
+                <w:sz w:val="20"/>
+                <w:szCs w:val="20"/>
+              </w:rPr>
+              <w:tab/>
+              <w:t>17</w:t>
+            </w:r>
+            <w:r>
+              <w:rPr>
+                <w:webHidden/>
+              </w:rPr>
+              <w:fldChar w:fldCharType="end"/>
+            </w:r>
+          </w:hyperlink>
+        </w:p>
+        <w:p>
+          <w:pPr>
+            <w:pStyle w:val="Normal"/>
+            <w:spacing w:before="280" w:after="160"/>
+            <w:rPr>
+              <w:rFonts w:ascii="Times New Roman" w:hAnsi="Times New Roman" w:cs="Times New Roman" w:asciiTheme="majorBidi" w:cstheme="majorBidi" w:hAnsiTheme="majorBidi"/>
+              <w:sz w:val="20"/>
+              <w:szCs w:val="20"/>
+            </w:rPr>
+          </w:pPr>
           <w:r>
             <w:rPr>
               <w:rFonts w:cs="Times New Roman" w:cstheme="majorBidi" w:ascii="Times New Roman" w:hAnsi="Times New Roman"/>
-              <w:color w:val="333333"/>
               <w:sz w:val="20"/>
               <w:szCs w:val="20"/>
             </w:rPr>
@@ -1512,13 +2070,91 @@
               <w:sz w:val="20"/>
               <w:szCs w:val="20"/>
               <w:rFonts w:cs="Times New Roman" w:ascii="Times New Roman" w:hAnsi="Times New Roman"/>
-              <w:color w:val="333333"/>
             </w:rPr>
             <w:fldChar w:fldCharType="end"/>
           </w:r>
         </w:p>
       </w:sdtContent>
     </w:sdt>
+    <w:p>
+      <w:pPr>
+        <w:pStyle w:val="Normal"/>
+        <w:spacing w:before="280" w:after="160"/>
+        <w:rPr>
+          <w:rFonts w:ascii="Times New Roman" w:hAnsi="Times New Roman" w:cs="Times New Roman" w:asciiTheme="majorBidi" w:cstheme="majorBidi" w:hAnsiTheme="majorBidi"/>
+          <w:sz w:val="20"/>
+          <w:szCs w:val="20"/>
+        </w:rPr>
+      </w:pPr>
+      <w:r>
+        <w:rPr>
+          <w:rFonts w:cs="Times New Roman" w:cstheme="majorBidi" w:ascii="Times New Roman" w:hAnsi="Times New Roman"/>
+          <w:sz w:val="20"/>
+          <w:szCs w:val="20"/>
+        </w:rPr>
+      </w:r>
+    </w:p>
+    <w:p>
+      <w:pPr>
+        <w:pStyle w:val="Normal"/>
+        <w:spacing w:before="280" w:after="0"/>
+        <w:rPr>
+          <w:rFonts w:ascii="Times New Roman" w:hAnsi="Times New Roman" w:cs="Times New Roman" w:asciiTheme="majorBidi" w:cstheme="majorBidi" w:hAnsiTheme="majorBidi"/>
+          <w:color w:val="333333"/>
+          <w:sz w:val="20"/>
+          <w:szCs w:val="20"/>
+        </w:rPr>
+      </w:pPr>
+      <w:r>
+        <w:rPr>
+          <w:rFonts w:cs="Times New Roman" w:ascii="Times New Roman" w:hAnsi="Times New Roman" w:asciiTheme="majorBidi" w:cstheme="majorBidi" w:hAnsiTheme="majorBidi"/>
+          <w:color w:val="333333"/>
+          <w:sz w:val="20"/>
+          <w:szCs w:val="20"/>
+        </w:rPr>
+        <w:t xml:space="preserve">  </w:t>
+      </w:r>
+    </w:p>
+    <w:p>
+      <w:pPr>
+        <w:pStyle w:val="Normal"/>
+        <w:spacing w:before="280" w:after="0"/>
+        <w:rPr>
+          <w:rFonts w:ascii="Times New Roman" w:hAnsi="Times New Roman" w:cs="Times New Roman" w:asciiTheme="majorBidi" w:cstheme="majorBidi" w:hAnsiTheme="majorBidi"/>
+          <w:color w:val="333333"/>
+          <w:sz w:val="20"/>
+          <w:szCs w:val="20"/>
+        </w:rPr>
+      </w:pPr>
+      <w:r>
+        <w:rPr>
+          <w:rFonts w:cs="Times New Roman" w:cstheme="majorBidi" w:ascii="Times New Roman" w:hAnsi="Times New Roman"/>
+          <w:color w:val="333333"/>
+          <w:sz w:val="20"/>
+          <w:szCs w:val="20"/>
+        </w:rPr>
+      </w:r>
+    </w:p>
+    <w:p>
+      <w:pPr>
+        <w:pStyle w:val="Normal"/>
+        <w:spacing w:before="280" w:after="0"/>
+        <w:rPr>
+          <w:rFonts w:ascii="Times New Roman" w:hAnsi="Times New Roman" w:cs="Times New Roman" w:asciiTheme="majorBidi" w:cstheme="majorBidi" w:hAnsiTheme="majorBidi"/>
+          <w:color w:val="333333"/>
+          <w:sz w:val="20"/>
+          <w:szCs w:val="20"/>
+        </w:rPr>
+      </w:pPr>
+      <w:r>
+        <w:rPr>
+          <w:rFonts w:cs="Times New Roman" w:cstheme="majorBidi" w:ascii="Times New Roman" w:hAnsi="Times New Roman"/>
+          <w:color w:val="333333"/>
+          <w:sz w:val="20"/>
+          <w:szCs w:val="20"/>
+        </w:rPr>
+      </w:r>
+    </w:p>
     <w:p>
       <w:pPr>
         <w:pStyle w:val="Normal"/>
@@ -1665,7 +2301,7 @@
           <w:pgNumType w:fmt="decimal"/>
           <w:formProt w:val="false"/>
           <w:textDirection w:val="lrTb"/>
-          <w:docGrid w:type="default" w:linePitch="360" w:charSpace="4096"/>
+          <w:docGrid w:type="default" w:linePitch="360" w:charSpace="0"/>
         </w:sectPr>
       </w:pPr>
     </w:p>
@@ -2314,32 +2950,1338 @@
           <w:sz w:val="20"/>
           <w:szCs w:val="20"/>
         </w:rPr>
-        <w:t>In the automated age, where content is abundant, Idea Systems go about as fundamental navigational guides, helping clients with seeing as satisfied that lines up with their tendencies and tendencies. These systems, key to stages like electronic business objections, continuous elements, and virtual diversion, rely upon estimations to suggest things, movies, articles, and anything is possible from there. They work basically through cooperative sifting, drawing on the inclinations of clients with comparable preferences; content-based separating, suggesting things like those a client has preferred; or half and half approaches that mix these techniques. The coming of Deep Learning has denoted a crucial advancement in Recommendation Systems. By utilizing complex information designs, these systems can presently propose exceptionally customized Recommendations, essentially further developing client experience. Deep Learning empowers these systems to anticipate client inclinations with surprising precision, encouraging more prominent commitment and dependability among clients.</w:t>
-      </w:r>
+        <w:t>In the robotized age, where content is bountiful, Thought Frameworks go probably as central navigational aides, assisting clients with seeing as fulfilled that lines up with their propensities and inclinations. These systems, key to stages like electronic business fights, relentless parts, and virtual redirection, rely on appraisals to propose things, movies, articles, and anything is possible starting there. They work basically through pleasant separating, drawing on the propensities of clients with comparable tendencies; content-based secluding, suggesting things like those a client has loved; or flavor pushes toward that mix these systems. The coming of Significant Learning has implied a urgent progress in Proposition Structures. By utilizing complex information designs, these systems can before long propose phenomenally adjusted Ideas, fundamentally further making client experience. Significant Learning empowers these systems to anticipate client propensities with amazing precision, engaging more recognizable obligation and reliability among clients</w:t>
+      </w:r>
+      <w:r>
+        <w:rPr>
+          <w:rFonts w:ascii="Times New Roman" w:hAnsi="Times New Roman" w:asciiTheme="majorBidi" w:hAnsiTheme="majorBidi"/>
+          <w:sz w:val="20"/>
+          <w:szCs w:val="20"/>
+        </w:rPr>
+        <w:t>.</w:t>
+      </w:r>
+    </w:p>
+    <w:p>
+      <w:pPr>
+        <w:pStyle w:val="Heading2"/>
+        <w:spacing w:before="280" w:after="0"/>
+        <w:rPr>
+          <w:rFonts w:ascii="Times New Roman" w:hAnsi="Times New Roman" w:asciiTheme="majorBidi" w:hAnsiTheme="majorBidi"/>
+          <w:sz w:val="20"/>
+          <w:szCs w:val="20"/>
+        </w:rPr>
+      </w:pPr>
       <w:bookmarkStart w:id="7" w:name="_Toc162358046"/>
+      <w:r>
+        <w:rPr>
+          <w:rFonts w:ascii="Times New Roman" w:hAnsi="Times New Roman" w:asciiTheme="majorBidi" w:hAnsiTheme="majorBidi"/>
+          <w:sz w:val="20"/>
+          <w:szCs w:val="20"/>
+        </w:rPr>
+        <w:t>3. Literature Review</w:t>
+      </w:r>
       <w:bookmarkEnd w:id="7"/>
     </w:p>
     <w:p>
       <w:pPr>
-        <w:sectPr>
-          <w:type w:val="continuous"/>
-          <w:pgSz w:w="12240" w:h="15840"/>
-          <w:pgMar w:left="1440" w:right="1440" w:gutter="0" w:header="0" w:top="1440" w:footer="0" w:bottom="1440"/>
-          <w:cols w:num="2" w:space="720" w:equalWidth="true" w:sep="false"/>
-          <w:formProt w:val="false"/>
-          <w:textDirection w:val="lrTb"/>
-          <w:docGrid w:type="default" w:linePitch="360" w:charSpace="4096"/>
-        </w:sectPr>
-      </w:pPr>
+        <w:pStyle w:val="Normal"/>
+        <w:spacing w:before="280" w:after="0"/>
+        <w:rPr>
+          <w:rFonts w:ascii="Times New Roman" w:hAnsi="Times New Roman" w:cs="Times New Roman" w:asciiTheme="majorBidi" w:cstheme="majorBidi" w:hAnsiTheme="majorBidi"/>
+          <w:sz w:val="20"/>
+          <w:szCs w:val="20"/>
+        </w:rPr>
+      </w:pPr>
+      <w:r>
+        <w:rPr>
+          <w:rFonts w:cs="Times New Roman" w:cstheme="majorBidi" w:ascii="Times New Roman" w:hAnsi="Times New Roman"/>
+          <w:sz w:val="20"/>
+          <w:szCs w:val="20"/>
+        </w:rPr>
+      </w:r>
+    </w:p>
+    <w:p>
+      <w:pPr>
+        <w:pStyle w:val="Heading3"/>
+        <w:spacing w:before="280" w:after="0"/>
+        <w:rPr>
+          <w:rFonts w:ascii="Times New Roman" w:hAnsi="Times New Roman" w:asciiTheme="majorBidi" w:hAnsiTheme="majorBidi"/>
+          <w:sz w:val="20"/>
+          <w:szCs w:val="20"/>
+        </w:rPr>
+      </w:pPr>
+      <w:r>
+        <w:rPr>
+          <w:rFonts w:ascii="Times New Roman" w:hAnsi="Times New Roman" w:asciiTheme="majorBidi" w:hAnsiTheme="majorBidi"/>
+          <w:sz w:val="20"/>
+          <w:szCs w:val="20"/>
+        </w:rPr>
+        <w:t xml:space="preserve"> </w:t>
+      </w:r>
+      <w:bookmarkStart w:id="8" w:name="_Toc162358047"/>
+      <w:r>
+        <w:rPr>
+          <w:rFonts w:ascii="Times New Roman" w:hAnsi="Times New Roman" w:asciiTheme="majorBidi" w:hAnsiTheme="majorBidi"/>
+          <w:sz w:val="20"/>
+          <w:szCs w:val="20"/>
+        </w:rPr>
+        <w:t>Evolution of Recommendation Systems</w:t>
+      </w:r>
+      <w:bookmarkEnd w:id="8"/>
+    </w:p>
+    <w:p>
+      <w:pPr>
+        <w:pStyle w:val="Normal"/>
+        <w:spacing w:before="280" w:after="0"/>
+        <w:rPr>
+          <w:rFonts w:ascii="Times New Roman" w:hAnsi="Times New Roman" w:cs="Times New Roman" w:asciiTheme="majorBidi" w:cstheme="majorBidi" w:hAnsiTheme="majorBidi"/>
+          <w:sz w:val="20"/>
+          <w:szCs w:val="20"/>
+        </w:rPr>
+      </w:pPr>
+      <w:r>
+        <w:rPr>
+          <w:rFonts w:cs="Times New Roman" w:cstheme="majorBidi" w:ascii="Times New Roman" w:hAnsi="Times New Roman"/>
+          <w:sz w:val="20"/>
+          <w:szCs w:val="20"/>
+        </w:rPr>
+      </w:r>
+    </w:p>
+    <w:p>
+      <w:pPr>
+        <w:pStyle w:val="Heading3"/>
+        <w:spacing w:before="280" w:after="0"/>
+        <w:rPr>
+          <w:rFonts w:ascii="Times New Roman" w:hAnsi="Times New Roman" w:eastAsia="Times New Roman" w:asciiTheme="majorBidi" w:hAnsiTheme="majorBidi"/>
+          <w:color w:val="000000"/>
+          <w:sz w:val="20"/>
+          <w:szCs w:val="20"/>
+        </w:rPr>
+      </w:pPr>
+      <w:r>
+        <w:rPr>
+          <w:rFonts w:eastAsia="Times New Roman" w:ascii="Times New Roman" w:hAnsi="Times New Roman" w:asciiTheme="majorBidi" w:hAnsiTheme="majorBidi"/>
+          <w:color w:val="000000"/>
+          <w:sz w:val="20"/>
+          <w:szCs w:val="20"/>
+        </w:rPr>
+        <w:t>Following the movement of Proposition Structures uncovers a course unfalteringly concurred with more noteworthy developments in information managing and computer based intelligence. At first ward on fundamental, rulebased assessments, these structures have gone through titanic change. The presentation of lattice factorization methods connoted an uncommon development, empowering more nuanced Recommendations by revealing lethargic parts. At any rate, the mix of gigantic learning propels has really changed the field. Mind associations, particularly those using autoencoders, convolutional, and dreary plans, have colossally chipped away at the limit of Proposition Structures to see complex models in client thing coordinated efforts, even in occasions of small information. This advancement features the important outing from fundamental rule-based structures to refined, significant learning-gotten to the next level stages fit for conveying tweaked content proposals. As we continue to investigate the monstrous expanses of cutting edge content, the occupation of Idea Structures in updating client experience and responsibility will simply create, powered by ceaseless headways in data assessment and man-made intelligence advances</w:t>
+      </w:r>
+    </w:p>
+    <w:p>
+      <w:pPr>
+        <w:pStyle w:val="Heading3"/>
+        <w:spacing w:before="280" w:after="0"/>
+        <w:rPr>
+          <w:rFonts w:ascii="Times New Roman" w:hAnsi="Times New Roman" w:asciiTheme="majorBidi" w:hAnsiTheme="majorBidi"/>
+          <w:sz w:val="20"/>
+          <w:szCs w:val="20"/>
+        </w:rPr>
+      </w:pPr>
+      <w:bookmarkStart w:id="9" w:name="_Toc162358048"/>
+      <w:r>
+        <w:rPr>
+          <w:rFonts w:ascii="Times New Roman" w:hAnsi="Times New Roman" w:asciiTheme="majorBidi" w:hAnsiTheme="majorBidi"/>
+          <w:sz w:val="20"/>
+          <w:szCs w:val="20"/>
+        </w:rPr>
+        <w:t>Case Studies</w:t>
+      </w:r>
+      <w:bookmarkEnd w:id="9"/>
+    </w:p>
+    <w:p>
+      <w:pPr>
+        <w:pStyle w:val="Normal"/>
+        <w:spacing w:before="280" w:after="0"/>
+        <w:rPr>
+          <w:rFonts w:ascii="Times New Roman" w:hAnsi="Times New Roman" w:cs="Times New Roman" w:asciiTheme="majorBidi" w:cstheme="majorBidi" w:hAnsiTheme="majorBidi"/>
+          <w:sz w:val="20"/>
+          <w:szCs w:val="20"/>
+        </w:rPr>
+      </w:pPr>
+      <w:r>
+        <w:rPr>
+          <w:rFonts w:cs="Times New Roman" w:cstheme="majorBidi" w:ascii="Times New Roman" w:hAnsi="Times New Roman"/>
+          <w:sz w:val="20"/>
+          <w:szCs w:val="20"/>
+        </w:rPr>
+      </w:r>
+    </w:p>
+    <w:p>
+      <w:pPr>
+        <w:pStyle w:val="Normal"/>
+        <w:spacing w:before="280" w:after="0"/>
+        <w:rPr>
+          <w:rFonts w:ascii="Times New Roman" w:hAnsi="Times New Roman" w:cs="Times New Roman" w:asciiTheme="majorBidi" w:cstheme="majorBidi" w:hAnsiTheme="majorBidi"/>
+          <w:sz w:val="20"/>
+          <w:szCs w:val="20"/>
+        </w:rPr>
+      </w:pPr>
+      <w:r>
+        <w:rPr>
+          <w:rFonts w:cs="Times New Roman" w:ascii="Times New Roman" w:hAnsi="Times New Roman" w:asciiTheme="majorBidi" w:cstheme="majorBidi" w:hAnsiTheme="majorBidi"/>
+          <w:sz w:val="20"/>
+          <w:szCs w:val="20"/>
+        </w:rPr>
+        <w:t>Several landmark studies highlight the impact of deep learning on Recommendation Systems:</w:t>
+      </w:r>
+    </w:p>
+    <w:p>
+      <w:pPr>
+        <w:pStyle w:val="Normal"/>
+        <w:spacing w:before="280" w:after="0"/>
+        <w:rPr>
+          <w:rFonts w:ascii="Times New Roman" w:hAnsi="Times New Roman" w:cs="Times New Roman" w:asciiTheme="majorBidi" w:cstheme="majorBidi" w:hAnsiTheme="majorBidi"/>
+          <w:sz w:val="20"/>
+          <w:szCs w:val="20"/>
+        </w:rPr>
+      </w:pPr>
+      <w:r>
+        <w:rPr>
+          <w:rFonts w:cs="Times New Roman" w:cstheme="majorBidi" w:ascii="Times New Roman" w:hAnsi="Times New Roman"/>
+          <w:sz w:val="20"/>
+          <w:szCs w:val="20"/>
+        </w:rPr>
+      </w:r>
+    </w:p>
+    <w:p>
+      <w:pPr>
+        <w:pStyle w:val="ListParagraph"/>
+        <w:numPr>
+          <w:ilvl w:val="0"/>
+          <w:numId w:val="2"/>
+        </w:numPr>
+        <w:spacing w:before="280" w:after="0"/>
+        <w:contextualSpacing/>
+        <w:rPr>
+          <w:rFonts w:ascii="Times New Roman" w:hAnsi="Times New Roman" w:cs="Times New Roman" w:asciiTheme="majorBidi" w:cstheme="majorBidi" w:hAnsiTheme="majorBidi"/>
+          <w:sz w:val="20"/>
+          <w:szCs w:val="20"/>
+        </w:rPr>
+      </w:pPr>
+      <w:r>
+        <w:rPr>
+          <w:rFonts w:cs="Times New Roman" w:ascii="Times New Roman" w:hAnsi="Times New Roman" w:asciiTheme="majorBidi" w:cstheme="majorBidi" w:hAnsiTheme="majorBidi"/>
+          <w:sz w:val="20"/>
+          <w:szCs w:val="20"/>
+        </w:rPr>
+        <w:t>Netflix Prize: Perhaps the most famous early example of advanced Recommendation Systems, the Netflix Prize competition spurred numerous innovations in collaborative filtering and matrix factorization. The resistance not simply featured the capacity of front line estimations in further developing substance thought parts yet what's more featured the occupation of significant learning in raising Netflix's proposition system higher than at any other time. Through the combination of significant learning ways of thinking, Netflix achieved an astounding improvement in its ability to gauge client tendencies, thusly basically improving the watcher's knowledge.</w:t>
+      </w:r>
+    </w:p>
+    <w:p>
+      <w:pPr>
+        <w:pStyle w:val="Normal"/>
+        <w:spacing w:before="280" w:after="0"/>
+        <w:rPr>
+          <w:rFonts w:ascii="Times New Roman" w:hAnsi="Times New Roman" w:cs="Times New Roman" w:asciiTheme="majorBidi" w:cstheme="majorBidi" w:hAnsiTheme="majorBidi"/>
+          <w:sz w:val="20"/>
+          <w:szCs w:val="20"/>
+        </w:rPr>
+      </w:pPr>
+      <w:r>
+        <w:rPr>
+          <w:rFonts w:cs="Times New Roman" w:cstheme="majorBidi" w:ascii="Times New Roman" w:hAnsi="Times New Roman"/>
+          <w:sz w:val="20"/>
+          <w:szCs w:val="20"/>
+        </w:rPr>
+      </w:r>
+    </w:p>
+    <w:p>
+      <w:pPr>
+        <w:pStyle w:val="ListParagraph"/>
+        <w:numPr>
+          <w:ilvl w:val="0"/>
+          <w:numId w:val="2"/>
+        </w:numPr>
+        <w:spacing w:before="280" w:after="0"/>
+        <w:contextualSpacing/>
+        <w:rPr>
+          <w:rFonts w:ascii="Times New Roman" w:hAnsi="Times New Roman" w:cs="Times New Roman" w:asciiTheme="majorBidi" w:cstheme="majorBidi" w:hAnsiTheme="majorBidi"/>
+          <w:sz w:val="20"/>
+          <w:szCs w:val="20"/>
+        </w:rPr>
+      </w:pPr>
+      <w:r>
+        <w:rPr>
+          <w:rFonts w:cs="Times New Roman" w:ascii="Times New Roman" w:hAnsi="Times New Roman" w:asciiTheme="majorBidi" w:cstheme="majorBidi" w:hAnsiTheme="majorBidi"/>
+          <w:sz w:val="20"/>
+          <w:szCs w:val="20"/>
+        </w:rPr>
+        <w:t>YouTube's Recommendation System: YouTube implemented deep neural networks for its recommendation engine, significantly improving video recommendations. The application of deep learning enabled YouTube to efficiently analyze extensive datasets encompassing video content, user metadata, and interaction histories. This extensive information handling ability worked with the conveyance of exceptionally customized video Recommendations on an unrivaled scale.</w:t>
+      </w:r>
+    </w:p>
+    <w:p>
+      <w:pPr>
+        <w:pStyle w:val="Normal"/>
+        <w:spacing w:before="280" w:after="0"/>
+        <w:rPr>
+          <w:rFonts w:ascii="Times New Roman" w:hAnsi="Times New Roman" w:cs="Times New Roman" w:asciiTheme="majorBidi" w:cstheme="majorBidi" w:hAnsiTheme="majorBidi"/>
+          <w:sz w:val="20"/>
+          <w:szCs w:val="20"/>
+        </w:rPr>
+      </w:pPr>
+      <w:r>
+        <w:rPr>
+          <w:rFonts w:cs="Times New Roman" w:cstheme="majorBidi" w:ascii="Times New Roman" w:hAnsi="Times New Roman"/>
+          <w:sz w:val="20"/>
+          <w:szCs w:val="20"/>
+        </w:rPr>
+      </w:r>
+    </w:p>
+    <w:p>
+      <w:pPr>
+        <w:pStyle w:val="ListParagraph"/>
+        <w:numPr>
+          <w:ilvl w:val="0"/>
+          <w:numId w:val="2"/>
+        </w:numPr>
+        <w:spacing w:before="280" w:after="0"/>
+        <w:contextualSpacing/>
+        <w:rPr>
+          <w:rFonts w:ascii="Times New Roman" w:hAnsi="Times New Roman" w:cs="Times New Roman" w:asciiTheme="majorBidi" w:cstheme="majorBidi" w:hAnsiTheme="majorBidi"/>
+          <w:sz w:val="20"/>
+          <w:szCs w:val="20"/>
+        </w:rPr>
+      </w:pPr>
+      <w:r>
+        <w:rPr>
+          <w:rFonts w:cs="Times New Roman" w:ascii="Times New Roman" w:hAnsi="Times New Roman" w:asciiTheme="majorBidi" w:cstheme="majorBidi" w:hAnsiTheme="majorBidi"/>
+          <w:sz w:val="20"/>
+          <w:szCs w:val="20"/>
+        </w:rPr>
+        <w:t>Amazon's Deep Scalable Sparse Tensor Network Engine (DSTNE): Amazon's DSTNE framework showcases how deep learning can scale to accommodate the company's vast product catalog and user base, delivering personalized product recommendations by learning from billions of items and interactions.</w:t>
+      </w:r>
+    </w:p>
+    <w:p>
+      <w:pPr>
+        <w:pStyle w:val="Normal"/>
+        <w:spacing w:before="280" w:after="0"/>
+        <w:rPr>
+          <w:rFonts w:ascii="Times New Roman" w:hAnsi="Times New Roman" w:cs="Times New Roman" w:asciiTheme="majorBidi" w:cstheme="majorBidi" w:hAnsiTheme="majorBidi"/>
+          <w:sz w:val="20"/>
+          <w:szCs w:val="20"/>
+        </w:rPr>
+      </w:pPr>
+      <w:r>
+        <w:rPr>
+          <w:rFonts w:cs="Times New Roman" w:cstheme="majorBidi" w:ascii="Times New Roman" w:hAnsi="Times New Roman"/>
+          <w:sz w:val="20"/>
+          <w:szCs w:val="20"/>
+        </w:rPr>
+      </w:r>
+    </w:p>
+    <w:p>
+      <w:pPr>
+        <w:pStyle w:val="Heading3"/>
+        <w:spacing w:before="280" w:after="0"/>
+        <w:rPr>
+          <w:rFonts w:ascii="Times New Roman" w:hAnsi="Times New Roman" w:asciiTheme="majorBidi" w:hAnsiTheme="majorBidi"/>
+          <w:sz w:val="20"/>
+          <w:szCs w:val="20"/>
+        </w:rPr>
+      </w:pPr>
+      <w:r>
+        <w:rPr>
+          <w:rFonts w:ascii="Times New Roman" w:hAnsi="Times New Roman" w:asciiTheme="majorBidi" w:hAnsiTheme="majorBidi"/>
+          <w:sz w:val="20"/>
+          <w:szCs w:val="20"/>
+        </w:rPr>
+        <w:t xml:space="preserve"> </w:t>
+      </w:r>
+      <w:bookmarkStart w:id="10" w:name="_Toc162358049"/>
+      <w:r>
+        <w:rPr>
+          <w:rFonts w:ascii="Times New Roman" w:hAnsi="Times New Roman" w:asciiTheme="majorBidi" w:hAnsiTheme="majorBidi"/>
+          <w:sz w:val="20"/>
+          <w:szCs w:val="20"/>
+        </w:rPr>
+        <w:t>Technological Advancements</w:t>
+      </w:r>
+      <w:bookmarkEnd w:id="10"/>
+    </w:p>
+    <w:p>
+      <w:pPr>
+        <w:pStyle w:val="Normal"/>
+        <w:spacing w:before="280" w:after="0"/>
+        <w:rPr>
+          <w:rFonts w:ascii="Times New Roman" w:hAnsi="Times New Roman" w:cs="Times New Roman" w:asciiTheme="majorBidi" w:cstheme="majorBidi" w:hAnsiTheme="majorBidi"/>
+          <w:sz w:val="20"/>
+          <w:szCs w:val="20"/>
+        </w:rPr>
+      </w:pPr>
+      <w:r>
+        <w:rPr>
+          <w:rFonts w:cs="Times New Roman" w:cstheme="majorBidi" w:ascii="Times New Roman" w:hAnsi="Times New Roman"/>
+          <w:sz w:val="20"/>
+          <w:szCs w:val="20"/>
+        </w:rPr>
+      </w:r>
+    </w:p>
+    <w:p>
+      <w:pPr>
+        <w:pStyle w:val="Normal"/>
+        <w:spacing w:before="280" w:after="0"/>
+        <w:rPr>
+          <w:rFonts w:ascii="Times New Roman" w:hAnsi="Times New Roman" w:cs="Times New Roman" w:asciiTheme="majorBidi" w:cstheme="majorBidi" w:hAnsiTheme="majorBidi"/>
+          <w:sz w:val="20"/>
+          <w:szCs w:val="20"/>
+        </w:rPr>
+      </w:pPr>
+      <w:r>
+        <w:rPr>
+          <w:rFonts w:cs="Times New Roman" w:ascii="Times New Roman" w:hAnsi="Times New Roman" w:asciiTheme="majorBidi" w:cstheme="majorBidi" w:hAnsiTheme="majorBidi"/>
+          <w:sz w:val="20"/>
+          <w:szCs w:val="20"/>
+        </w:rPr>
+        <w:t>The quick progressions in enormous information and computational innovations play had a significant impact in the approach and refinement of the present modern Recommendation systems. These technological strides include:</w:t>
+      </w:r>
+    </w:p>
+    <w:p>
+      <w:pPr>
+        <w:pStyle w:val="ListParagraph"/>
+        <w:numPr>
+          <w:ilvl w:val="0"/>
+          <w:numId w:val="3"/>
+        </w:numPr>
+        <w:spacing w:before="280" w:after="0"/>
+        <w:contextualSpacing/>
+        <w:rPr>
+          <w:rFonts w:ascii="Times New Roman" w:hAnsi="Times New Roman" w:cs="Times New Roman" w:asciiTheme="majorBidi" w:cstheme="majorBidi" w:hAnsiTheme="majorBidi"/>
+          <w:sz w:val="20"/>
+          <w:szCs w:val="20"/>
+        </w:rPr>
+      </w:pPr>
+      <w:r>
+        <w:rPr>
+          <w:rFonts w:cs="Times New Roman" w:ascii="Times New Roman" w:hAnsi="Times New Roman" w:asciiTheme="majorBidi" w:cstheme="majorBidi" w:hAnsiTheme="majorBidi"/>
+          <w:sz w:val="20"/>
+          <w:szCs w:val="20"/>
+        </w:rPr>
+        <w:t>Data Processing Systems: Technologies like Apache Hadoop and Spark have facilitated the processing of massive datasets, allowing Recommendation Systems to analyze and learn from vast quantities of user data in real time.</w:t>
+      </w:r>
+    </w:p>
+    <w:p>
+      <w:pPr>
+        <w:pStyle w:val="Normal"/>
+        <w:spacing w:before="280" w:after="0"/>
+        <w:rPr>
+          <w:rFonts w:ascii="Times New Roman" w:hAnsi="Times New Roman" w:cs="Times New Roman" w:asciiTheme="majorBidi" w:cstheme="majorBidi" w:hAnsiTheme="majorBidi"/>
+          <w:sz w:val="20"/>
+          <w:szCs w:val="20"/>
+        </w:rPr>
+      </w:pPr>
+      <w:r>
+        <w:rPr>
+          <w:rFonts w:cs="Times New Roman" w:cstheme="majorBidi" w:ascii="Times New Roman" w:hAnsi="Times New Roman"/>
+          <w:sz w:val="20"/>
+          <w:szCs w:val="20"/>
+        </w:rPr>
+      </w:r>
+    </w:p>
+    <w:p>
+      <w:pPr>
+        <w:pStyle w:val="ListParagraph"/>
+        <w:numPr>
+          <w:ilvl w:val="0"/>
+          <w:numId w:val="3"/>
+        </w:numPr>
+        <w:spacing w:before="280" w:after="0"/>
+        <w:contextualSpacing/>
+        <w:rPr>
+          <w:rFonts w:ascii="Times New Roman" w:hAnsi="Times New Roman" w:cs="Times New Roman" w:asciiTheme="majorBidi" w:cstheme="majorBidi" w:hAnsiTheme="majorBidi"/>
+          <w:sz w:val="20"/>
+          <w:szCs w:val="20"/>
+        </w:rPr>
+      </w:pPr>
+      <w:r>
+        <w:rPr>
+          <w:rFonts w:cs="Times New Roman" w:ascii="Times New Roman" w:hAnsi="Times New Roman" w:asciiTheme="majorBidi" w:cstheme="majorBidi" w:hAnsiTheme="majorBidi"/>
+          <w:sz w:val="20"/>
+          <w:szCs w:val="20"/>
+        </w:rPr>
+        <w:t>Storage Solutions: Distributed storage systems, such as HDFS (Hadoop Distributed File System) and NoSQL databases, have addressed the challenges of storing and retrieving large-scale, unstructured data, ensuring that Recommendation Systems can access the necessary data efficiently.</w:t>
+      </w:r>
+    </w:p>
+    <w:p>
+      <w:pPr>
+        <w:pStyle w:val="Normal"/>
+        <w:spacing w:before="280" w:after="0"/>
+        <w:rPr>
+          <w:rFonts w:ascii="Times New Roman" w:hAnsi="Times New Roman" w:cs="Times New Roman" w:asciiTheme="majorBidi" w:cstheme="majorBidi" w:hAnsiTheme="majorBidi"/>
+          <w:sz w:val="20"/>
+          <w:szCs w:val="20"/>
+        </w:rPr>
+      </w:pPr>
+      <w:r>
+        <w:rPr>
+          <w:rFonts w:cs="Times New Roman" w:cstheme="majorBidi" w:ascii="Times New Roman" w:hAnsi="Times New Roman"/>
+          <w:sz w:val="20"/>
+          <w:szCs w:val="20"/>
+        </w:rPr>
+      </w:r>
+    </w:p>
+    <w:p>
+      <w:pPr>
+        <w:pStyle w:val="ListParagraph"/>
+        <w:numPr>
+          <w:ilvl w:val="0"/>
+          <w:numId w:val="3"/>
+        </w:numPr>
+        <w:spacing w:before="280" w:after="0"/>
+        <w:contextualSpacing/>
+        <w:rPr>
+          <w:rFonts w:ascii="Times New Roman" w:hAnsi="Times New Roman" w:cs="Times New Roman" w:asciiTheme="majorBidi" w:cstheme="majorBidi" w:hAnsiTheme="majorBidi"/>
+          <w:sz w:val="20"/>
+          <w:szCs w:val="20"/>
+        </w:rPr>
+      </w:pPr>
+      <w:r>
+        <w:rPr>
+          <w:rFonts w:cs="Times New Roman" w:ascii="Times New Roman" w:hAnsi="Times New Roman" w:asciiTheme="majorBidi" w:cstheme="majorBidi" w:hAnsiTheme="majorBidi"/>
+          <w:sz w:val="20"/>
+          <w:szCs w:val="20"/>
+        </w:rPr>
+        <w:t>Cloud Computing: Cloud computing platforms such as AWS, Google Cloud, and Azure have been instrumental in providing the computational power required to train sophisticated deep learning models. These stages offer flexible, versatile resources that can change in accordance with the fluctuating solicitations of proposition system occupations, working with the improvement of more multifaceted and careful idea computations.</w:t>
+      </w:r>
+    </w:p>
+    <w:p>
+      <w:pPr>
+        <w:pStyle w:val="ListParagraph"/>
+        <w:spacing w:before="280" w:after="160"/>
+        <w:contextualSpacing/>
+        <w:rPr>
+          <w:rFonts w:ascii="Times New Roman" w:hAnsi="Times New Roman" w:cs="Times New Roman" w:asciiTheme="majorBidi" w:cstheme="majorBidi" w:hAnsiTheme="majorBidi"/>
+          <w:sz w:val="20"/>
+          <w:szCs w:val="20"/>
+        </w:rPr>
+      </w:pPr>
+      <w:r>
+        <w:rPr>
+          <w:rFonts w:cs="Times New Roman" w:cstheme="majorBidi" w:ascii="Times New Roman" w:hAnsi="Times New Roman"/>
+          <w:sz w:val="20"/>
+          <w:szCs w:val="20"/>
+        </w:rPr>
+      </w:r>
+    </w:p>
+    <w:p>
+      <w:pPr>
+        <w:pStyle w:val="ListParagraph"/>
+        <w:numPr>
+          <w:ilvl w:val="0"/>
+          <w:numId w:val="3"/>
+        </w:numPr>
+        <w:spacing w:before="280" w:after="0"/>
+        <w:contextualSpacing/>
+        <w:rPr>
+          <w:rFonts w:ascii="Times New Roman" w:hAnsi="Times New Roman" w:cs="Times New Roman" w:asciiTheme="majorBidi" w:cstheme="majorBidi" w:hAnsiTheme="majorBidi"/>
+          <w:sz w:val="20"/>
+          <w:szCs w:val="20"/>
+        </w:rPr>
+      </w:pPr>
+      <w:r>
+        <w:rPr>
+          <w:rFonts w:cs="Times New Roman" w:ascii="Times New Roman" w:hAnsi="Times New Roman" w:asciiTheme="majorBidi" w:cstheme="majorBidi" w:hAnsiTheme="majorBidi"/>
+          <w:sz w:val="20"/>
+          <w:szCs w:val="20"/>
+        </w:rPr>
+        <w:t>Stream Processing: Technologies like Apache Kafka and Apache Flink have empowered the continuous handling of information streams, permitting Recommendation Systems to integrate live client connections into their models, consequently working on the idealness and significance of recommendations.</w:t>
+      </w:r>
+    </w:p>
+    <w:p>
+      <w:pPr>
+        <w:pStyle w:val="Normal"/>
+        <w:spacing w:before="280" w:after="0"/>
+        <w:rPr>
+          <w:rFonts w:ascii="Times New Roman" w:hAnsi="Times New Roman" w:cs="Times New Roman" w:asciiTheme="majorBidi" w:cstheme="majorBidi" w:hAnsiTheme="majorBidi"/>
+          <w:sz w:val="20"/>
+          <w:szCs w:val="20"/>
+        </w:rPr>
+      </w:pPr>
+      <w:r>
+        <w:rPr>
+          <w:rFonts w:cs="Times New Roman" w:cstheme="majorBidi" w:ascii="Times New Roman" w:hAnsi="Times New Roman"/>
+          <w:sz w:val="20"/>
+          <w:szCs w:val="20"/>
+        </w:rPr>
+      </w:r>
+    </w:p>
+    <w:p>
+      <w:pPr>
+        <w:pStyle w:val="Heading2"/>
+        <w:spacing w:before="280" w:after="0"/>
+        <w:rPr>
+          <w:rFonts w:ascii="Times New Roman" w:hAnsi="Times New Roman" w:asciiTheme="majorBidi" w:hAnsiTheme="majorBidi"/>
+          <w:sz w:val="20"/>
+          <w:szCs w:val="20"/>
+        </w:rPr>
+      </w:pPr>
+      <w:bookmarkStart w:id="11" w:name="_Toc162358050"/>
+      <w:r>
+        <w:rPr>
+          <w:rFonts w:ascii="Times New Roman" w:hAnsi="Times New Roman" w:asciiTheme="majorBidi" w:hAnsiTheme="majorBidi"/>
+          <w:sz w:val="20"/>
+          <w:szCs w:val="20"/>
+        </w:rPr>
+        <w:t>4. Big Data in Recommendation Systems</w:t>
+      </w:r>
+      <w:bookmarkEnd w:id="11"/>
+    </w:p>
+    <w:p>
+      <w:pPr>
+        <w:pStyle w:val="Normal"/>
+        <w:spacing w:before="280" w:after="160"/>
+        <w:rPr>
+          <w:rFonts w:ascii="Times New Roman" w:hAnsi="Times New Roman" w:cs="Times New Roman" w:asciiTheme="majorBidi" w:cstheme="majorBidi" w:hAnsiTheme="majorBidi"/>
+          <w:sz w:val="20"/>
+          <w:szCs w:val="20"/>
+        </w:rPr>
+      </w:pPr>
+      <w:r>
+        <w:rPr>
+          <w:rFonts w:cs="Times New Roman" w:cstheme="majorBidi" w:ascii="Times New Roman" w:hAnsi="Times New Roman"/>
+          <w:sz w:val="20"/>
+          <w:szCs w:val="20"/>
+        </w:rPr>
+      </w:r>
+    </w:p>
+    <w:p>
+      <w:pPr>
+        <w:pStyle w:val="Heading3"/>
+        <w:spacing w:before="280" w:after="0"/>
+        <w:rPr>
+          <w:rFonts w:ascii="Times New Roman" w:hAnsi="Times New Roman" w:asciiTheme="majorBidi" w:hAnsiTheme="majorBidi"/>
+          <w:sz w:val="20"/>
+          <w:szCs w:val="20"/>
+        </w:rPr>
+      </w:pPr>
+      <w:r>
+        <w:rPr>
+          <w:rFonts w:ascii="Times New Roman" w:hAnsi="Times New Roman" w:asciiTheme="majorBidi" w:hAnsiTheme="majorBidi"/>
+          <w:sz w:val="20"/>
+          <w:szCs w:val="20"/>
+        </w:rPr>
+        <w:t xml:space="preserve"> </w:t>
+      </w:r>
+      <w:bookmarkStart w:id="12" w:name="_Toc162358051"/>
+      <w:r>
+        <w:rPr>
+          <w:rFonts w:ascii="Times New Roman" w:hAnsi="Times New Roman" w:asciiTheme="majorBidi" w:hAnsiTheme="majorBidi"/>
+          <w:sz w:val="20"/>
+          <w:szCs w:val="20"/>
+        </w:rPr>
+        <w:t>Data Sources and Types</w:t>
+      </w:r>
+      <w:bookmarkEnd w:id="12"/>
+    </w:p>
+    <w:p>
+      <w:pPr>
+        <w:pStyle w:val="Normal"/>
+        <w:spacing w:before="280" w:after="160"/>
+        <w:rPr>
+          <w:rFonts w:ascii="Times New Roman" w:hAnsi="Times New Roman" w:cs="Times New Roman" w:asciiTheme="majorBidi" w:cstheme="majorBidi" w:hAnsiTheme="majorBidi"/>
+          <w:sz w:val="20"/>
+          <w:szCs w:val="20"/>
+        </w:rPr>
+      </w:pPr>
+      <w:r>
+        <w:rPr>
+          <w:rFonts w:cs="Times New Roman" w:cstheme="majorBidi" w:ascii="Times New Roman" w:hAnsi="Times New Roman"/>
+          <w:sz w:val="20"/>
+          <w:szCs w:val="20"/>
+        </w:rPr>
+      </w:r>
+    </w:p>
+    <w:p>
+      <w:pPr>
+        <w:pStyle w:val="Normal"/>
+        <w:spacing w:before="280" w:after="160"/>
+        <w:rPr>
+          <w:rFonts w:ascii="Times New Roman" w:hAnsi="Times New Roman" w:cs="Times New Roman" w:asciiTheme="majorBidi" w:cstheme="majorBidi" w:hAnsiTheme="majorBidi"/>
+          <w:sz w:val="20"/>
+          <w:szCs w:val="20"/>
+        </w:rPr>
+      </w:pPr>
+      <w:r>
+        <w:rPr>
+          <w:rFonts w:cs="Times New Roman" w:ascii="Times New Roman" w:hAnsi="Times New Roman" w:asciiTheme="majorBidi" w:cstheme="majorBidi" w:hAnsiTheme="majorBidi"/>
+          <w:sz w:val="20"/>
+          <w:szCs w:val="20"/>
+        </w:rPr>
+        <w:t>Proposal systems influence a broad exhibit of large information sources to translate client inclinations also, convey custom fitted ideas. These sources encompass:</w:t>
+      </w:r>
+    </w:p>
+    <w:p>
+      <w:pPr>
+        <w:pStyle w:val="ListParagraph"/>
+        <w:numPr>
+          <w:ilvl w:val="0"/>
+          <w:numId w:val="4"/>
+        </w:numPr>
+        <w:spacing w:before="280" w:after="160"/>
+        <w:contextualSpacing/>
+        <w:rPr>
+          <w:rFonts w:ascii="Times New Roman" w:hAnsi="Times New Roman" w:cs="Times New Roman" w:asciiTheme="majorBidi" w:cstheme="majorBidi" w:hAnsiTheme="majorBidi"/>
+          <w:sz w:val="20"/>
+          <w:szCs w:val="20"/>
+        </w:rPr>
+      </w:pPr>
+      <w:r>
+        <w:rPr>
+          <w:rFonts w:cs="Times New Roman" w:ascii="Times New Roman" w:hAnsi="Times New Roman" w:asciiTheme="majorBidi" w:cstheme="majorBidi" w:hAnsiTheme="majorBidi"/>
+          <w:sz w:val="20"/>
+          <w:szCs w:val="20"/>
+        </w:rPr>
+        <w:t>Client Association Information: Snaps, sees, likes, appraisals, and buys are basic for grasping client inclinations. This association data outlines the supporting of both agreeable isolating also, altered content proposition.</w:t>
+      </w:r>
+    </w:p>
+    <w:p>
+      <w:pPr>
+        <w:pStyle w:val="ListParagraph"/>
+        <w:numPr>
+          <w:ilvl w:val="0"/>
+          <w:numId w:val="4"/>
+        </w:numPr>
+        <w:spacing w:before="0" w:after="160"/>
+        <w:contextualSpacing/>
+        <w:rPr>
+          <w:rFonts w:ascii="Times New Roman" w:hAnsi="Times New Roman" w:cs="Times New Roman" w:asciiTheme="majorBidi" w:cstheme="majorBidi" w:hAnsiTheme="majorBidi"/>
+          <w:sz w:val="20"/>
+          <w:szCs w:val="20"/>
+        </w:rPr>
+      </w:pPr>
+      <w:r>
+        <w:rPr>
+          <w:rFonts w:cs="Times New Roman" w:ascii="Times New Roman" w:hAnsi="Times New Roman" w:asciiTheme="majorBidi" w:cstheme="majorBidi" w:hAnsiTheme="majorBidi"/>
+          <w:sz w:val="20"/>
+          <w:szCs w:val="20"/>
+        </w:rPr>
+        <w:t>User Demographics: Information such as age, gender, location, and language can help tailor recommendations to specific user segments.</w:t>
+      </w:r>
+    </w:p>
+    <w:p>
+      <w:pPr>
+        <w:pStyle w:val="ListParagraph"/>
+        <w:numPr>
+          <w:ilvl w:val="0"/>
+          <w:numId w:val="4"/>
+        </w:numPr>
+        <w:spacing w:before="0" w:after="160"/>
+        <w:contextualSpacing/>
+        <w:rPr>
+          <w:rFonts w:ascii="Times New Roman" w:hAnsi="Times New Roman" w:cs="Times New Roman" w:asciiTheme="majorBidi" w:cstheme="majorBidi" w:hAnsiTheme="majorBidi"/>
+          <w:sz w:val="20"/>
+          <w:szCs w:val="20"/>
+        </w:rPr>
+      </w:pPr>
+      <w:r>
+        <w:rPr>
+          <w:rFonts w:cs="Times New Roman" w:ascii="Times New Roman" w:hAnsi="Times New Roman" w:asciiTheme="majorBidi" w:cstheme="majorBidi" w:hAnsiTheme="majorBidi"/>
+          <w:sz w:val="20"/>
+          <w:szCs w:val="20"/>
+        </w:rPr>
+        <w:t>Item Metadata: Descriptions, categories, tags, and specifications of items (products, videos, articles, etc.) enable content-based filtering and enhance the understanding of item similarities.</w:t>
+      </w:r>
+    </w:p>
+    <w:p>
+      <w:pPr>
+        <w:pStyle w:val="ListParagraph"/>
+        <w:numPr>
+          <w:ilvl w:val="0"/>
+          <w:numId w:val="4"/>
+        </w:numPr>
+        <w:spacing w:before="0" w:after="160"/>
+        <w:contextualSpacing/>
+        <w:rPr>
+          <w:rFonts w:ascii="Times New Roman" w:hAnsi="Times New Roman" w:cs="Times New Roman" w:asciiTheme="majorBidi" w:cstheme="majorBidi" w:hAnsiTheme="majorBidi"/>
+          <w:sz w:val="20"/>
+          <w:szCs w:val="20"/>
+        </w:rPr>
+      </w:pPr>
+      <w:r>
+        <w:rPr>
+          <w:rFonts w:cs="Times New Roman" w:ascii="Times New Roman" w:hAnsi="Times New Roman" w:asciiTheme="majorBidi" w:cstheme="majorBidi" w:hAnsiTheme="majorBidi"/>
+          <w:sz w:val="20"/>
+          <w:szCs w:val="20"/>
+        </w:rPr>
+        <w:t>Behavioral Data: Browsing history, session duration, and interaction patterns offer insights into user engagement and content relevance.</w:t>
+      </w:r>
+    </w:p>
+    <w:p>
+      <w:pPr>
+        <w:pStyle w:val="ListParagraph"/>
+        <w:numPr>
+          <w:ilvl w:val="0"/>
+          <w:numId w:val="4"/>
+        </w:numPr>
+        <w:spacing w:before="0" w:after="160"/>
+        <w:contextualSpacing/>
+        <w:rPr>
+          <w:rFonts w:ascii="Times New Roman" w:hAnsi="Times New Roman" w:cs="Times New Roman" w:asciiTheme="majorBidi" w:cstheme="majorBidi" w:hAnsiTheme="majorBidi"/>
+          <w:sz w:val="20"/>
+          <w:szCs w:val="20"/>
+        </w:rPr>
+      </w:pPr>
+      <w:r>
+        <w:rPr>
+          <w:rFonts w:cs="Times New Roman" w:ascii="Times New Roman" w:hAnsi="Times New Roman" w:asciiTheme="majorBidi" w:cstheme="majorBidi" w:hAnsiTheme="majorBidi"/>
+          <w:sz w:val="20"/>
+          <w:szCs w:val="20"/>
+        </w:rPr>
+        <w:t>Social Graphs: Data from social networks, including friendships, follows, and social interactions, can enhance recommendations through social filtering.</w:t>
+      </w:r>
+    </w:p>
+    <w:p>
+      <w:pPr>
+        <w:pStyle w:val="Normal"/>
+        <w:spacing w:before="280" w:after="160"/>
+        <w:rPr>
+          <w:rFonts w:ascii="Times New Roman" w:hAnsi="Times New Roman" w:cs="Times New Roman" w:asciiTheme="majorBidi" w:cstheme="majorBidi" w:hAnsiTheme="majorBidi"/>
+          <w:sz w:val="20"/>
+          <w:szCs w:val="20"/>
+        </w:rPr>
+      </w:pPr>
+      <w:r>
+        <w:rPr>
+          <w:rFonts w:cs="Times New Roman" w:cstheme="majorBidi" w:ascii="Times New Roman" w:hAnsi="Times New Roman"/>
+          <w:sz w:val="20"/>
+          <w:szCs w:val="20"/>
+        </w:rPr>
+      </w:r>
+    </w:p>
+    <w:p>
+      <w:pPr>
+        <w:pStyle w:val="Heading3"/>
+        <w:spacing w:before="280" w:after="0"/>
+        <w:rPr>
+          <w:rFonts w:ascii="Times New Roman" w:hAnsi="Times New Roman" w:asciiTheme="majorBidi" w:hAnsiTheme="majorBidi"/>
+          <w:sz w:val="20"/>
+          <w:szCs w:val="20"/>
+        </w:rPr>
+      </w:pPr>
+      <w:r>
+        <w:rPr>
+          <w:rFonts w:ascii="Times New Roman" w:hAnsi="Times New Roman" w:asciiTheme="majorBidi" w:hAnsiTheme="majorBidi"/>
+          <w:sz w:val="20"/>
+          <w:szCs w:val="20"/>
+        </w:rPr>
+        <w:t xml:space="preserve"> </w:t>
+      </w:r>
+      <w:bookmarkStart w:id="13" w:name="_Toc162358052"/>
+      <w:r>
+        <w:rPr>
+          <w:rFonts w:ascii="Times New Roman" w:hAnsi="Times New Roman" w:asciiTheme="majorBidi" w:hAnsiTheme="majorBidi"/>
+          <w:sz w:val="20"/>
+          <w:szCs w:val="20"/>
+        </w:rPr>
+        <w:t>Data Processing and Management</w:t>
+      </w:r>
+      <w:bookmarkEnd w:id="13"/>
+    </w:p>
+    <w:p>
+      <w:pPr>
+        <w:pStyle w:val="Normal"/>
+        <w:spacing w:before="280" w:after="160"/>
+        <w:rPr>
+          <w:rFonts w:ascii="Times New Roman" w:hAnsi="Times New Roman" w:cs="Times New Roman" w:asciiTheme="majorBidi" w:cstheme="majorBidi" w:hAnsiTheme="majorBidi"/>
+          <w:sz w:val="20"/>
+          <w:szCs w:val="20"/>
+        </w:rPr>
+      </w:pPr>
+      <w:r>
+        <w:rPr>
+          <w:rFonts w:cs="Times New Roman" w:cstheme="majorBidi" w:ascii="Times New Roman" w:hAnsi="Times New Roman"/>
+          <w:sz w:val="20"/>
+          <w:szCs w:val="20"/>
+        </w:rPr>
+      </w:r>
+    </w:p>
+    <w:p>
+      <w:pPr>
+        <w:pStyle w:val="Normal"/>
+        <w:spacing w:before="280" w:after="160"/>
+        <w:rPr>
+          <w:rFonts w:ascii="Times New Roman" w:hAnsi="Times New Roman" w:cs="Times New Roman" w:asciiTheme="majorBidi" w:cstheme="majorBidi" w:hAnsiTheme="majorBidi"/>
+          <w:sz w:val="20"/>
+          <w:szCs w:val="20"/>
+        </w:rPr>
+      </w:pPr>
+      <w:r>
+        <w:rPr>
+          <w:rFonts w:cs="Times New Roman" w:ascii="Times New Roman" w:hAnsi="Times New Roman" w:asciiTheme="majorBidi" w:cstheme="majorBidi" w:hAnsiTheme="majorBidi"/>
+          <w:sz w:val="20"/>
+          <w:szCs w:val="20"/>
+        </w:rPr>
+        <w:t>The successful handling and the board of huge information are critical for the exhibition of Recommendation Systems. Key advancements and techniques include::</w:t>
+      </w:r>
+    </w:p>
+    <w:p>
+      <w:pPr>
+        <w:pStyle w:val="Normal"/>
+        <w:spacing w:before="280" w:after="160"/>
+        <w:rPr>
+          <w:rFonts w:ascii="Times New Roman" w:hAnsi="Times New Roman" w:cs="Times New Roman" w:asciiTheme="majorBidi" w:cstheme="majorBidi" w:hAnsiTheme="majorBidi"/>
+          <w:sz w:val="20"/>
+          <w:szCs w:val="20"/>
+        </w:rPr>
+      </w:pPr>
+      <w:r>
+        <w:rPr>
+          <w:rFonts w:cs="Times New Roman" w:cstheme="majorBidi" w:ascii="Times New Roman" w:hAnsi="Times New Roman"/>
+          <w:sz w:val="20"/>
+          <w:szCs w:val="20"/>
+        </w:rPr>
+      </w:r>
+    </w:p>
+    <w:p>
+      <w:pPr>
+        <w:pStyle w:val="ListParagraph"/>
+        <w:numPr>
+          <w:ilvl w:val="0"/>
+          <w:numId w:val="5"/>
+        </w:numPr>
+        <w:spacing w:before="280" w:after="160"/>
+        <w:contextualSpacing/>
+        <w:rPr>
+          <w:rFonts w:ascii="Times New Roman" w:hAnsi="Times New Roman" w:cs="Times New Roman" w:asciiTheme="majorBidi" w:cstheme="majorBidi" w:hAnsiTheme="majorBidi"/>
+          <w:sz w:val="20"/>
+          <w:szCs w:val="20"/>
+        </w:rPr>
+      </w:pPr>
+      <w:r>
+        <w:rPr>
+          <w:rFonts w:cs="Times New Roman" w:ascii="Times New Roman" w:hAnsi="Times New Roman" w:asciiTheme="majorBidi" w:cstheme="majorBidi" w:hAnsiTheme="majorBidi"/>
+          <w:sz w:val="20"/>
+          <w:szCs w:val="20"/>
+        </w:rPr>
+        <w:t>Information Handling Systems: Apache Flash what's more, Apache Flink are well known for their capacity to deal with huge scope information handling progressively, pivotal for refreshing Recommendation models with the most recent client interactions.</w:t>
+      </w:r>
+    </w:p>
+    <w:p>
+      <w:pPr>
+        <w:pStyle w:val="ListParagraph"/>
+        <w:numPr>
+          <w:ilvl w:val="0"/>
+          <w:numId w:val="5"/>
+        </w:numPr>
+        <w:spacing w:before="0" w:after="160"/>
+        <w:contextualSpacing/>
+        <w:rPr>
+          <w:rFonts w:ascii="Times New Roman" w:hAnsi="Times New Roman" w:cs="Times New Roman" w:asciiTheme="majorBidi" w:cstheme="majorBidi" w:hAnsiTheme="majorBidi"/>
+          <w:sz w:val="20"/>
+          <w:szCs w:val="20"/>
+        </w:rPr>
+      </w:pPr>
+      <w:r>
+        <w:rPr>
+          <w:rFonts w:cs="Times New Roman" w:ascii="Times New Roman" w:hAnsi="Times New Roman" w:asciiTheme="majorBidi" w:cstheme="majorBidi" w:hAnsiTheme="majorBidi"/>
+          <w:sz w:val="20"/>
+          <w:szCs w:val="20"/>
+        </w:rPr>
+        <w:t>Information Capacity: Apparatuses, for example, Apache Flash also, Apache Flink stand apart for their ability to oversee and deal with huge scope information progressively, a basic consider keeping Recommendation models in the know regarding the most recent client collaborations.</w:t>
+      </w:r>
+    </w:p>
+    <w:p>
+      <w:pPr>
+        <w:pStyle w:val="ListParagraph"/>
+        <w:numPr>
+          <w:ilvl w:val="0"/>
+          <w:numId w:val="5"/>
+        </w:numPr>
+        <w:spacing w:before="0" w:after="160"/>
+        <w:contextualSpacing/>
+        <w:rPr>
+          <w:rFonts w:ascii="Times New Roman" w:hAnsi="Times New Roman" w:cs="Times New Roman" w:asciiTheme="majorBidi" w:cstheme="majorBidi" w:hAnsiTheme="majorBidi"/>
+          <w:sz w:val="20"/>
+          <w:szCs w:val="20"/>
+        </w:rPr>
+      </w:pPr>
+      <w:r>
+        <w:rPr>
+          <w:rFonts w:cs="Times New Roman" w:ascii="Times New Roman" w:hAnsi="Times New Roman" w:asciiTheme="majorBidi" w:cstheme="majorBidi" w:hAnsiTheme="majorBidi"/>
+          <w:sz w:val="20"/>
+          <w:szCs w:val="20"/>
+        </w:rPr>
+        <w:t>Information Lakes: The reception of NoSQL information bases and conveyed document systems works with the proficient treatment of the different and voluminous information essential to proposal systems, supporting scalability</w:t>
+      </w:r>
+    </w:p>
+    <w:p>
+      <w:pPr>
+        <w:pStyle w:val="Heading3"/>
+        <w:spacing w:before="280" w:after="0"/>
+        <w:rPr>
+          <w:rFonts w:ascii="Times New Roman" w:hAnsi="Times New Roman" w:asciiTheme="majorBidi" w:hAnsiTheme="majorBidi"/>
+          <w:sz w:val="20"/>
+          <w:szCs w:val="20"/>
+        </w:rPr>
+      </w:pPr>
+      <w:r>
+        <w:rPr>
+          <w:rFonts w:ascii="Times New Roman" w:hAnsi="Times New Roman" w:asciiTheme="majorBidi" w:hAnsiTheme="majorBidi"/>
+          <w:sz w:val="20"/>
+          <w:szCs w:val="20"/>
+        </w:rPr>
+        <w:t xml:space="preserve"> </w:t>
+      </w:r>
+      <w:bookmarkStart w:id="14" w:name="_Toc162358053"/>
+      <w:r>
+        <w:rPr>
+          <w:rFonts w:ascii="Times New Roman" w:hAnsi="Times New Roman" w:asciiTheme="majorBidi" w:hAnsiTheme="majorBidi"/>
+          <w:sz w:val="20"/>
+          <w:szCs w:val="20"/>
+        </w:rPr>
+        <w:t>Challenges and Solutions</w:t>
+      </w:r>
+      <w:bookmarkEnd w:id="14"/>
+    </w:p>
+    <w:p>
+      <w:pPr>
+        <w:pStyle w:val="Normal"/>
+        <w:spacing w:before="280" w:after="160"/>
+        <w:rPr>
+          <w:rFonts w:ascii="Times New Roman" w:hAnsi="Times New Roman" w:cs="Times New Roman" w:asciiTheme="majorBidi" w:cstheme="majorBidi" w:hAnsiTheme="majorBidi"/>
+          <w:sz w:val="20"/>
+          <w:szCs w:val="20"/>
+        </w:rPr>
+      </w:pPr>
+      <w:r>
+        <w:rPr>
+          <w:rFonts w:cs="Times New Roman" w:cstheme="majorBidi" w:ascii="Times New Roman" w:hAnsi="Times New Roman"/>
+          <w:sz w:val="20"/>
+          <w:szCs w:val="20"/>
+        </w:rPr>
+      </w:r>
+    </w:p>
+    <w:p>
+      <w:pPr>
+        <w:pStyle w:val="Normal"/>
+        <w:spacing w:before="280" w:after="160"/>
+        <w:rPr>
+          <w:rFonts w:ascii="Times New Roman" w:hAnsi="Times New Roman" w:cs="Times New Roman" w:asciiTheme="majorBidi" w:cstheme="majorBidi" w:hAnsiTheme="majorBidi"/>
+          <w:sz w:val="20"/>
+          <w:szCs w:val="20"/>
+        </w:rPr>
+      </w:pPr>
+      <w:r>
+        <w:rPr>
+          <w:rFonts w:cs="Times New Roman" w:ascii="Times New Roman" w:hAnsi="Times New Roman" w:asciiTheme="majorBidi" w:cstheme="majorBidi" w:hAnsiTheme="majorBidi"/>
+          <w:sz w:val="20"/>
+          <w:szCs w:val="20"/>
+        </w:rPr>
+        <w:t>Dealing with enormous information in Proposal Systems presents a few difficulties, close by arising arrangements and best practices:</w:t>
+      </w:r>
+    </w:p>
+    <w:p>
+      <w:pPr>
+        <w:pStyle w:val="Normal"/>
+        <w:spacing w:before="280" w:after="160"/>
+        <w:rPr>
+          <w:rFonts w:ascii="Times New Roman" w:hAnsi="Times New Roman" w:cs="Times New Roman" w:asciiTheme="majorBidi" w:cstheme="majorBidi" w:hAnsiTheme="majorBidi"/>
+          <w:sz w:val="20"/>
+          <w:szCs w:val="20"/>
+        </w:rPr>
+      </w:pPr>
+      <w:r>
+        <w:rPr>
+          <w:rFonts w:cs="Times New Roman" w:cstheme="majorBidi" w:ascii="Times New Roman" w:hAnsi="Times New Roman"/>
+          <w:sz w:val="20"/>
+          <w:szCs w:val="20"/>
+        </w:rPr>
+      </w:r>
+    </w:p>
+    <w:p>
+      <w:pPr>
+        <w:pStyle w:val="ListParagraph"/>
+        <w:numPr>
+          <w:ilvl w:val="0"/>
+          <w:numId w:val="6"/>
+        </w:numPr>
+        <w:spacing w:before="280" w:after="160"/>
+        <w:contextualSpacing/>
+        <w:rPr>
+          <w:rFonts w:ascii="Times New Roman" w:hAnsi="Times New Roman" w:asciiTheme="majorBidi" w:hAnsiTheme="majorBidi"/>
+          <w:sz w:val="20"/>
+          <w:szCs w:val="20"/>
+        </w:rPr>
+      </w:pPr>
+      <w:r>
+        <w:rPr>
+          <w:rFonts w:ascii="Times New Roman" w:hAnsi="Times New Roman" w:asciiTheme="majorBidi" w:hAnsiTheme="majorBidi"/>
+          <w:sz w:val="20"/>
+          <w:szCs w:val="20"/>
+        </w:rPr>
+        <w:t>Scalability: Expanding with Grace</w:t>
+      </w:r>
+    </w:p>
+    <w:p>
+      <w:pPr>
+        <w:pStyle w:val="ListParagraph"/>
+        <w:spacing w:before="280" w:after="160"/>
+        <w:contextualSpacing/>
+        <w:rPr>
+          <w:rFonts w:ascii="Times New Roman" w:hAnsi="Times New Roman" w:cs="Times New Roman" w:asciiTheme="majorBidi" w:cstheme="majorBidi" w:hAnsiTheme="majorBidi"/>
+          <w:sz w:val="20"/>
+          <w:szCs w:val="20"/>
+        </w:rPr>
+      </w:pPr>
+      <w:r>
+        <w:rPr>
+          <w:rFonts w:cs="Times New Roman" w:ascii="Times New Roman" w:hAnsi="Times New Roman" w:asciiTheme="majorBidi" w:cstheme="majorBidi" w:hAnsiTheme="majorBidi"/>
+          <w:sz w:val="20"/>
+          <w:szCs w:val="20"/>
+        </w:rPr>
+        <w:t>The issue of versatility surfaces as the volume of clients and things in the framework balloons. The center test here is to keep up with, or even improve, execution as the framework develops. The game plan lies in using cloud-based plans and flexible assets. These advances have the deftness to dynamically change in accordance with developing burdens, offering a flexible plan that creates as one with the structure's requests.</w:t>
+      </w:r>
+    </w:p>
+    <w:p>
+      <w:pPr>
+        <w:pStyle w:val="ListParagraph"/>
+        <w:numPr>
+          <w:ilvl w:val="0"/>
+          <w:numId w:val="6"/>
+        </w:numPr>
+        <w:spacing w:before="280" w:after="160"/>
+        <w:contextualSpacing/>
+        <w:rPr>
+          <w:rFonts w:ascii="Times New Roman" w:hAnsi="Times New Roman" w:cs="Times New Roman" w:asciiTheme="majorBidi" w:cstheme="majorBidi" w:hAnsiTheme="majorBidi"/>
+          <w:sz w:val="20"/>
+          <w:szCs w:val="20"/>
+        </w:rPr>
+      </w:pPr>
+      <w:r>
+        <w:rPr>
+          <w:rFonts w:cs="Times New Roman" w:ascii="Times New Roman" w:hAnsi="Times New Roman" w:asciiTheme="majorBidi" w:cstheme="majorBidi" w:hAnsiTheme="majorBidi"/>
+          <w:sz w:val="20"/>
+          <w:szCs w:val="20"/>
+        </w:rPr>
+        <w:t>Data Sparsity: Making the Most of the Minimum a typical situation in Recommendation systems is information sparsity. Clients regularly cooperate with just a small cut of the accessible things, making a test in figuring out their inclinations. The advancement accompanies the reception of deep learning models, particularly those using inserting procedures.These models are proficient at reasoning client inclinations from insignificant associations, subsequently actually diminishing the effect of information sparsity.</w:t>
+      </w:r>
+    </w:p>
+    <w:p>
+      <w:pPr>
+        <w:pStyle w:val="ListParagraph"/>
+        <w:numPr>
+          <w:ilvl w:val="0"/>
+          <w:numId w:val="6"/>
+        </w:numPr>
+        <w:spacing w:before="0" w:after="160"/>
+        <w:contextualSpacing/>
+        <w:rPr>
+          <w:rFonts w:ascii="Times New Roman" w:hAnsi="Times New Roman" w:cs="Times New Roman" w:asciiTheme="majorBidi" w:cstheme="majorBidi" w:hAnsiTheme="majorBidi"/>
+          <w:sz w:val="20"/>
+          <w:szCs w:val="20"/>
+        </w:rPr>
+      </w:pPr>
+      <w:r>
+        <w:rPr>
+          <w:rFonts w:cs="Times New Roman" w:ascii="Times New Roman" w:hAnsi="Times New Roman" w:asciiTheme="majorBidi" w:cstheme="majorBidi" w:hAnsiTheme="majorBidi"/>
+          <w:sz w:val="20"/>
+          <w:szCs w:val="20"/>
+        </w:rPr>
+        <w:t>Latency: Delivering Recommendations in Real-TimeThe quest for real-time recommendations brings to the forefront the challenge of latency, especially when dealing with extensive datasets. A promising way to deal with battle this is the use of in-memory information handling structures, for example, Apache Flash, supplemented by proficient information ordering procedures. These methods significantly cut down on latency, ensuring users receive timely recommendations.</w:t>
+      </w:r>
+    </w:p>
+    <w:p>
+      <w:pPr>
+        <w:pStyle w:val="ListParagraph"/>
+        <w:numPr>
+          <w:ilvl w:val="0"/>
+          <w:numId w:val="6"/>
+        </w:numPr>
+        <w:spacing w:before="0" w:after="160"/>
+        <w:contextualSpacing/>
+        <w:rPr>
+          <w:rFonts w:ascii="Times New Roman" w:hAnsi="Times New Roman" w:cs="Times New Roman" w:asciiTheme="majorBidi" w:cstheme="majorBidi" w:hAnsiTheme="majorBidi"/>
+          <w:sz w:val="20"/>
+          <w:szCs w:val="20"/>
+        </w:rPr>
+      </w:pPr>
+      <w:r>
+        <w:rPr>
+          <w:rFonts w:cs="Times New Roman" w:ascii="Times New Roman" w:hAnsi="Times New Roman" w:asciiTheme="majorBidi" w:cstheme="majorBidi" w:hAnsiTheme="majorBidi"/>
+          <w:sz w:val="20"/>
+          <w:szCs w:val="20"/>
+        </w:rPr>
+        <w:t>Privacy and Security: Safeguarding User Data In the time of information breaks, keeping up with the protection and security of client information is vital. The arrangement envelops the organization of powerful information anonymization strategies joined with severe adherence to security guidelines, like the Overall Information Assurance Guideline (GDPR). These actions ensure the security of client information while as yet making it usable for customized proposals.</w:t>
+      </w:r>
+    </w:p>
+    <w:p>
+      <w:pPr>
+        <w:pStyle w:val="ListParagraph"/>
+        <w:numPr>
+          <w:ilvl w:val="0"/>
+          <w:numId w:val="6"/>
+        </w:numPr>
+        <w:spacing w:before="0" w:after="160"/>
+        <w:contextualSpacing/>
+        <w:rPr>
+          <w:rFonts w:ascii="Times New Roman" w:hAnsi="Times New Roman" w:cs="Times New Roman" w:asciiTheme="majorBidi" w:cstheme="majorBidi" w:hAnsiTheme="majorBidi"/>
+          <w:sz w:val="20"/>
+          <w:szCs w:val="20"/>
+        </w:rPr>
+      </w:pPr>
+      <w:r>
+        <w:rPr>
+          <w:rFonts w:cs="Times New Roman" w:ascii="Times New Roman" w:hAnsi="Times New Roman" w:asciiTheme="majorBidi" w:cstheme="majorBidi" w:hAnsiTheme="majorBidi"/>
+          <w:sz w:val="20"/>
+          <w:szCs w:val="20"/>
+        </w:rPr>
+        <w:t>Data Quality: Ensuring Recommendation Relevance The groundwork of any proposal framework is the nature of its information. Mistaken, obsolete, or unimportant information can seriously sabotage the framework's viability. To handle this, continuous information purifying and approval processes are vital. They assist with protecting the honesty of the information, guaranteeing that the Recommendations stay applicable and of top caliber.</w:t>
+      </w:r>
+    </w:p>
+    <w:p>
+      <w:pPr>
+        <w:pStyle w:val="ListParagraph"/>
+        <w:spacing w:before="280" w:after="160"/>
+        <w:contextualSpacing/>
+        <w:rPr>
+          <w:rFonts w:ascii="Times New Roman" w:hAnsi="Times New Roman" w:cs="Times New Roman" w:asciiTheme="majorBidi" w:cstheme="majorBidi" w:hAnsiTheme="majorBidi"/>
+          <w:sz w:val="20"/>
+          <w:szCs w:val="20"/>
+        </w:rPr>
+      </w:pPr>
+      <w:r>
+        <w:rPr/>
+      </w:r>
+      <w:bookmarkStart w:id="15" w:name="_Toc162358054"/>
+      <w:bookmarkStart w:id="16" w:name="_Toc162358054"/>
+      <w:bookmarkEnd w:id="16"/>
+    </w:p>
+    <w:p>
+      <w:pPr>
+        <w:pStyle w:val="Heading2"/>
+        <w:spacing w:before="280" w:after="0"/>
+        <w:jc w:val="center"/>
+        <w:rPr>
+          <w:rFonts w:ascii="Times New Roman" w:hAnsi="Times New Roman" w:asciiTheme="majorBidi" w:hAnsiTheme="majorBidi"/>
+          <w:sz w:val="20"/>
+          <w:szCs w:val="20"/>
+        </w:rPr>
+      </w:pPr>
+      <w:r>
+        <w:br w:type="page"/>
+      </w:r>
+      <w:bookmarkStart w:id="17" w:name="_Toc162358073"/>
+      <w:r>
+        <w:rPr>
+          <w:rFonts w:ascii="Times New Roman" w:hAnsi="Times New Roman" w:asciiTheme="majorBidi" w:hAnsiTheme="majorBidi"/>
+          <w:sz w:val="20"/>
+          <w:szCs w:val="20"/>
+        </w:rPr>
+        <w:t>References</w:t>
+      </w:r>
+      <w:bookmarkEnd w:id="17"/>
+    </w:p>
+    <w:p>
+      <w:pPr>
+        <w:pStyle w:val="ListParagraph"/>
+        <w:numPr>
+          <w:ilvl w:val="0"/>
+          <w:numId w:val="7"/>
+        </w:numPr>
+        <w:spacing w:before="280" w:after="160"/>
+        <w:contextualSpacing/>
+        <w:rPr>
+          <w:rFonts w:ascii="Times New Roman" w:hAnsi="Times New Roman" w:cs="Times New Roman" w:asciiTheme="majorBidi" w:cstheme="majorBidi" w:hAnsiTheme="majorBidi"/>
+          <w:sz w:val="20"/>
+          <w:szCs w:val="20"/>
+        </w:rPr>
+      </w:pPr>
+      <w:r>
+        <w:rPr>
+          <w:rFonts w:cs="Times New Roman" w:ascii="Times New Roman" w:hAnsi="Times New Roman" w:asciiTheme="majorBidi" w:cstheme="majorBidi" w:hAnsiTheme="majorBidi"/>
+          <w:sz w:val="20"/>
+          <w:szCs w:val="20"/>
+        </w:rPr>
+        <w:t>He, X. et al. (2017) ‘Neural Collaborative Filtering’, in Proceedings of the 26th International Conference on World Wide Web. Perth, Australia, pp. 173-182.</w:t>
+      </w:r>
+    </w:p>
+    <w:p>
+      <w:pPr>
+        <w:pStyle w:val="ListParagraph"/>
+        <w:numPr>
+          <w:ilvl w:val="0"/>
+          <w:numId w:val="7"/>
+        </w:numPr>
+        <w:spacing w:before="0" w:after="160"/>
+        <w:contextualSpacing/>
+        <w:rPr>
+          <w:rFonts w:ascii="Times New Roman" w:hAnsi="Times New Roman" w:cs="Times New Roman" w:asciiTheme="majorBidi" w:cstheme="majorBidi" w:hAnsiTheme="majorBidi"/>
+          <w:sz w:val="20"/>
+          <w:szCs w:val="20"/>
+        </w:rPr>
+      </w:pPr>
+      <w:r>
+        <w:rPr>
+          <w:rFonts w:cs="Times New Roman" w:ascii="Times New Roman" w:hAnsi="Times New Roman" w:asciiTheme="majorBidi" w:cstheme="majorBidi" w:hAnsiTheme="majorBidi"/>
+          <w:sz w:val="20"/>
+          <w:szCs w:val="20"/>
+        </w:rPr>
+        <w:t xml:space="preserve">Goodfellow, I., Bengio, Y., and Courville, A. (2016) Deep Learning. MIT Press. Available at: </w:t>
+      </w:r>
+      <w:hyperlink r:id="rId4">
+        <w:r>
+          <w:rPr>
+            <w:rStyle w:val="InternetLink"/>
+            <w:rFonts w:cs="Times New Roman" w:ascii="Times New Roman" w:hAnsi="Times New Roman" w:asciiTheme="majorBidi" w:cstheme="majorBidi" w:hAnsiTheme="majorBidi"/>
+            <w:sz w:val="20"/>
+            <w:szCs w:val="20"/>
+          </w:rPr>
+          <w:t>http://www.deeplearningbook.org</w:t>
+        </w:r>
+      </w:hyperlink>
+      <w:r>
+        <w:rPr>
+          <w:rFonts w:cs="Times New Roman" w:ascii="Times New Roman" w:hAnsi="Times New Roman" w:asciiTheme="majorBidi" w:cstheme="majorBidi" w:hAnsiTheme="majorBidi"/>
+          <w:sz w:val="20"/>
+          <w:szCs w:val="20"/>
+        </w:rPr>
+        <w:t xml:space="preserve">. </w:t>
+      </w:r>
+    </w:p>
+    <w:p>
+      <w:pPr>
+        <w:pStyle w:val="ListParagraph"/>
+        <w:numPr>
+          <w:ilvl w:val="0"/>
+          <w:numId w:val="7"/>
+        </w:numPr>
+        <w:spacing w:before="0" w:after="160"/>
+        <w:contextualSpacing/>
+        <w:rPr>
+          <w:rFonts w:ascii="Times New Roman" w:hAnsi="Times New Roman" w:cs="Times New Roman" w:asciiTheme="majorBidi" w:cstheme="majorBidi" w:hAnsiTheme="majorBidi"/>
+          <w:sz w:val="20"/>
+          <w:szCs w:val="20"/>
+        </w:rPr>
+      </w:pPr>
+      <w:r>
+        <w:rPr>
+          <w:rFonts w:cs="Times New Roman" w:ascii="Times New Roman" w:hAnsi="Times New Roman" w:asciiTheme="majorBidi" w:cstheme="majorBidi" w:hAnsiTheme="majorBidi"/>
+          <w:sz w:val="20"/>
+          <w:szCs w:val="20"/>
+        </w:rPr>
+        <w:t>Koren, Y., Bell, R., and Volinsky, C. (2009) ‘Matrix Factorization Techniques for Recommender Systems’, Computer, 42(8), pp. 30-37.</w:t>
+      </w:r>
+    </w:p>
+    <w:p>
+      <w:pPr>
+        <w:pStyle w:val="ListParagraph"/>
+        <w:spacing w:before="0" w:after="160"/>
+        <w:ind w:hanging="0"/>
+        <w:contextualSpacing/>
+        <w:rPr/>
+      </w:pPr>
+      <w:r>
+        <w:rPr/>
+      </w:r>
     </w:p>
     <w:sectPr>
       <w:type w:val="continuous"/>
       <w:pgSz w:w="12240" w:h="15840"/>
       <w:pgMar w:left="1440" w:right="1440" w:gutter="0" w:header="0" w:top="1440" w:footer="0" w:bottom="1440"/>
-      <w:pgNumType w:fmt="decimal"/>
+      <w:cols w:num="2" w:space="720" w:equalWidth="true" w:sep="false"/>
       <w:formProt w:val="false"/>
       <w:textDirection w:val="lrTb"/>
-      <w:docGrid w:type="default" w:linePitch="360" w:charSpace="4096"/>
+      <w:docGrid w:type="default" w:linePitch="360" w:charSpace="0"/>
     </w:sectPr>
   </w:body>
 </w:document>
@@ -2488,6 +4430,810 @@
   <w:abstractNum w:abstractNumId="2">
     <w:lvl w:ilvl="0">
       <w:start w:val="1"/>
+      <w:numFmt w:val="bullet"/>
+      <w:lvlText w:val=""/>
+      <w:lvlJc w:val="left"/>
+      <w:pPr>
+        <w:tabs>
+          <w:tab w:val="num" w:pos="0"/>
+        </w:tabs>
+        <w:ind w:left="720" w:hanging="360"/>
+      </w:pPr>
+      <w:rPr>
+        <w:rFonts w:ascii="Symbol" w:hAnsi="Symbol" w:cs="Symbol" w:hint="default"/>
+      </w:rPr>
+    </w:lvl>
+    <w:lvl w:ilvl="1">
+      <w:start w:val="1"/>
+      <w:numFmt w:val="bullet"/>
+      <w:lvlText w:val="o"/>
+      <w:lvlJc w:val="left"/>
+      <w:pPr>
+        <w:tabs>
+          <w:tab w:val="num" w:pos="0"/>
+        </w:tabs>
+        <w:ind w:left="1440" w:hanging="360"/>
+      </w:pPr>
+      <w:rPr>
+        <w:rFonts w:ascii="Courier New" w:hAnsi="Courier New" w:cs="Courier New" w:hint="default"/>
+      </w:rPr>
+    </w:lvl>
+    <w:lvl w:ilvl="2">
+      <w:start w:val="1"/>
+      <w:numFmt w:val="bullet"/>
+      <w:lvlText w:val=""/>
+      <w:lvlJc w:val="left"/>
+      <w:pPr>
+        <w:tabs>
+          <w:tab w:val="num" w:pos="0"/>
+        </w:tabs>
+        <w:ind w:left="2160" w:hanging="360"/>
+      </w:pPr>
+      <w:rPr>
+        <w:rFonts w:ascii="Wingdings" w:hAnsi="Wingdings" w:cs="Wingdings" w:hint="default"/>
+      </w:rPr>
+    </w:lvl>
+    <w:lvl w:ilvl="3">
+      <w:start w:val="1"/>
+      <w:numFmt w:val="bullet"/>
+      <w:lvlText w:val=""/>
+      <w:lvlJc w:val="left"/>
+      <w:pPr>
+        <w:tabs>
+          <w:tab w:val="num" w:pos="0"/>
+        </w:tabs>
+        <w:ind w:left="2880" w:hanging="360"/>
+      </w:pPr>
+      <w:rPr>
+        <w:rFonts w:ascii="Symbol" w:hAnsi="Symbol" w:cs="Symbol" w:hint="default"/>
+      </w:rPr>
+    </w:lvl>
+    <w:lvl w:ilvl="4">
+      <w:start w:val="1"/>
+      <w:numFmt w:val="bullet"/>
+      <w:lvlText w:val="o"/>
+      <w:lvlJc w:val="left"/>
+      <w:pPr>
+        <w:tabs>
+          <w:tab w:val="num" w:pos="0"/>
+        </w:tabs>
+        <w:ind w:left="3600" w:hanging="360"/>
+      </w:pPr>
+      <w:rPr>
+        <w:rFonts w:ascii="Courier New" w:hAnsi="Courier New" w:cs="Courier New" w:hint="default"/>
+      </w:rPr>
+    </w:lvl>
+    <w:lvl w:ilvl="5">
+      <w:start w:val="1"/>
+      <w:numFmt w:val="bullet"/>
+      <w:lvlText w:val=""/>
+      <w:lvlJc w:val="left"/>
+      <w:pPr>
+        <w:tabs>
+          <w:tab w:val="num" w:pos="0"/>
+        </w:tabs>
+        <w:ind w:left="4320" w:hanging="360"/>
+      </w:pPr>
+      <w:rPr>
+        <w:rFonts w:ascii="Wingdings" w:hAnsi="Wingdings" w:cs="Wingdings" w:hint="default"/>
+      </w:rPr>
+    </w:lvl>
+    <w:lvl w:ilvl="6">
+      <w:start w:val="1"/>
+      <w:numFmt w:val="bullet"/>
+      <w:lvlText w:val=""/>
+      <w:lvlJc w:val="left"/>
+      <w:pPr>
+        <w:tabs>
+          <w:tab w:val="num" w:pos="0"/>
+        </w:tabs>
+        <w:ind w:left="5040" w:hanging="360"/>
+      </w:pPr>
+      <w:rPr>
+        <w:rFonts w:ascii="Symbol" w:hAnsi="Symbol" w:cs="Symbol" w:hint="default"/>
+      </w:rPr>
+    </w:lvl>
+    <w:lvl w:ilvl="7">
+      <w:start w:val="1"/>
+      <w:numFmt w:val="bullet"/>
+      <w:lvlText w:val="o"/>
+      <w:lvlJc w:val="left"/>
+      <w:pPr>
+        <w:tabs>
+          <w:tab w:val="num" w:pos="0"/>
+        </w:tabs>
+        <w:ind w:left="5760" w:hanging="360"/>
+      </w:pPr>
+      <w:rPr>
+        <w:rFonts w:ascii="Courier New" w:hAnsi="Courier New" w:cs="Courier New" w:hint="default"/>
+      </w:rPr>
+    </w:lvl>
+    <w:lvl w:ilvl="8">
+      <w:start w:val="1"/>
+      <w:numFmt w:val="bullet"/>
+      <w:lvlText w:val=""/>
+      <w:lvlJc w:val="left"/>
+      <w:pPr>
+        <w:tabs>
+          <w:tab w:val="num" w:pos="0"/>
+        </w:tabs>
+        <w:ind w:left="6480" w:hanging="360"/>
+      </w:pPr>
+      <w:rPr>
+        <w:rFonts w:ascii="Wingdings" w:hAnsi="Wingdings" w:cs="Wingdings" w:hint="default"/>
+      </w:rPr>
+    </w:lvl>
+  </w:abstractNum>
+  <w:abstractNum w:abstractNumId="3">
+    <w:lvl w:ilvl="0">
+      <w:start w:val="1"/>
+      <w:numFmt w:val="bullet"/>
+      <w:lvlText w:val=""/>
+      <w:lvlJc w:val="left"/>
+      <w:pPr>
+        <w:tabs>
+          <w:tab w:val="num" w:pos="0"/>
+        </w:tabs>
+        <w:ind w:left="720" w:hanging="360"/>
+      </w:pPr>
+      <w:rPr>
+        <w:rFonts w:ascii="Symbol" w:hAnsi="Symbol" w:cs="Symbol" w:hint="default"/>
+      </w:rPr>
+    </w:lvl>
+    <w:lvl w:ilvl="1">
+      <w:start w:val="1"/>
+      <w:numFmt w:val="bullet"/>
+      <w:lvlText w:val="o"/>
+      <w:lvlJc w:val="left"/>
+      <w:pPr>
+        <w:tabs>
+          <w:tab w:val="num" w:pos="0"/>
+        </w:tabs>
+        <w:ind w:left="1440" w:hanging="360"/>
+      </w:pPr>
+      <w:rPr>
+        <w:rFonts w:ascii="Courier New" w:hAnsi="Courier New" w:cs="Courier New" w:hint="default"/>
+      </w:rPr>
+    </w:lvl>
+    <w:lvl w:ilvl="2">
+      <w:start w:val="1"/>
+      <w:numFmt w:val="bullet"/>
+      <w:lvlText w:val=""/>
+      <w:lvlJc w:val="left"/>
+      <w:pPr>
+        <w:tabs>
+          <w:tab w:val="num" w:pos="0"/>
+        </w:tabs>
+        <w:ind w:left="2160" w:hanging="360"/>
+      </w:pPr>
+      <w:rPr>
+        <w:rFonts w:ascii="Wingdings" w:hAnsi="Wingdings" w:cs="Wingdings" w:hint="default"/>
+      </w:rPr>
+    </w:lvl>
+    <w:lvl w:ilvl="3">
+      <w:start w:val="1"/>
+      <w:numFmt w:val="bullet"/>
+      <w:lvlText w:val=""/>
+      <w:lvlJc w:val="left"/>
+      <w:pPr>
+        <w:tabs>
+          <w:tab w:val="num" w:pos="0"/>
+        </w:tabs>
+        <w:ind w:left="2880" w:hanging="360"/>
+      </w:pPr>
+      <w:rPr>
+        <w:rFonts w:ascii="Symbol" w:hAnsi="Symbol" w:cs="Symbol" w:hint="default"/>
+      </w:rPr>
+    </w:lvl>
+    <w:lvl w:ilvl="4">
+      <w:start w:val="1"/>
+      <w:numFmt w:val="bullet"/>
+      <w:lvlText w:val="o"/>
+      <w:lvlJc w:val="left"/>
+      <w:pPr>
+        <w:tabs>
+          <w:tab w:val="num" w:pos="0"/>
+        </w:tabs>
+        <w:ind w:left="3600" w:hanging="360"/>
+      </w:pPr>
+      <w:rPr>
+        <w:rFonts w:ascii="Courier New" w:hAnsi="Courier New" w:cs="Courier New" w:hint="default"/>
+      </w:rPr>
+    </w:lvl>
+    <w:lvl w:ilvl="5">
+      <w:start w:val="1"/>
+      <w:numFmt w:val="bullet"/>
+      <w:lvlText w:val=""/>
+      <w:lvlJc w:val="left"/>
+      <w:pPr>
+        <w:tabs>
+          <w:tab w:val="num" w:pos="0"/>
+        </w:tabs>
+        <w:ind w:left="4320" w:hanging="360"/>
+      </w:pPr>
+      <w:rPr>
+        <w:rFonts w:ascii="Wingdings" w:hAnsi="Wingdings" w:cs="Wingdings" w:hint="default"/>
+      </w:rPr>
+    </w:lvl>
+    <w:lvl w:ilvl="6">
+      <w:start w:val="1"/>
+      <w:numFmt w:val="bullet"/>
+      <w:lvlText w:val=""/>
+      <w:lvlJc w:val="left"/>
+      <w:pPr>
+        <w:tabs>
+          <w:tab w:val="num" w:pos="0"/>
+        </w:tabs>
+        <w:ind w:left="5040" w:hanging="360"/>
+      </w:pPr>
+      <w:rPr>
+        <w:rFonts w:ascii="Symbol" w:hAnsi="Symbol" w:cs="Symbol" w:hint="default"/>
+      </w:rPr>
+    </w:lvl>
+    <w:lvl w:ilvl="7">
+      <w:start w:val="1"/>
+      <w:numFmt w:val="bullet"/>
+      <w:lvlText w:val="o"/>
+      <w:lvlJc w:val="left"/>
+      <w:pPr>
+        <w:tabs>
+          <w:tab w:val="num" w:pos="0"/>
+        </w:tabs>
+        <w:ind w:left="5760" w:hanging="360"/>
+      </w:pPr>
+      <w:rPr>
+        <w:rFonts w:ascii="Courier New" w:hAnsi="Courier New" w:cs="Courier New" w:hint="default"/>
+      </w:rPr>
+    </w:lvl>
+    <w:lvl w:ilvl="8">
+      <w:start w:val="1"/>
+      <w:numFmt w:val="bullet"/>
+      <w:lvlText w:val=""/>
+      <w:lvlJc w:val="left"/>
+      <w:pPr>
+        <w:tabs>
+          <w:tab w:val="num" w:pos="0"/>
+        </w:tabs>
+        <w:ind w:left="6480" w:hanging="360"/>
+      </w:pPr>
+      <w:rPr>
+        <w:rFonts w:ascii="Wingdings" w:hAnsi="Wingdings" w:cs="Wingdings" w:hint="default"/>
+      </w:rPr>
+    </w:lvl>
+  </w:abstractNum>
+  <w:abstractNum w:abstractNumId="4">
+    <w:lvl w:ilvl="0">
+      <w:start w:val="1"/>
+      <w:numFmt w:val="bullet"/>
+      <w:lvlText w:val=""/>
+      <w:lvlJc w:val="left"/>
+      <w:pPr>
+        <w:tabs>
+          <w:tab w:val="num" w:pos="0"/>
+        </w:tabs>
+        <w:ind w:left="720" w:hanging="360"/>
+      </w:pPr>
+      <w:rPr>
+        <w:rFonts w:ascii="Symbol" w:hAnsi="Symbol" w:cs="Symbol" w:hint="default"/>
+      </w:rPr>
+    </w:lvl>
+    <w:lvl w:ilvl="1">
+      <w:start w:val="1"/>
+      <w:numFmt w:val="bullet"/>
+      <w:lvlText w:val="o"/>
+      <w:lvlJc w:val="left"/>
+      <w:pPr>
+        <w:tabs>
+          <w:tab w:val="num" w:pos="0"/>
+        </w:tabs>
+        <w:ind w:left="1440" w:hanging="360"/>
+      </w:pPr>
+      <w:rPr>
+        <w:rFonts w:ascii="Courier New" w:hAnsi="Courier New" w:cs="Courier New" w:hint="default"/>
+      </w:rPr>
+    </w:lvl>
+    <w:lvl w:ilvl="2">
+      <w:start w:val="1"/>
+      <w:numFmt w:val="bullet"/>
+      <w:lvlText w:val=""/>
+      <w:lvlJc w:val="left"/>
+      <w:pPr>
+        <w:tabs>
+          <w:tab w:val="num" w:pos="0"/>
+        </w:tabs>
+        <w:ind w:left="2160" w:hanging="360"/>
+      </w:pPr>
+      <w:rPr>
+        <w:rFonts w:ascii="Wingdings" w:hAnsi="Wingdings" w:cs="Wingdings" w:hint="default"/>
+      </w:rPr>
+    </w:lvl>
+    <w:lvl w:ilvl="3">
+      <w:start w:val="1"/>
+      <w:numFmt w:val="bullet"/>
+      <w:lvlText w:val=""/>
+      <w:lvlJc w:val="left"/>
+      <w:pPr>
+        <w:tabs>
+          <w:tab w:val="num" w:pos="0"/>
+        </w:tabs>
+        <w:ind w:left="2880" w:hanging="360"/>
+      </w:pPr>
+      <w:rPr>
+        <w:rFonts w:ascii="Symbol" w:hAnsi="Symbol" w:cs="Symbol" w:hint="default"/>
+      </w:rPr>
+    </w:lvl>
+    <w:lvl w:ilvl="4">
+      <w:start w:val="1"/>
+      <w:numFmt w:val="bullet"/>
+      <w:lvlText w:val="o"/>
+      <w:lvlJc w:val="left"/>
+      <w:pPr>
+        <w:tabs>
+          <w:tab w:val="num" w:pos="0"/>
+        </w:tabs>
+        <w:ind w:left="3600" w:hanging="360"/>
+      </w:pPr>
+      <w:rPr>
+        <w:rFonts w:ascii="Courier New" w:hAnsi="Courier New" w:cs="Courier New" w:hint="default"/>
+      </w:rPr>
+    </w:lvl>
+    <w:lvl w:ilvl="5">
+      <w:start w:val="1"/>
+      <w:numFmt w:val="bullet"/>
+      <w:lvlText w:val=""/>
+      <w:lvlJc w:val="left"/>
+      <w:pPr>
+        <w:tabs>
+          <w:tab w:val="num" w:pos="0"/>
+        </w:tabs>
+        <w:ind w:left="4320" w:hanging="360"/>
+      </w:pPr>
+      <w:rPr>
+        <w:rFonts w:ascii="Wingdings" w:hAnsi="Wingdings" w:cs="Wingdings" w:hint="default"/>
+      </w:rPr>
+    </w:lvl>
+    <w:lvl w:ilvl="6">
+      <w:start w:val="1"/>
+      <w:numFmt w:val="bullet"/>
+      <w:lvlText w:val=""/>
+      <w:lvlJc w:val="left"/>
+      <w:pPr>
+        <w:tabs>
+          <w:tab w:val="num" w:pos="0"/>
+        </w:tabs>
+        <w:ind w:left="5040" w:hanging="360"/>
+      </w:pPr>
+      <w:rPr>
+        <w:rFonts w:ascii="Symbol" w:hAnsi="Symbol" w:cs="Symbol" w:hint="default"/>
+      </w:rPr>
+    </w:lvl>
+    <w:lvl w:ilvl="7">
+      <w:start w:val="1"/>
+      <w:numFmt w:val="bullet"/>
+      <w:lvlText w:val="o"/>
+      <w:lvlJc w:val="left"/>
+      <w:pPr>
+        <w:tabs>
+          <w:tab w:val="num" w:pos="0"/>
+        </w:tabs>
+        <w:ind w:left="5760" w:hanging="360"/>
+      </w:pPr>
+      <w:rPr>
+        <w:rFonts w:ascii="Courier New" w:hAnsi="Courier New" w:cs="Courier New" w:hint="default"/>
+      </w:rPr>
+    </w:lvl>
+    <w:lvl w:ilvl="8">
+      <w:start w:val="1"/>
+      <w:numFmt w:val="bullet"/>
+      <w:lvlText w:val=""/>
+      <w:lvlJc w:val="left"/>
+      <w:pPr>
+        <w:tabs>
+          <w:tab w:val="num" w:pos="0"/>
+        </w:tabs>
+        <w:ind w:left="6480" w:hanging="360"/>
+      </w:pPr>
+      <w:rPr>
+        <w:rFonts w:ascii="Wingdings" w:hAnsi="Wingdings" w:cs="Wingdings" w:hint="default"/>
+      </w:rPr>
+    </w:lvl>
+  </w:abstractNum>
+  <w:abstractNum w:abstractNumId="5">
+    <w:lvl w:ilvl="0">
+      <w:start w:val="1"/>
+      <w:numFmt w:val="bullet"/>
+      <w:lvlText w:val=""/>
+      <w:lvlJc w:val="left"/>
+      <w:pPr>
+        <w:tabs>
+          <w:tab w:val="num" w:pos="0"/>
+        </w:tabs>
+        <w:ind w:left="720" w:hanging="360"/>
+      </w:pPr>
+      <w:rPr>
+        <w:rFonts w:ascii="Symbol" w:hAnsi="Symbol" w:cs="Symbol" w:hint="default"/>
+      </w:rPr>
+    </w:lvl>
+    <w:lvl w:ilvl="1">
+      <w:start w:val="1"/>
+      <w:numFmt w:val="bullet"/>
+      <w:lvlText w:val="o"/>
+      <w:lvlJc w:val="left"/>
+      <w:pPr>
+        <w:tabs>
+          <w:tab w:val="num" w:pos="0"/>
+        </w:tabs>
+        <w:ind w:left="1440" w:hanging="360"/>
+      </w:pPr>
+      <w:rPr>
+        <w:rFonts w:ascii="Courier New" w:hAnsi="Courier New" w:cs="Courier New" w:hint="default"/>
+      </w:rPr>
+    </w:lvl>
+    <w:lvl w:ilvl="2">
+      <w:start w:val="1"/>
+      <w:numFmt w:val="bullet"/>
+      <w:lvlText w:val=""/>
+      <w:lvlJc w:val="left"/>
+      <w:pPr>
+        <w:tabs>
+          <w:tab w:val="num" w:pos="0"/>
+        </w:tabs>
+        <w:ind w:left="2160" w:hanging="360"/>
+      </w:pPr>
+      <w:rPr>
+        <w:rFonts w:ascii="Wingdings" w:hAnsi="Wingdings" w:cs="Wingdings" w:hint="default"/>
+      </w:rPr>
+    </w:lvl>
+    <w:lvl w:ilvl="3">
+      <w:start w:val="1"/>
+      <w:numFmt w:val="bullet"/>
+      <w:lvlText w:val=""/>
+      <w:lvlJc w:val="left"/>
+      <w:pPr>
+        <w:tabs>
+          <w:tab w:val="num" w:pos="0"/>
+        </w:tabs>
+        <w:ind w:left="2880" w:hanging="360"/>
+      </w:pPr>
+      <w:rPr>
+        <w:rFonts w:ascii="Symbol" w:hAnsi="Symbol" w:cs="Symbol" w:hint="default"/>
+      </w:rPr>
+    </w:lvl>
+    <w:lvl w:ilvl="4">
+      <w:start w:val="1"/>
+      <w:numFmt w:val="bullet"/>
+      <w:lvlText w:val="o"/>
+      <w:lvlJc w:val="left"/>
+      <w:pPr>
+        <w:tabs>
+          <w:tab w:val="num" w:pos="0"/>
+        </w:tabs>
+        <w:ind w:left="3600" w:hanging="360"/>
+      </w:pPr>
+      <w:rPr>
+        <w:rFonts w:ascii="Courier New" w:hAnsi="Courier New" w:cs="Courier New" w:hint="default"/>
+      </w:rPr>
+    </w:lvl>
+    <w:lvl w:ilvl="5">
+      <w:start w:val="1"/>
+      <w:numFmt w:val="bullet"/>
+      <w:lvlText w:val=""/>
+      <w:lvlJc w:val="left"/>
+      <w:pPr>
+        <w:tabs>
+          <w:tab w:val="num" w:pos="0"/>
+        </w:tabs>
+        <w:ind w:left="4320" w:hanging="360"/>
+      </w:pPr>
+      <w:rPr>
+        <w:rFonts w:ascii="Wingdings" w:hAnsi="Wingdings" w:cs="Wingdings" w:hint="default"/>
+      </w:rPr>
+    </w:lvl>
+    <w:lvl w:ilvl="6">
+      <w:start w:val="1"/>
+      <w:numFmt w:val="bullet"/>
+      <w:lvlText w:val=""/>
+      <w:lvlJc w:val="left"/>
+      <w:pPr>
+        <w:tabs>
+          <w:tab w:val="num" w:pos="0"/>
+        </w:tabs>
+        <w:ind w:left="5040" w:hanging="360"/>
+      </w:pPr>
+      <w:rPr>
+        <w:rFonts w:ascii="Symbol" w:hAnsi="Symbol" w:cs="Symbol" w:hint="default"/>
+      </w:rPr>
+    </w:lvl>
+    <w:lvl w:ilvl="7">
+      <w:start w:val="1"/>
+      <w:numFmt w:val="bullet"/>
+      <w:lvlText w:val="o"/>
+      <w:lvlJc w:val="left"/>
+      <w:pPr>
+        <w:tabs>
+          <w:tab w:val="num" w:pos="0"/>
+        </w:tabs>
+        <w:ind w:left="5760" w:hanging="360"/>
+      </w:pPr>
+      <w:rPr>
+        <w:rFonts w:ascii="Courier New" w:hAnsi="Courier New" w:cs="Courier New" w:hint="default"/>
+      </w:rPr>
+    </w:lvl>
+    <w:lvl w:ilvl="8">
+      <w:start w:val="1"/>
+      <w:numFmt w:val="bullet"/>
+      <w:lvlText w:val=""/>
+      <w:lvlJc w:val="left"/>
+      <w:pPr>
+        <w:tabs>
+          <w:tab w:val="num" w:pos="0"/>
+        </w:tabs>
+        <w:ind w:left="6480" w:hanging="360"/>
+      </w:pPr>
+      <w:rPr>
+        <w:rFonts w:ascii="Wingdings" w:hAnsi="Wingdings" w:cs="Wingdings" w:hint="default"/>
+      </w:rPr>
+    </w:lvl>
+  </w:abstractNum>
+  <w:abstractNum w:abstractNumId="6">
+    <w:lvl w:ilvl="0">
+      <w:start w:val="1"/>
+      <w:numFmt w:val="bullet"/>
+      <w:lvlText w:val=""/>
+      <w:lvlJc w:val="left"/>
+      <w:pPr>
+        <w:tabs>
+          <w:tab w:val="num" w:pos="0"/>
+        </w:tabs>
+        <w:ind w:left="720" w:hanging="360"/>
+      </w:pPr>
+      <w:rPr>
+        <w:rFonts w:ascii="Symbol" w:hAnsi="Symbol" w:cs="Symbol" w:hint="default"/>
+      </w:rPr>
+    </w:lvl>
+    <w:lvl w:ilvl="1">
+      <w:start w:val="1"/>
+      <w:numFmt w:val="bullet"/>
+      <w:lvlText w:val="o"/>
+      <w:lvlJc w:val="left"/>
+      <w:pPr>
+        <w:tabs>
+          <w:tab w:val="num" w:pos="0"/>
+        </w:tabs>
+        <w:ind w:left="1440" w:hanging="360"/>
+      </w:pPr>
+      <w:rPr>
+        <w:rFonts w:ascii="Courier New" w:hAnsi="Courier New" w:cs="Courier New" w:hint="default"/>
+      </w:rPr>
+    </w:lvl>
+    <w:lvl w:ilvl="2">
+      <w:start w:val="1"/>
+      <w:numFmt w:val="bullet"/>
+      <w:lvlText w:val=""/>
+      <w:lvlJc w:val="left"/>
+      <w:pPr>
+        <w:tabs>
+          <w:tab w:val="num" w:pos="0"/>
+        </w:tabs>
+        <w:ind w:left="2160" w:hanging="360"/>
+      </w:pPr>
+      <w:rPr>
+        <w:rFonts w:ascii="Wingdings" w:hAnsi="Wingdings" w:cs="Wingdings" w:hint="default"/>
+      </w:rPr>
+    </w:lvl>
+    <w:lvl w:ilvl="3">
+      <w:start w:val="1"/>
+      <w:numFmt w:val="bullet"/>
+      <w:lvlText w:val=""/>
+      <w:lvlJc w:val="left"/>
+      <w:pPr>
+        <w:tabs>
+          <w:tab w:val="num" w:pos="0"/>
+        </w:tabs>
+        <w:ind w:left="2880" w:hanging="360"/>
+      </w:pPr>
+      <w:rPr>
+        <w:rFonts w:ascii="Symbol" w:hAnsi="Symbol" w:cs="Symbol" w:hint="default"/>
+      </w:rPr>
+    </w:lvl>
+    <w:lvl w:ilvl="4">
+      <w:start w:val="1"/>
+      <w:numFmt w:val="bullet"/>
+      <w:lvlText w:val="o"/>
+      <w:lvlJc w:val="left"/>
+      <w:pPr>
+        <w:tabs>
+          <w:tab w:val="num" w:pos="0"/>
+        </w:tabs>
+        <w:ind w:left="3600" w:hanging="360"/>
+      </w:pPr>
+      <w:rPr>
+        <w:rFonts w:ascii="Courier New" w:hAnsi="Courier New" w:cs="Courier New" w:hint="default"/>
+      </w:rPr>
+    </w:lvl>
+    <w:lvl w:ilvl="5">
+      <w:start w:val="1"/>
+      <w:numFmt w:val="bullet"/>
+      <w:lvlText w:val=""/>
+      <w:lvlJc w:val="left"/>
+      <w:pPr>
+        <w:tabs>
+          <w:tab w:val="num" w:pos="0"/>
+        </w:tabs>
+        <w:ind w:left="4320" w:hanging="360"/>
+      </w:pPr>
+      <w:rPr>
+        <w:rFonts w:ascii="Wingdings" w:hAnsi="Wingdings" w:cs="Wingdings" w:hint="default"/>
+      </w:rPr>
+    </w:lvl>
+    <w:lvl w:ilvl="6">
+      <w:start w:val="1"/>
+      <w:numFmt w:val="bullet"/>
+      <w:lvlText w:val=""/>
+      <w:lvlJc w:val="left"/>
+      <w:pPr>
+        <w:tabs>
+          <w:tab w:val="num" w:pos="0"/>
+        </w:tabs>
+        <w:ind w:left="5040" w:hanging="360"/>
+      </w:pPr>
+      <w:rPr>
+        <w:rFonts w:ascii="Symbol" w:hAnsi="Symbol" w:cs="Symbol" w:hint="default"/>
+      </w:rPr>
+    </w:lvl>
+    <w:lvl w:ilvl="7">
+      <w:start w:val="1"/>
+      <w:numFmt w:val="bullet"/>
+      <w:lvlText w:val="o"/>
+      <w:lvlJc w:val="left"/>
+      <w:pPr>
+        <w:tabs>
+          <w:tab w:val="num" w:pos="0"/>
+        </w:tabs>
+        <w:ind w:left="5760" w:hanging="360"/>
+      </w:pPr>
+      <w:rPr>
+        <w:rFonts w:ascii="Courier New" w:hAnsi="Courier New" w:cs="Courier New" w:hint="default"/>
+      </w:rPr>
+    </w:lvl>
+    <w:lvl w:ilvl="8">
+      <w:start w:val="1"/>
+      <w:numFmt w:val="bullet"/>
+      <w:lvlText w:val=""/>
+      <w:lvlJc w:val="left"/>
+      <w:pPr>
+        <w:tabs>
+          <w:tab w:val="num" w:pos="0"/>
+        </w:tabs>
+        <w:ind w:left="6480" w:hanging="360"/>
+      </w:pPr>
+      <w:rPr>
+        <w:rFonts w:ascii="Wingdings" w:hAnsi="Wingdings" w:cs="Wingdings" w:hint="default"/>
+      </w:rPr>
+    </w:lvl>
+  </w:abstractNum>
+  <w:abstractNum w:abstractNumId="7">
+    <w:lvl w:ilvl="0">
+      <w:start w:val="1"/>
+      <w:numFmt w:val="decimal"/>
+      <w:lvlText w:val="%1."/>
+      <w:lvlJc w:val="left"/>
+      <w:pPr>
+        <w:tabs>
+          <w:tab w:val="num" w:pos="0"/>
+        </w:tabs>
+        <w:ind w:left="720" w:hanging="360"/>
+      </w:pPr>
+      <w:rPr/>
+    </w:lvl>
+    <w:lvl w:ilvl="1">
+      <w:start w:val="1"/>
+      <w:numFmt w:val="lowerLetter"/>
+      <w:lvlText w:val="%2."/>
+      <w:lvlJc w:val="left"/>
+      <w:pPr>
+        <w:tabs>
+          <w:tab w:val="num" w:pos="0"/>
+        </w:tabs>
+        <w:ind w:left="1440" w:hanging="360"/>
+      </w:pPr>
+      <w:rPr/>
+    </w:lvl>
+    <w:lvl w:ilvl="2">
+      <w:start w:val="1"/>
+      <w:numFmt w:val="lowerRoman"/>
+      <w:lvlText w:val="%3."/>
+      <w:lvlJc w:val="right"/>
+      <w:pPr>
+        <w:tabs>
+          <w:tab w:val="num" w:pos="0"/>
+        </w:tabs>
+        <w:ind w:left="2160" w:hanging="180"/>
+      </w:pPr>
+      <w:rPr/>
+    </w:lvl>
+    <w:lvl w:ilvl="3">
+      <w:start w:val="1"/>
+      <w:numFmt w:val="decimal"/>
+      <w:lvlText w:val="%4."/>
+      <w:lvlJc w:val="left"/>
+      <w:pPr>
+        <w:tabs>
+          <w:tab w:val="num" w:pos="0"/>
+        </w:tabs>
+        <w:ind w:left="2880" w:hanging="360"/>
+      </w:pPr>
+      <w:rPr/>
+    </w:lvl>
+    <w:lvl w:ilvl="4">
+      <w:start w:val="1"/>
+      <w:numFmt w:val="lowerLetter"/>
+      <w:lvlText w:val="%5."/>
+      <w:lvlJc w:val="left"/>
+      <w:pPr>
+        <w:tabs>
+          <w:tab w:val="num" w:pos="0"/>
+        </w:tabs>
+        <w:ind w:left="3600" w:hanging="360"/>
+      </w:pPr>
+      <w:rPr/>
+    </w:lvl>
+    <w:lvl w:ilvl="5">
+      <w:start w:val="1"/>
+      <w:numFmt w:val="lowerRoman"/>
+      <w:lvlText w:val="%6."/>
+      <w:lvlJc w:val="right"/>
+      <w:pPr>
+        <w:tabs>
+          <w:tab w:val="num" w:pos="0"/>
+        </w:tabs>
+        <w:ind w:left="4320" w:hanging="180"/>
+      </w:pPr>
+      <w:rPr/>
+    </w:lvl>
+    <w:lvl w:ilvl="6">
+      <w:start w:val="1"/>
+      <w:numFmt w:val="decimal"/>
+      <w:lvlText w:val="%7."/>
+      <w:lvlJc w:val="left"/>
+      <w:pPr>
+        <w:tabs>
+          <w:tab w:val="num" w:pos="0"/>
+        </w:tabs>
+        <w:ind w:left="5040" w:hanging="360"/>
+      </w:pPr>
+      <w:rPr/>
+    </w:lvl>
+    <w:lvl w:ilvl="7">
+      <w:start w:val="1"/>
+      <w:numFmt w:val="lowerLetter"/>
+      <w:lvlText w:val="%8."/>
+      <w:lvlJc w:val="left"/>
+      <w:pPr>
+        <w:tabs>
+          <w:tab w:val="num" w:pos="0"/>
+        </w:tabs>
+        <w:ind w:left="5760" w:hanging="360"/>
+      </w:pPr>
+      <w:rPr/>
+    </w:lvl>
+    <w:lvl w:ilvl="8">
+      <w:start w:val="1"/>
+      <w:numFmt w:val="lowerRoman"/>
+      <w:lvlText w:val="%9."/>
+      <w:lvlJc w:val="right"/>
+      <w:pPr>
+        <w:tabs>
+          <w:tab w:val="num" w:pos="0"/>
+        </w:tabs>
+        <w:ind w:left="6480" w:hanging="180"/>
+      </w:pPr>
+      <w:rPr/>
+    </w:lvl>
+  </w:abstractNum>
+  <w:abstractNum w:abstractNumId="8">
+    <w:lvl w:ilvl="0">
+      <w:start w:val="1"/>
       <w:numFmt w:val="none"/>
       <w:suff w:val="nothing"/>
       <w:lvlText w:val=""/>
@@ -2609,6 +5355,24 @@
   </w:num>
   <w:num w:numId="2">
     <w:abstractNumId w:val="2"/>
+  </w:num>
+  <w:num w:numId="3">
+    <w:abstractNumId w:val="3"/>
+  </w:num>
+  <w:num w:numId="4">
+    <w:abstractNumId w:val="4"/>
+  </w:num>
+  <w:num w:numId="5">
+    <w:abstractNumId w:val="5"/>
+  </w:num>
+  <w:num w:numId="6">
+    <w:abstractNumId w:val="6"/>
+  </w:num>
+  <w:num w:numId="7">
+    <w:abstractNumId w:val="7"/>
+  </w:num>
+  <w:num w:numId="8">
+    <w:abstractNumId w:val="8"/>
   </w:num>
 </w:numbering>
 </file>
@@ -2619,11 +5383,7 @@
     <w:rPrDefault>
       <w:rPr>
         <w:rFonts w:ascii="Calibri" w:hAnsi="Calibri" w:eastAsia="Calibri" w:cs="Arial" w:asciiTheme="minorHAnsi" w:cstheme="minorBidi" w:eastAsiaTheme="minorHAnsi" w:hAnsiTheme="minorHAnsi"/>
-        <w:kern w:val="2"/>
-        <w:sz w:val="22"/>
-        <w:szCs w:val="22"/>
         <w:lang w:val="en-US" w:eastAsia="en-US" w:bidi="ar-SA"/>
-        <w14:ligatures w14:val="standardContextual"/>
       </w:rPr>
     </w:rPrDefault>
     <w:pPrDefault>
@@ -2635,8 +5395,8 @@
   <w:latentStyles w:defLockedState="0" w:defUIPriority="99" w:defSemiHidden="0" w:defUnhideWhenUsed="0" w:defQFormat="0" w:count="376">
     <w:lsdException w:name="Normal" w:uiPriority="0" w:qFormat="1"/>
     <w:lsdException w:name="heading 1" w:qFormat="1"/>
-    <w:lsdException w:name="heading 2" w:uiPriority="9" w:semiHidden="1" w:unhideWhenUsed="1" w:qFormat="1"/>
-    <w:lsdException w:name="heading 3" w:uiPriority="9" w:semiHidden="1" w:unhideWhenUsed="1" w:qFormat="1"/>
+    <w:lsdException w:name="heading 2" w:uiPriority="9" w:unhideWhenUsed="1" w:qFormat="1"/>
+    <w:lsdException w:name="heading 3" w:uiPriority="9" w:unhideWhenUsed="1" w:qFormat="1"/>
     <w:lsdException w:name="heading 4" w:uiPriority="9" w:semiHidden="1" w:unhideWhenUsed="1" w:qFormat="1"/>
     <w:lsdException w:name="heading 5" w:uiPriority="9" w:semiHidden="1" w:unhideWhenUsed="1" w:qFormat="1"/>
     <w:lsdException w:name="heading 6" w:uiPriority="9" w:semiHidden="1" w:unhideWhenUsed="1" w:qFormat="1"/>
@@ -2652,9 +5412,9 @@
     <w:lsdException w:name="index 7" w:semiHidden="1" w:unhideWhenUsed="1"/>
     <w:lsdException w:name="index 8" w:semiHidden="1" w:unhideWhenUsed="1"/>
     <w:lsdException w:name="index 9" w:semiHidden="1" w:unhideWhenUsed="1"/>
-    <w:lsdException w:name="toc 1" w:uiPriority="39" w:semiHidden="1" w:unhideWhenUsed="1"/>
-    <w:lsdException w:name="toc 2" w:uiPriority="39" w:semiHidden="1" w:unhideWhenUsed="1"/>
-    <w:lsdException w:name="toc 3" w:uiPriority="39" w:semiHidden="1" w:unhideWhenUsed="1"/>
+    <w:lsdException w:name="toc 1" w:uiPriority="39" w:unhideWhenUsed="1"/>
+    <w:lsdException w:name="toc 2" w:uiPriority="39" w:unhideWhenUsed="1"/>
+    <w:lsdException w:name="toc 3" w:uiPriority="39" w:unhideWhenUsed="1"/>
     <w:lsdException w:name="toc 4" w:uiPriority="39" w:semiHidden="1" w:unhideWhenUsed="1"/>
     <w:lsdException w:name="toc 5" w:uiPriority="39" w:semiHidden="1" w:unhideWhenUsed="1"/>
     <w:lsdException w:name="toc 6" w:uiPriority="39" w:semiHidden="1" w:unhideWhenUsed="1"/>
@@ -2718,7 +5478,7 @@
     <w:lsdException w:name="Body Text Indent 2" w:semiHidden="1" w:unhideWhenUsed="1"/>
     <w:lsdException w:name="Body Text Indent 3" w:semiHidden="1" w:unhideWhenUsed="1"/>
     <w:lsdException w:name="Block Text" w:semiHidden="1" w:unhideWhenUsed="1"/>
-    <w:lsdException w:name="Hyperlink" w:semiHidden="1" w:unhideWhenUsed="1"/>
+    <w:lsdException w:name="Hyperlink" w:unhideWhenUsed="1"/>
     <w:lsdException w:name="FollowedHyperlink" w:semiHidden="1" w:unhideWhenUsed="1"/>
     <w:lsdException w:name="Strong" w:uiPriority="22" w:qFormat="1"/>
     <w:lsdException w:name="Emphasis" w:uiPriority="20" w:qFormat="1"/>
@@ -2734,7 +5494,7 @@
     <w:lsdException w:name="HTML Code" w:semiHidden="1" w:unhideWhenUsed="1"/>
     <w:lsdException w:name="HTML Definition" w:semiHidden="1" w:unhideWhenUsed="1"/>
     <w:lsdException w:name="HTML Keyboard" w:semiHidden="1" w:unhideWhenUsed="1"/>
-    <w:lsdException w:name="HTML Preformatted" w:semiHidden="1" w:unhideWhenUsed="1"/>
+    <w:lsdException w:name="HTML Preformatted" w:unhideWhenUsed="1"/>
     <w:lsdException w:name="HTML Sample" w:semiHidden="1" w:unhideWhenUsed="1"/>
     <w:lsdException w:name="HTML Typewriter" w:semiHidden="1" w:unhideWhenUsed="1"/>
     <w:lsdException w:name="HTML Variable" w:semiHidden="1" w:unhideWhenUsed="1"/>
@@ -2789,8 +5549,8 @@
     <w:lsdException w:name="Balloon Text" w:semiHidden="1" w:unhideWhenUsed="1"/>
     <w:lsdException w:name="Table Grid" w:uiPriority="39"/>
     <w:lsdException w:name="Table Theme" w:semiHidden="1" w:unhideWhenUsed="1"/>
-    <w:lsdException w:name="Placeholder Text" w:semiHidden="1"/>
-    <w:lsdException w:name="No Spacing" w:uiPriority="1" w:qFormat="1"/>
+    <w:lsdException w:name="Placeholder Text" w:semiHidden="1" w:unhideWhenUsed="1"/>
+    <w:lsdException w:name="No Spacing" w:semiHidden="1" w:unhideWhenUsed="1"/>
     <w:lsdException w:name="Light Shading" w:uiPriority="60"/>
     <w:lsdException w:name="Light List" w:uiPriority="61"/>
     <w:lsdException w:name="Light Grid" w:uiPriority="62"/>
@@ -2811,10 +5571,10 @@
     <w:lsdException w:name="Medium Shading 1 Accent 1" w:uiPriority="63"/>
     <w:lsdException w:name="Medium Shading 2 Accent 1" w:uiPriority="64"/>
     <w:lsdException w:name="Medium List 1 Accent 1" w:uiPriority="65"/>
-    <w:lsdException w:name="Revision" w:semiHidden="1"/>
+    <w:lsdException w:name="Revision" w:semiHidden="1" w:unhideWhenUsed="1"/>
     <w:lsdException w:name="List Paragraph" w:uiPriority="34" w:qFormat="1"/>
-    <w:lsdException w:name="Quote" w:uiPriority="29" w:qFormat="1"/>
-    <w:lsdException w:name="Intense Quote" w:uiPriority="30" w:qFormat="1"/>
+    <w:lsdException w:name="Quote" w:semiHidden="1" w:unhideWhenUsed="1"/>
+    <w:lsdException w:name="Intense Quote" w:semiHidden="1" w:unhideWhenUsed="1"/>
     <w:lsdException w:name="Medium List 2 Accent 1" w:uiPriority="66"/>
     <w:lsdException w:name="Medium Grid 1 Accent 1" w:uiPriority="67"/>
     <w:lsdException w:name="Medium Grid 2 Accent 1" w:uiPriority="68"/>
@@ -3013,7 +5773,6 @@
   <w:style w:type="paragraph" w:styleId="Normal" w:default="1">
     <w:name w:val="Normal"/>
     <w:qFormat/>
-    <w:rsid w:val="001550a3"/>
     <w:pPr>
       <w:widowControl/>
       <w:bidi w:val="0"/>
@@ -3027,7 +5786,6 @@
       <w:sz w:val="22"/>
       <w:szCs w:val="22"/>
       <w:lang w:val="en-US" w:eastAsia="en-US" w:bidi="ar-SA"/>
-      <w14:ligatures w14:val="none"/>
     </w:rPr>
   </w:style>
   <w:style w:type="paragraph" w:styleId="Heading1">
@@ -3037,7 +5795,6 @@
     <w:link w:val="Heading1Char"/>
     <w:uiPriority w:val="99"/>
     <w:qFormat/>
-    <w:rsid w:val="001550a3"/>
     <w:pPr>
       <w:keepNext w:val="true"/>
       <w:keepLines/>
@@ -3062,7 +5819,6 @@
     <w:uiPriority w:val="9"/>
     <w:unhideWhenUsed/>
     <w:qFormat/>
-    <w:rsid w:val="00262b44"/>
     <w:pPr>
       <w:keepNext w:val="true"/>
       <w:keepLines/>
@@ -3070,7 +5826,7 @@
       <w:outlineLvl w:val="1"/>
     </w:pPr>
     <w:rPr>
-      <w:rFonts w:ascii="Calibri Light" w:hAnsi="Calibri Light" w:eastAsia="" w:cs="Times New Roman" w:asciiTheme="majorHAnsi" w:cstheme="majorBidi" w:eastAsiaTheme="majorEastAsia" w:hAnsiTheme="majorHAnsi"/>
+      <w:rFonts w:ascii="Calibri Light" w:hAnsi="Calibri Light" w:eastAsia="等线 Light" w:cs="Times New Roman" w:asciiTheme="majorHAnsi" w:cstheme="majorBidi" w:eastAsiaTheme="majorEastAsia" w:hAnsiTheme="majorHAnsi"/>
       <w:color w:val="2F5496" w:themeColor="accent1" w:themeShade="bf"/>
       <w:sz w:val="26"/>
       <w:szCs w:val="26"/>
@@ -3084,7 +5840,6 @@
     <w:uiPriority w:val="9"/>
     <w:unhideWhenUsed/>
     <w:qFormat/>
-    <w:rsid w:val="00444004"/>
     <w:pPr>
       <w:keepNext w:val="true"/>
       <w:keepLines/>
@@ -3092,8 +5847,8 @@
       <w:outlineLvl w:val="2"/>
     </w:pPr>
     <w:rPr>
-      <w:rFonts w:ascii="Calibri Light" w:hAnsi="Calibri Light" w:eastAsia="" w:cs="Times New Roman" w:asciiTheme="majorHAnsi" w:cstheme="majorBidi" w:eastAsiaTheme="majorEastAsia" w:hAnsiTheme="majorHAnsi"/>
-      <w:color w:val="1F3763" w:themeColor="accent1" w:themeShade="7f"/>
+      <w:rFonts w:ascii="Calibri Light" w:hAnsi="Calibri Light" w:eastAsia="等线 Light" w:cs="Times New Roman" w:asciiTheme="majorHAnsi" w:cstheme="majorBidi" w:eastAsiaTheme="majorEastAsia" w:hAnsiTheme="majorHAnsi"/>
+      <w:color w:val="1F3864" w:themeColor="accent1" w:themeShade="80"/>
       <w:sz w:val="24"/>
       <w:szCs w:val="24"/>
     </w:rPr>
@@ -3107,7 +5862,6 @@
     <w:semiHidden/>
     <w:unhideWhenUsed/>
     <w:qFormat/>
-    <w:rsid w:val="00971a73"/>
     <w:pPr>
       <w:keepNext w:val="true"/>
       <w:keepLines/>
@@ -3115,7 +5869,7 @@
       <w:outlineLvl w:val="3"/>
     </w:pPr>
     <w:rPr>
-      <w:rFonts w:ascii="Calibri Light" w:hAnsi="Calibri Light" w:eastAsia="" w:cs="Times New Roman" w:asciiTheme="majorHAnsi" w:cstheme="majorBidi" w:eastAsiaTheme="majorEastAsia" w:hAnsiTheme="majorHAnsi"/>
+      <w:rFonts w:ascii="Calibri Light" w:hAnsi="Calibri Light" w:eastAsia="等线 Light" w:cs="Times New Roman" w:asciiTheme="majorHAnsi" w:cstheme="majorBidi" w:eastAsiaTheme="majorEastAsia" w:hAnsiTheme="majorHAnsi"/>
       <w:i/>
       <w:iCs/>
       <w:color w:val="2F5496" w:themeColor="accent1" w:themeShade="bf"/>
@@ -3129,13 +5883,33 @@
     <w:qFormat/>
     <w:rPr/>
   </w:style>
+  <w:style w:type="character" w:styleId="VisitedInternetLink">
+    <w:name w:val="FollowedHyperlink"/>
+    <w:basedOn w:val="DefaultParagraphFont"/>
+    <w:uiPriority w:val="99"/>
+    <w:semiHidden/>
+    <w:unhideWhenUsed/>
+    <w:rPr>
+      <w:color w:val="954F72" w:themeColor="followedHyperlink"/>
+      <w:u w:val="single"/>
+    </w:rPr>
+  </w:style>
+  <w:style w:type="character" w:styleId="InternetLink">
+    <w:name w:val="Hyperlink"/>
+    <w:basedOn w:val="DefaultParagraphFont"/>
+    <w:uiPriority w:val="99"/>
+    <w:unhideWhenUsed/>
+    <w:rPr>
+      <w:color w:val="0563C1" w:themeColor="hyperlink"/>
+      <w:u w:val="single"/>
+    </w:rPr>
+  </w:style>
   <w:style w:type="character" w:styleId="Heading1Char" w:customStyle="1">
     <w:name w:val="Heading 1 Char"/>
     <w:basedOn w:val="DefaultParagraphFont"/>
     <w:link w:val="Heading1"/>
     <w:uiPriority w:val="99"/>
     <w:qFormat/>
-    <w:rsid w:val="001550a3"/>
     <w:rPr>
       <w:rFonts w:ascii="Times New Roman" w:hAnsi="Times New Roman" w:eastAsia="Times New Roman" w:cs="Times New Roman"/>
       <w:color w:val="333333"/>
@@ -3151,9 +5925,8 @@
     <w:link w:val="Heading2"/>
     <w:uiPriority w:val="9"/>
     <w:qFormat/>
-    <w:rsid w:val="00262b44"/>
     <w:rPr>
-      <w:rFonts w:ascii="Calibri Light" w:hAnsi="Calibri Light" w:eastAsia="" w:cs="Times New Roman" w:asciiTheme="majorHAnsi" w:cstheme="majorBidi" w:eastAsiaTheme="majorEastAsia" w:hAnsiTheme="majorHAnsi"/>
+      <w:rFonts w:ascii="Calibri Light" w:hAnsi="Calibri Light" w:eastAsia="等线 Light" w:cs="Times New Roman" w:asciiTheme="majorHAnsi" w:cstheme="majorBidi" w:eastAsiaTheme="majorEastAsia" w:hAnsiTheme="majorHAnsi"/>
       <w:color w:val="2F5496" w:themeColor="accent1" w:themeShade="bf"/>
       <w:kern w:val="0"/>
       <w:sz w:val="26"/>
@@ -3167,25 +5940,13 @@
     <w:link w:val="Title"/>
     <w:uiPriority w:val="10"/>
     <w:qFormat/>
-    <w:rsid w:val="00262b44"/>
     <w:rPr>
-      <w:rFonts w:ascii="Calibri Light" w:hAnsi="Calibri Light" w:eastAsia="" w:cs="Times New Roman" w:asciiTheme="majorHAnsi" w:cstheme="majorBidi" w:eastAsiaTheme="majorEastAsia" w:hAnsiTheme="majorHAnsi"/>
+      <w:rFonts w:ascii="Calibri Light" w:hAnsi="Calibri Light" w:eastAsia="等线 Light" w:cs="Times New Roman" w:asciiTheme="majorHAnsi" w:cstheme="majorBidi" w:eastAsiaTheme="majorEastAsia" w:hAnsiTheme="majorHAnsi"/>
       <w:spacing w:val="-10"/>
       <w:kern w:val="2"/>
       <w:sz w:val="56"/>
       <w:szCs w:val="56"/>
       <w14:ligatures w14:val="none"/>
-    </w:rPr>
-  </w:style>
-  <w:style w:type="character" w:styleId="InternetLink">
-    <w:name w:val="Hyperlink"/>
-    <w:basedOn w:val="DefaultParagraphFont"/>
-    <w:uiPriority w:val="99"/>
-    <w:unhideWhenUsed/>
-    <w:rsid w:val="00f23b9a"/>
-    <w:rPr>
-      <w:color w:val="0563C1" w:themeColor="hyperlink"/>
-      <w:u w:val="single"/>
     </w:rPr>
   </w:style>
   <w:style w:type="character" w:styleId="Heading3Char" w:customStyle="1">
@@ -3194,10 +5955,9 @@
     <w:link w:val="Heading3"/>
     <w:uiPriority w:val="9"/>
     <w:qFormat/>
-    <w:rsid w:val="00444004"/>
     <w:rPr>
-      <w:rFonts w:ascii="Calibri Light" w:hAnsi="Calibri Light" w:eastAsia="" w:cs="Times New Roman" w:asciiTheme="majorHAnsi" w:cstheme="majorBidi" w:eastAsiaTheme="majorEastAsia" w:hAnsiTheme="majorHAnsi"/>
-      <w:color w:val="1F3763" w:themeColor="accent1" w:themeShade="7f"/>
+      <w:rFonts w:ascii="Calibri Light" w:hAnsi="Calibri Light" w:eastAsia="等线 Light" w:cs="Times New Roman" w:asciiTheme="majorHAnsi" w:cstheme="majorBidi" w:eastAsiaTheme="majorEastAsia" w:hAnsiTheme="majorHAnsi"/>
+      <w:color w:val="1F3864" w:themeColor="accent1" w:themeShade="80"/>
       <w:kern w:val="0"/>
       <w:sz w:val="24"/>
       <w:szCs w:val="24"/>
@@ -3210,7 +5970,6 @@
     <w:link w:val="HTMLPreformatted"/>
     <w:uiPriority w:val="99"/>
     <w:qFormat/>
-    <w:rsid w:val="00b3465c"/>
     <w:rPr>
       <w:rFonts w:ascii="Courier New" w:hAnsi="Courier New" w:eastAsia="Times New Roman" w:cs="Courier New"/>
       <w:kern w:val="0"/>
@@ -3219,29 +5978,16 @@
       <w14:ligatures w14:val="none"/>
     </w:rPr>
   </w:style>
-  <w:style w:type="character" w:styleId="UnresolvedMention">
-    <w:name w:val="Unresolved Mention"/>
+  <w:style w:type="character" w:styleId="UnresolvedMention1" w:customStyle="1">
+    <w:name w:val="Unresolved Mention1"/>
     <w:basedOn w:val="DefaultParagraphFont"/>
     <w:uiPriority w:val="99"/>
     <w:semiHidden/>
     <w:unhideWhenUsed/>
     <w:qFormat/>
-    <w:rsid w:val="00030eb9"/>
     <w:rPr>
       <w:color w:val="605E5C"/>
       <w:shd w:fill="E1DFDD" w:val="clear"/>
-    </w:rPr>
-  </w:style>
-  <w:style w:type="character" w:styleId="VisitedInternetLink">
-    <w:name w:val="FollowedHyperlink"/>
-    <w:basedOn w:val="DefaultParagraphFont"/>
-    <w:uiPriority w:val="99"/>
-    <w:semiHidden/>
-    <w:unhideWhenUsed/>
-    <w:rsid w:val="00030eb9"/>
-    <w:rPr>
-      <w:color w:val="954F72" w:themeColor="followedHyperlink"/>
-      <w:u w:val="single"/>
     </w:rPr>
   </w:style>
   <w:style w:type="character" w:styleId="Heading4Char" w:customStyle="1">
@@ -3251,9 +5997,8 @@
     <w:uiPriority w:val="9"/>
     <w:semiHidden/>
     <w:qFormat/>
-    <w:rsid w:val="00971a73"/>
     <w:rPr>
-      <w:rFonts w:ascii="Calibri Light" w:hAnsi="Calibri Light" w:eastAsia="" w:cs="Times New Roman" w:asciiTheme="majorHAnsi" w:cstheme="majorBidi" w:eastAsiaTheme="majorEastAsia" w:hAnsiTheme="majorHAnsi"/>
+      <w:rFonts w:ascii="Calibri Light" w:hAnsi="Calibri Light" w:eastAsia="等线 Light" w:cs="Times New Roman" w:asciiTheme="majorHAnsi" w:cstheme="majorBidi" w:eastAsiaTheme="majorEastAsia" w:hAnsiTheme="majorHAnsi"/>
       <w:i/>
       <w:iCs/>
       <w:color w:val="2F5496" w:themeColor="accent1" w:themeShade="bf"/>
@@ -3324,109 +6069,6 @@
       <w:rFonts w:cs="Lohit Devanagari"/>
     </w:rPr>
   </w:style>
-  <w:style w:type="paragraph" w:styleId="Title">
-    <w:name w:val="Title"/>
-    <w:basedOn w:val="Normal"/>
-    <w:next w:val="Normal"/>
-    <w:link w:val="TitleChar"/>
-    <w:uiPriority w:val="10"/>
-    <w:qFormat/>
-    <w:rsid w:val="00262b44"/>
-    <w:pPr>
-      <w:spacing w:lineRule="auto" w:line="240" w:before="0" w:after="0"/>
-      <w:contextualSpacing/>
-    </w:pPr>
-    <w:rPr>
-      <w:rFonts w:ascii="Calibri Light" w:hAnsi="Calibri Light" w:eastAsia="" w:cs="Times New Roman" w:asciiTheme="majorHAnsi" w:cstheme="majorBidi" w:eastAsiaTheme="majorEastAsia" w:hAnsiTheme="majorHAnsi"/>
-      <w:color w:val="auto"/>
-      <w:spacing w:val="-10"/>
-      <w:kern w:val="2"/>
-      <w:sz w:val="56"/>
-      <w:szCs w:val="56"/>
-    </w:rPr>
-  </w:style>
-  <w:style w:type="paragraph" w:styleId="IndexHeading">
-    <w:name w:val="Index Heading"/>
-    <w:basedOn w:val="Heading"/>
-    <w:pPr/>
-    <w:rPr/>
-  </w:style>
-  <w:style w:type="paragraph" w:styleId="ContentsHeading">
-    <w:name w:val="TOC Heading"/>
-    <w:basedOn w:val="Heading1"/>
-    <w:next w:val="Normal"/>
-    <w:uiPriority w:val="39"/>
-    <w:unhideWhenUsed/>
-    <w:qFormat/>
-    <w:rsid w:val="00f23b9a"/>
-    <w:pPr>
-      <w:widowControl/>
-      <w:spacing w:lineRule="auto" w:line="259" w:beforeAutospacing="0" w:before="240" w:after="0"/>
-      <w:ind w:right="0" w:hanging="0"/>
-      <w:jc w:val="left"/>
-      <w:outlineLvl w:val="9"/>
-    </w:pPr>
-    <w:rPr>
-      <w:rFonts w:ascii="Calibri Light" w:hAnsi="Calibri Light" w:eastAsia="" w:cs="Times New Roman" w:asciiTheme="majorHAnsi" w:cstheme="majorBidi" w:eastAsiaTheme="majorEastAsia" w:hAnsiTheme="majorHAnsi"/>
-      <w:color w:val="2F5496" w:themeColor="accent1" w:themeShade="bf"/>
-      <w:sz w:val="32"/>
-      <w:szCs w:val="32"/>
-    </w:rPr>
-  </w:style>
-  <w:style w:type="paragraph" w:styleId="Contents1">
-    <w:name w:val="TOC 1"/>
-    <w:basedOn w:val="Normal"/>
-    <w:next w:val="Normal"/>
-    <w:autoRedefine/>
-    <w:uiPriority w:val="39"/>
-    <w:unhideWhenUsed/>
-    <w:rsid w:val="00f23b9a"/>
-    <w:pPr>
-      <w:spacing w:before="280" w:after="100"/>
-    </w:pPr>
-    <w:rPr/>
-  </w:style>
-  <w:style w:type="paragraph" w:styleId="Contents2">
-    <w:name w:val="TOC 2"/>
-    <w:basedOn w:val="Normal"/>
-    <w:next w:val="Normal"/>
-    <w:autoRedefine/>
-    <w:uiPriority w:val="39"/>
-    <w:unhideWhenUsed/>
-    <w:rsid w:val="00f23b9a"/>
-    <w:pPr>
-      <w:spacing w:before="280" w:after="100"/>
-      <w:ind w:left="220" w:hanging="0"/>
-    </w:pPr>
-    <w:rPr/>
-  </w:style>
-  <w:style w:type="paragraph" w:styleId="ListParagraph">
-    <w:name w:val="List Paragraph"/>
-    <w:basedOn w:val="Normal"/>
-    <w:uiPriority w:val="34"/>
-    <w:qFormat/>
-    <w:rsid w:val="00d17fec"/>
-    <w:pPr>
-      <w:spacing w:before="280" w:after="160"/>
-      <w:ind w:left="720" w:hanging="0"/>
-      <w:contextualSpacing/>
-    </w:pPr>
-    <w:rPr/>
-  </w:style>
-  <w:style w:type="paragraph" w:styleId="Contents3">
-    <w:name w:val="TOC 3"/>
-    <w:basedOn w:val="Normal"/>
-    <w:next w:val="Normal"/>
-    <w:autoRedefine/>
-    <w:uiPriority w:val="39"/>
-    <w:unhideWhenUsed/>
-    <w:rsid w:val="00a704b7"/>
-    <w:pPr>
-      <w:spacing w:before="280" w:after="100"/>
-      <w:ind w:left="440" w:hanging="0"/>
-    </w:pPr>
-    <w:rPr/>
-  </w:style>
   <w:style w:type="paragraph" w:styleId="HTMLPreformatted">
     <w:name w:val="HTML Preformatted"/>
     <w:basedOn w:val="Normal"/>
@@ -3434,7 +6076,6 @@
     <w:uiPriority w:val="99"/>
     <w:unhideWhenUsed/>
     <w:qFormat/>
-    <w:rsid w:val="00b3465c"/>
     <w:pPr>
       <w:tabs>
         <w:tab w:val="clear" w:pos="720"/>
@@ -3471,13 +6112,100 @@
     <w:semiHidden/>
     <w:unhideWhenUsed/>
     <w:qFormat/>
-    <w:rsid w:val="00e61808"/>
     <w:pPr/>
     <w:rPr>
       <w:rFonts w:ascii="Times New Roman" w:hAnsi="Times New Roman" w:cs="Times New Roman"/>
       <w:sz w:val="24"/>
       <w:szCs w:val="24"/>
     </w:rPr>
+  </w:style>
+  <w:style w:type="paragraph" w:styleId="Title">
+    <w:name w:val="Title"/>
+    <w:basedOn w:val="Normal"/>
+    <w:next w:val="Normal"/>
+    <w:link w:val="TitleChar"/>
+    <w:uiPriority w:val="10"/>
+    <w:qFormat/>
+    <w:pPr>
+      <w:spacing w:lineRule="auto" w:line="240" w:before="0" w:after="0"/>
+      <w:contextualSpacing/>
+    </w:pPr>
+    <w:rPr>
+      <w:rFonts w:ascii="Calibri Light" w:hAnsi="Calibri Light" w:eastAsia="等线 Light" w:cs="Times New Roman" w:asciiTheme="majorHAnsi" w:cstheme="majorBidi" w:eastAsiaTheme="majorEastAsia" w:hAnsiTheme="majorHAnsi"/>
+      <w:color w:val="auto"/>
+      <w:spacing w:val="-10"/>
+      <w:kern w:val="2"/>
+      <w:sz w:val="56"/>
+      <w:szCs w:val="56"/>
+    </w:rPr>
+  </w:style>
+  <w:style w:type="paragraph" w:styleId="Contents1">
+    <w:name w:val="TOC 1"/>
+    <w:basedOn w:val="Normal"/>
+    <w:next w:val="Normal"/>
+    <w:uiPriority w:val="39"/>
+    <w:unhideWhenUsed/>
+    <w:pPr>
+      <w:spacing w:before="280" w:after="100"/>
+    </w:pPr>
+    <w:rPr/>
+  </w:style>
+  <w:style w:type="paragraph" w:styleId="Contents2">
+    <w:name w:val="TOC 2"/>
+    <w:basedOn w:val="Normal"/>
+    <w:next w:val="Normal"/>
+    <w:uiPriority w:val="39"/>
+    <w:unhideWhenUsed/>
+    <w:pPr>
+      <w:spacing w:before="280" w:after="100"/>
+      <w:ind w:left="220" w:hanging="0"/>
+    </w:pPr>
+    <w:rPr/>
+  </w:style>
+  <w:style w:type="paragraph" w:styleId="Contents3">
+    <w:name w:val="TOC 3"/>
+    <w:basedOn w:val="Normal"/>
+    <w:next w:val="Normal"/>
+    <w:uiPriority w:val="39"/>
+    <w:unhideWhenUsed/>
+    <w:pPr>
+      <w:spacing w:before="280" w:after="100"/>
+      <w:ind w:left="440" w:hanging="0"/>
+    </w:pPr>
+    <w:rPr/>
+  </w:style>
+  <w:style w:type="paragraph" w:styleId="TOCHeading1" w:customStyle="1">
+    <w:name w:val="TOC Heading1"/>
+    <w:basedOn w:val="Heading1"/>
+    <w:next w:val="Normal"/>
+    <w:uiPriority w:val="39"/>
+    <w:unhideWhenUsed/>
+    <w:qFormat/>
+    <w:pPr>
+      <w:widowControl/>
+      <w:spacing w:lineRule="auto" w:line="259" w:beforeAutospacing="0" w:before="240" w:after="0"/>
+      <w:ind w:right="0" w:hanging="0"/>
+      <w:jc w:val="left"/>
+      <w:outlineLvl w:val="9"/>
+    </w:pPr>
+    <w:rPr>
+      <w:rFonts w:ascii="Calibri Light" w:hAnsi="Calibri Light" w:eastAsia="等线 Light" w:cs="Times New Roman" w:asciiTheme="majorHAnsi" w:cstheme="majorBidi" w:eastAsiaTheme="majorEastAsia" w:hAnsiTheme="majorHAnsi"/>
+      <w:color w:val="2F5496" w:themeColor="accent1" w:themeShade="bf"/>
+      <w:sz w:val="32"/>
+      <w:szCs w:val="32"/>
+    </w:rPr>
+  </w:style>
+  <w:style w:type="paragraph" w:styleId="ListParagraph">
+    <w:name w:val="List Paragraph"/>
+    <w:basedOn w:val="Normal"/>
+    <w:uiPriority w:val="34"/>
+    <w:qFormat/>
+    <w:pPr>
+      <w:spacing w:before="280" w:after="160"/>
+      <w:ind w:left="720" w:hanging="0"/>
+      <w:contextualSpacing/>
+    </w:pPr>
+    <w:rPr/>
   </w:style>
   <w:style w:type="numbering" w:styleId="NoList" w:default="1">
     <w:name w:val="No List"/>
@@ -3503,14 +6231,7 @@
   <w:style w:type="table" w:customStyle="1" w:styleId="TableGrid">
     <w:name w:val="TableGrid"/>
     <w:basedOn w:val="TableNormal"/>
-    <w:rsid w:val="001550a3"/>
-    <w:pPr>
-      <w:spacing w:after="0" w:line="240" w:lineRule="auto"/>
-    </w:pPr>
-    <w:rPr>
-      <w:sz w:val="20"/>
-      <w:szCs w:val="20"/>
-    </w:rPr>
+    <w:rPr/>
     <w:tblPr>
       <w:tblCellMar>
         <w:left w:w="0" w:type="dxa"/>
@@ -3564,7 +6285,7 @@
     </a:clrScheme>
     <a:fontScheme name="Office">
       <a:majorFont>
-        <a:latin typeface="Calibri Light" panose="020F0302020204030204"/>
+        <a:latin typeface="Calibri Light"/>
         <a:ea typeface=""/>
         <a:cs typeface=""/>
         <a:font script="Jpan" typeface="游ゴシック Light"/>
@@ -3597,26 +6318,9 @@
         <a:font script="Viet" typeface="Times New Roman"/>
         <a:font script="Uigh" typeface="Microsoft Uighur"/>
         <a:font script="Geor" typeface="Sylfaen"/>
-        <a:font script="Armn" typeface="Arial"/>
-        <a:font script="Bugi" typeface="Leelawadee UI"/>
-        <a:font script="Bopo" typeface="Microsoft JhengHei"/>
-        <a:font script="Java" typeface="Javanese Text"/>
-        <a:font script="Lisu" typeface="Segoe UI"/>
-        <a:font script="Mymr" typeface="Myanmar Text"/>
-        <a:font script="Nkoo" typeface="Ebrima"/>
-        <a:font script="Olck" typeface="Nirmala UI"/>
-        <a:font script="Osma" typeface="Ebrima"/>
-        <a:font script="Phag" typeface="Phagspa"/>
-        <a:font script="Syrn" typeface="Estrangelo Edessa"/>
-        <a:font script="Syrj" typeface="Estrangelo Edessa"/>
-        <a:font script="Syre" typeface="Estrangelo Edessa"/>
-        <a:font script="Sora" typeface="Nirmala UI"/>
-        <a:font script="Tale" typeface="Microsoft Tai Le"/>
-        <a:font script="Talu" typeface="Microsoft New Tai Lue"/>
-        <a:font script="Tfng" typeface="Ebrima"/>
       </a:majorFont>
       <a:minorFont>
-        <a:latin typeface="Calibri" panose="020F0502020204030204"/>
+        <a:latin typeface="Calibri"/>
         <a:ea typeface=""/>
         <a:cs typeface=""/>
         <a:font script="Jpan" typeface="游明朝"/>
@@ -3649,23 +6353,6 @@
         <a:font script="Viet" typeface="Arial"/>
         <a:font script="Uigh" typeface="Microsoft Uighur"/>
         <a:font script="Geor" typeface="Sylfaen"/>
-        <a:font script="Armn" typeface="Arial"/>
-        <a:font script="Bugi" typeface="Leelawadee UI"/>
-        <a:font script="Bopo" typeface="Microsoft JhengHei"/>
-        <a:font script="Java" typeface="Javanese Text"/>
-        <a:font script="Lisu" typeface="Segoe UI"/>
-        <a:font script="Mymr" typeface="Myanmar Text"/>
-        <a:font script="Nkoo" typeface="Ebrima"/>
-        <a:font script="Olck" typeface="Nirmala UI"/>
-        <a:font script="Osma" typeface="Ebrima"/>
-        <a:font script="Phag" typeface="Phagspa"/>
-        <a:font script="Syrn" typeface="Estrangelo Edessa"/>
-        <a:font script="Syrj" typeface="Estrangelo Edessa"/>
-        <a:font script="Syre" typeface="Estrangelo Edessa"/>
-        <a:font script="Sora" typeface="Nirmala UI"/>
-        <a:font script="Tale" typeface="Microsoft Tai Le"/>
-        <a:font script="Talu" typeface="Microsoft New Tai Lue"/>
-        <a:font script="Tfng" typeface="Ebrima"/>
       </a:minorFont>
     </a:fontScheme>
     <a:fmtScheme name="Office">
@@ -3808,11 +6495,6 @@
   </a:themeElements>
   <a:objectDefaults/>
   <a:extraClrSchemeLst/>
-  <a:extLst>
-    <a:ext uri="{05A4C25C-085E-4340-85A3-A5531E510DB2}">
-      <thm15:themeFamily xmlns:thm15="http://schemas.microsoft.com/office/thememl/2012/main" name="Office Theme" id="{62F939B6-93AF-4DB8-9C6B-D6C7DFDC589F}" vid="{4A3C46E8-61CC-4603-A589-7422A47A8E4A}"/>
-    </a:ext>
-  </a:extLst>
 </a:theme>
 </file>
 

</xml_diff>

<commit_message>
deep learning approaches in recomendation system
</commit_message>
<xml_diff>
--- a/Integrated CA1 Sem 2 MSc in Data Analytics V4.docx
+++ b/Integrated CA1 Sem 2 MSc in Data Analytics V4.docx
@@ -1995,6 +1995,198 @@
             </w:tabs>
             <w:spacing w:before="280" w:after="100"/>
             <w:rPr>
+              <w:rFonts w:ascii="Times New Roman" w:hAnsi="Times New Roman" w:eastAsia="等线" w:cs="Times New Roman" w:asciiTheme="majorBidi" w:cstheme="majorBidi" w:eastAsiaTheme="minorEastAsia" w:hAnsiTheme="majorBidi"/>
+              <w:color w:val="auto"/>
+              <w:kern w:val="2"/>
+              <w:sz w:val="20"/>
+              <w:szCs w:val="20"/>
+              <w14:ligatures w14:val="standardContextual"/>
+            </w:rPr>
+          </w:pPr>
+          <w:hyperlink w:anchor="_Toc162358054">
+            <w:r>
+              <w:rPr>
+                <w:webHidden/>
+                <w:rStyle w:val="IndexLink"/>
+                <w:rFonts w:eastAsia="等线 Light" w:cs="Times New Roman" w:ascii="Times New Roman" w:hAnsi="Times New Roman" w:asciiTheme="majorBidi" w:cstheme="majorBidi" w:eastAsiaTheme="majorEastAsia" w:hAnsiTheme="majorBidi"/>
+                <w:sz w:val="20"/>
+                <w:szCs w:val="20"/>
+              </w:rPr>
+              <w:t>5. Deep Learning Approaches for Recommendation Systems</w:t>
+            </w:r>
+            <w:r>
+              <w:rPr>
+                <w:webHidden/>
+              </w:rPr>
+              <w:fldChar w:fldCharType="begin"/>
+            </w:r>
+            <w:r>
+              <w:rPr>
+                <w:webHidden/>
+              </w:rPr>
+              <w:instrText xml:space="preserve">PAGEREF _Toc162358054 \h</w:instrText>
+            </w:r>
+            <w:r>
+              <w:rPr>
+                <w:webHidden/>
+              </w:rPr>
+              <w:fldChar w:fldCharType="separate"/>
+            </w:r>
+            <w:r>
+              <w:rPr>
+                <w:rStyle w:val="IndexLink"/>
+                <w:rFonts w:cs="Times New Roman" w:ascii="Times New Roman" w:hAnsi="Times New Roman" w:asciiTheme="majorBidi" w:cstheme="majorBidi" w:hAnsiTheme="majorBidi"/>
+                <w:sz w:val="20"/>
+                <w:szCs w:val="20"/>
+              </w:rPr>
+              <w:tab/>
+              <w:t>8</w:t>
+            </w:r>
+            <w:r>
+              <w:rPr>
+                <w:webHidden/>
+              </w:rPr>
+              <w:fldChar w:fldCharType="end"/>
+            </w:r>
+          </w:hyperlink>
+        </w:p>
+        <w:p>
+          <w:pPr>
+            <w:pStyle w:val="Contents3"/>
+            <w:tabs>
+              <w:tab w:val="clear" w:pos="720"/>
+              <w:tab w:val="right" w:pos="9350" w:leader="dot"/>
+            </w:tabs>
+            <w:spacing w:before="280" w:after="100"/>
+            <w:rPr>
+              <w:rFonts w:ascii="Times New Roman" w:hAnsi="Times New Roman" w:eastAsia="等线" w:cs="Times New Roman" w:asciiTheme="majorBidi" w:cstheme="majorBidi" w:eastAsiaTheme="minorEastAsia" w:hAnsiTheme="majorBidi"/>
+              <w:color w:val="auto"/>
+              <w:kern w:val="2"/>
+              <w:sz w:val="20"/>
+              <w:szCs w:val="20"/>
+              <w14:ligatures w14:val="standardContextual"/>
+            </w:rPr>
+          </w:pPr>
+          <w:hyperlink w:anchor="_Toc162358055">
+            <w:r>
+              <w:rPr>
+                <w:webHidden/>
+                <w:rStyle w:val="IndexLink"/>
+                <w:rFonts w:eastAsia="等线 Light" w:cs="Times New Roman" w:ascii="Times New Roman" w:hAnsi="Times New Roman" w:asciiTheme="majorBidi" w:cstheme="majorBidi" w:eastAsiaTheme="majorEastAsia" w:hAnsiTheme="majorBidi"/>
+                <w:sz w:val="20"/>
+                <w:szCs w:val="20"/>
+              </w:rPr>
+              <w:t>Architectural Patterns</w:t>
+            </w:r>
+            <w:r>
+              <w:rPr>
+                <w:webHidden/>
+              </w:rPr>
+              <w:fldChar w:fldCharType="begin"/>
+            </w:r>
+            <w:r>
+              <w:rPr>
+                <w:webHidden/>
+              </w:rPr>
+              <w:instrText xml:space="preserve">PAGEREF _Toc162358055 \h</w:instrText>
+            </w:r>
+            <w:r>
+              <w:rPr>
+                <w:webHidden/>
+              </w:rPr>
+              <w:fldChar w:fldCharType="separate"/>
+            </w:r>
+            <w:r>
+              <w:rPr>
+                <w:rStyle w:val="IndexLink"/>
+                <w:rFonts w:cs="Times New Roman" w:ascii="Times New Roman" w:hAnsi="Times New Roman" w:asciiTheme="majorBidi" w:cstheme="majorBidi" w:hAnsiTheme="majorBidi"/>
+                <w:sz w:val="20"/>
+                <w:szCs w:val="20"/>
+              </w:rPr>
+              <w:tab/>
+              <w:t>8</w:t>
+            </w:r>
+            <w:r>
+              <w:rPr>
+                <w:webHidden/>
+              </w:rPr>
+              <w:fldChar w:fldCharType="end"/>
+            </w:r>
+          </w:hyperlink>
+        </w:p>
+        <w:p>
+          <w:pPr>
+            <w:pStyle w:val="Contents3"/>
+            <w:tabs>
+              <w:tab w:val="clear" w:pos="720"/>
+              <w:tab w:val="right" w:pos="9350" w:leader="dot"/>
+            </w:tabs>
+            <w:spacing w:before="280" w:after="100"/>
+            <w:rPr>
+              <w:rFonts w:ascii="Times New Roman" w:hAnsi="Times New Roman" w:eastAsia="等线" w:cs="Times New Roman" w:asciiTheme="majorBidi" w:cstheme="majorBidi" w:eastAsiaTheme="minorEastAsia" w:hAnsiTheme="majorBidi"/>
+              <w:color w:val="auto"/>
+              <w:kern w:val="2"/>
+              <w:sz w:val="20"/>
+              <w:szCs w:val="20"/>
+              <w14:ligatures w14:val="standardContextual"/>
+            </w:rPr>
+          </w:pPr>
+          <w:hyperlink w:anchor="_Toc162358056">
+            <w:r>
+              <w:rPr>
+                <w:webHidden/>
+                <w:rStyle w:val="IndexLink"/>
+                <w:rFonts w:eastAsia="等线 Light" w:cs="Times New Roman" w:ascii="Times New Roman" w:hAnsi="Times New Roman" w:asciiTheme="majorBidi" w:cstheme="majorBidi" w:eastAsiaTheme="majorEastAsia" w:hAnsiTheme="majorBidi"/>
+                <w:sz w:val="20"/>
+                <w:szCs w:val="20"/>
+              </w:rPr>
+              <w:t>Model Training and Evaluation</w:t>
+            </w:r>
+            <w:r>
+              <w:rPr>
+                <w:webHidden/>
+              </w:rPr>
+              <w:fldChar w:fldCharType="begin"/>
+            </w:r>
+            <w:r>
+              <w:rPr>
+                <w:webHidden/>
+              </w:rPr>
+              <w:instrText xml:space="preserve">PAGEREF _Toc162358056 \h</w:instrText>
+            </w:r>
+            <w:r>
+              <w:rPr>
+                <w:webHidden/>
+              </w:rPr>
+              <w:fldChar w:fldCharType="separate"/>
+            </w:r>
+            <w:r>
+              <w:rPr>
+                <w:rStyle w:val="IndexLink"/>
+                <w:rFonts w:cs="Times New Roman" w:ascii="Times New Roman" w:hAnsi="Times New Roman" w:asciiTheme="majorBidi" w:cstheme="majorBidi" w:hAnsiTheme="majorBidi"/>
+                <w:sz w:val="20"/>
+                <w:szCs w:val="20"/>
+              </w:rPr>
+              <w:tab/>
+              <w:t>9</w:t>
+            </w:r>
+            <w:r>
+              <w:rPr>
+                <w:webHidden/>
+              </w:rPr>
+              <w:fldChar w:fldCharType="end"/>
+            </w:r>
+          </w:hyperlink>
+        </w:p>
+        <w:p>
+          <w:pPr>
+            <w:pStyle w:val="Contents2"/>
+            <w:tabs>
+              <w:tab w:val="clear" w:pos="720"/>
+              <w:tab w:val="right" w:pos="9350" w:leader="dot"/>
+            </w:tabs>
+            <w:spacing w:before="280" w:after="100"/>
+            <w:rPr>
               <w:rFonts w:ascii="Calibri" w:hAnsi="Calibri" w:eastAsia="等线" w:cs="Arial" w:asciiTheme="minorHAnsi" w:cstheme="minorBidi" w:eastAsiaTheme="minorEastAsia" w:hAnsiTheme="minorHAnsi"/>
               <w:color w:val="auto"/>
               <w:kern w:val="2"/>
@@ -2014,39 +2206,23 @@
             </w:r>
             <w:r>
               <w:rPr>
-                <w:webHidden/>
-              </w:rPr>
-              <w:fldChar w:fldCharType="begin"/>
-            </w:r>
-            <w:r>
-              <w:rPr>
-                <w:webHidden/>
-              </w:rPr>
-              <w:instrText xml:space="preserve">PAGEREF _Toc162358073 \h</w:instrText>
-            </w:r>
-            <w:r>
-              <w:rPr>
-                <w:webHidden/>
-              </w:rPr>
-              <w:fldChar w:fldCharType="separate"/>
-            </w:r>
-            <w:r>
-              <w:rPr>
                 <w:rStyle w:val="IndexLink"/>
                 <w:rFonts w:cs="Times New Roman" w:ascii="Times New Roman" w:hAnsi="Times New Roman" w:asciiTheme="majorBidi" w:cstheme="majorBidi" w:hAnsiTheme="majorBidi"/>
                 <w:sz w:val="20"/>
                 <w:szCs w:val="20"/>
               </w:rPr>
               <w:tab/>
-              <w:t>17</w:t>
-            </w:r>
-            <w:r>
-              <w:rPr>
-                <w:webHidden/>
-              </w:rPr>
-              <w:fldChar w:fldCharType="end"/>
+              <w:t>1</w:t>
             </w:r>
           </w:hyperlink>
+          <w:r>
+            <w:rPr>
+              <w:rFonts w:cs="Times New Roman" w:ascii="Times New Roman" w:hAnsi="Times New Roman" w:asciiTheme="majorBidi" w:cstheme="majorBidi" w:hAnsiTheme="majorBidi"/>
+              <w:sz w:val="20"/>
+              <w:szCs w:val="20"/>
+            </w:rPr>
+            <w:t>2</w:t>
+          </w:r>
         </w:p>
         <w:p>
           <w:pPr>
@@ -4140,36 +4316,135 @@
         </w:rPr>
       </w:pPr>
       <w:r>
-        <w:rPr/>
-      </w:r>
-      <w:bookmarkStart w:id="15" w:name="_Toc162358054"/>
-      <w:bookmarkStart w:id="16" w:name="_Toc162358054"/>
-      <w:bookmarkEnd w:id="16"/>
+        <w:rPr>
+          <w:rFonts w:cs="Times New Roman" w:cstheme="majorBidi" w:ascii="Times New Roman" w:hAnsi="Times New Roman"/>
+          <w:sz w:val="20"/>
+          <w:szCs w:val="20"/>
+        </w:rPr>
+      </w:r>
     </w:p>
     <w:p>
       <w:pPr>
         <w:pStyle w:val="Heading2"/>
         <w:spacing w:before="280" w:after="0"/>
-        <w:jc w:val="center"/>
         <w:rPr>
           <w:rFonts w:ascii="Times New Roman" w:hAnsi="Times New Roman" w:asciiTheme="majorBidi" w:hAnsiTheme="majorBidi"/>
           <w:sz w:val="20"/>
           <w:szCs w:val="20"/>
         </w:rPr>
       </w:pPr>
-      <w:r>
-        <w:br w:type="page"/>
-      </w:r>
-      <w:bookmarkStart w:id="17" w:name="_Toc162358073"/>
+      <w:bookmarkStart w:id="15" w:name="_Toc162358054"/>
       <w:r>
         <w:rPr>
           <w:rFonts w:ascii="Times New Roman" w:hAnsi="Times New Roman" w:asciiTheme="majorBidi" w:hAnsiTheme="majorBidi"/>
           <w:sz w:val="20"/>
           <w:szCs w:val="20"/>
         </w:rPr>
-        <w:t>References</w:t>
-      </w:r>
-      <w:bookmarkEnd w:id="17"/>
+        <w:t>5. Deep Learning Approaches for Recommendation Systems</w:t>
+      </w:r>
+      <w:bookmarkEnd w:id="15"/>
+    </w:p>
+    <w:p>
+      <w:pPr>
+        <w:pStyle w:val="Normal"/>
+        <w:spacing w:before="280" w:after="160"/>
+        <w:rPr>
+          <w:rFonts w:ascii="Times New Roman" w:hAnsi="Times New Roman" w:cs="Times New Roman" w:asciiTheme="majorBidi" w:cstheme="majorBidi" w:hAnsiTheme="majorBidi"/>
+          <w:sz w:val="20"/>
+          <w:szCs w:val="20"/>
+        </w:rPr>
+      </w:pPr>
+      <w:r>
+        <w:rPr>
+          <w:rFonts w:cs="Times New Roman" w:cstheme="majorBidi" w:ascii="Times New Roman" w:hAnsi="Times New Roman"/>
+          <w:sz w:val="20"/>
+          <w:szCs w:val="20"/>
+        </w:rPr>
+      </w:r>
+    </w:p>
+    <w:p>
+      <w:pPr>
+        <w:pStyle w:val="Heading3"/>
+        <w:spacing w:before="280" w:after="0"/>
+        <w:rPr>
+          <w:rFonts w:ascii="Times New Roman" w:hAnsi="Times New Roman" w:asciiTheme="majorBidi" w:hAnsiTheme="majorBidi"/>
+          <w:sz w:val="20"/>
+          <w:szCs w:val="20"/>
+        </w:rPr>
+      </w:pPr>
+      <w:r>
+        <w:rPr>
+          <w:rFonts w:ascii="Times New Roman" w:hAnsi="Times New Roman" w:asciiTheme="majorBidi" w:hAnsiTheme="majorBidi"/>
+          <w:sz w:val="20"/>
+          <w:szCs w:val="20"/>
+        </w:rPr>
+        <w:t xml:space="preserve"> </w:t>
+      </w:r>
+      <w:bookmarkStart w:id="16" w:name="_Toc162358055"/>
+      <w:r>
+        <w:rPr>
+          <w:rFonts w:ascii="Times New Roman" w:hAnsi="Times New Roman" w:asciiTheme="majorBidi" w:hAnsiTheme="majorBidi"/>
+          <w:sz w:val="20"/>
+          <w:szCs w:val="20"/>
+        </w:rPr>
+        <w:t>Architectural Patterns</w:t>
+      </w:r>
+      <w:bookmarkEnd w:id="16"/>
+    </w:p>
+    <w:p>
+      <w:pPr>
+        <w:pStyle w:val="Normal"/>
+        <w:spacing w:before="280" w:after="160"/>
+        <w:rPr>
+          <w:rFonts w:ascii="Times New Roman" w:hAnsi="Times New Roman" w:cs="Times New Roman" w:asciiTheme="majorBidi" w:cstheme="majorBidi" w:hAnsiTheme="majorBidi"/>
+          <w:sz w:val="20"/>
+          <w:szCs w:val="20"/>
+        </w:rPr>
+      </w:pPr>
+      <w:r>
+        <w:rPr>
+          <w:rFonts w:cs="Times New Roman" w:cstheme="majorBidi" w:ascii="Times New Roman" w:hAnsi="Times New Roman"/>
+          <w:sz w:val="20"/>
+          <w:szCs w:val="20"/>
+        </w:rPr>
+      </w:r>
+    </w:p>
+    <w:p>
+      <w:pPr>
+        <w:pStyle w:val="Normal"/>
+        <w:spacing w:before="280" w:after="160"/>
+        <w:rPr>
+          <w:rFonts w:ascii="Times New Roman" w:hAnsi="Times New Roman" w:cs="Times New Roman" w:asciiTheme="majorBidi" w:cstheme="majorBidi" w:hAnsiTheme="majorBidi"/>
+          <w:sz w:val="20"/>
+          <w:szCs w:val="20"/>
+        </w:rPr>
+      </w:pPr>
+      <w:r>
+        <w:rPr>
+          <w:rFonts w:cs="Times New Roman" w:ascii="Times New Roman" w:hAnsi="Times New Roman" w:asciiTheme="majorBidi" w:cstheme="majorBidi" w:hAnsiTheme="majorBidi"/>
+          <w:sz w:val="20"/>
+          <w:szCs w:val="20"/>
+        </w:rPr>
+        <w:t>Deep learning has introduced several neural network architectures that significantly enhance the predictive capabilities of Recommendation Systems:</w:t>
+      </w:r>
+    </w:p>
+    <w:p>
+      <w:pPr>
+        <w:pStyle w:val="Normal"/>
+        <w:spacing w:before="280" w:after="160"/>
+        <w:rPr>
+          <w:rFonts w:ascii="Times New Roman" w:hAnsi="Times New Roman" w:cs="Times New Roman" w:asciiTheme="majorBidi" w:cstheme="majorBidi" w:hAnsiTheme="majorBidi"/>
+          <w:sz w:val="20"/>
+          <w:szCs w:val="20"/>
+        </w:rPr>
+      </w:pPr>
+      <w:r>
+        <w:rPr>
+          <w:rFonts w:cs="Times New Roman" w:cstheme="majorBidi" w:ascii="Times New Roman" w:hAnsi="Times New Roman"/>
+          <w:sz w:val="20"/>
+          <w:szCs w:val="20"/>
+        </w:rPr>
+      </w:r>
     </w:p>
     <w:p>
       <w:pPr>
@@ -4192,7 +4467,25 @@
           <w:sz w:val="20"/>
           <w:szCs w:val="20"/>
         </w:rPr>
-        <w:t>He, X. et al. (2017) ‘Neural Collaborative Filtering’, in Proceedings of the 26th International Conference on World Wide Web. Perth, Australia, pp. 173-182.</w:t>
+        <w:t>Convolutional Neural Networks (CNNs): Primarily used in image-based Recommendation Systems, CNNs excel at extracting hierarchical features from visual content, enabling systems to recommend items similar in appearance or to categorize them into styles and themes.</w:t>
+      </w:r>
+    </w:p>
+    <w:p>
+      <w:pPr>
+        <w:pStyle w:val="Normal"/>
+        <w:spacing w:before="280" w:after="160"/>
+        <w:rPr>
+          <w:rFonts w:ascii="Times New Roman" w:hAnsi="Times New Roman" w:cs="Times New Roman" w:asciiTheme="majorBidi" w:cstheme="majorBidi" w:hAnsiTheme="majorBidi"/>
+          <w:sz w:val="20"/>
+          <w:szCs w:val="20"/>
+        </w:rPr>
+      </w:pPr>
+      <w:r>
+        <w:rPr>
+          <w:rFonts w:cs="Times New Roman" w:cstheme="majorBidi" w:ascii="Times New Roman" w:hAnsi="Times New Roman"/>
+          <w:sz w:val="20"/>
+          <w:szCs w:val="20"/>
+        </w:rPr>
       </w:r>
     </w:p>
     <w:p>
@@ -4201,6 +4494,591 @@
         <w:numPr>
           <w:ilvl w:val="0"/>
           <w:numId w:val="7"/>
+        </w:numPr>
+        <w:spacing w:before="280" w:after="160"/>
+        <w:contextualSpacing/>
+        <w:rPr>
+          <w:rFonts w:ascii="Times New Roman" w:hAnsi="Times New Roman" w:cs="Times New Roman" w:asciiTheme="majorBidi" w:cstheme="majorBidi" w:hAnsiTheme="majorBidi"/>
+          <w:sz w:val="20"/>
+          <w:szCs w:val="20"/>
+        </w:rPr>
+      </w:pPr>
+      <w:r>
+        <w:rPr>
+          <w:rFonts w:cs="Times New Roman" w:ascii="Times New Roman" w:hAnsi="Times New Roman" w:asciiTheme="majorBidi" w:cstheme="majorBidi" w:hAnsiTheme="majorBidi"/>
+          <w:sz w:val="20"/>
+          <w:szCs w:val="20"/>
+        </w:rPr>
+        <w:t>Recurrent Neural Networks (RNNs) and Long Short-Term Memory (LSTM) networks: For predicting a user's next item of interest based on their past interactions, Recurrent Neural Networks (RNNs) and Long Short-Term Memory (LSTM) networks are highly effective. They excel at modeling temporal dynamics and patterns in user behavior over time.</w:t>
+      </w:r>
+    </w:p>
+    <w:p>
+      <w:pPr>
+        <w:pStyle w:val="Normal"/>
+        <w:spacing w:before="280" w:after="160"/>
+        <w:rPr>
+          <w:rFonts w:ascii="Times New Roman" w:hAnsi="Times New Roman" w:cs="Times New Roman" w:asciiTheme="majorBidi" w:cstheme="majorBidi" w:hAnsiTheme="majorBidi"/>
+          <w:sz w:val="20"/>
+          <w:szCs w:val="20"/>
+        </w:rPr>
+      </w:pPr>
+      <w:r>
+        <w:rPr>
+          <w:rFonts w:cs="Times New Roman" w:cstheme="majorBidi" w:ascii="Times New Roman" w:hAnsi="Times New Roman"/>
+          <w:sz w:val="20"/>
+          <w:szCs w:val="20"/>
+        </w:rPr>
+      </w:r>
+    </w:p>
+    <w:p>
+      <w:pPr>
+        <w:pStyle w:val="ListParagraph"/>
+        <w:numPr>
+          <w:ilvl w:val="0"/>
+          <w:numId w:val="7"/>
+        </w:numPr>
+        <w:spacing w:before="280" w:after="160"/>
+        <w:contextualSpacing/>
+        <w:rPr>
+          <w:rFonts w:ascii="Times New Roman" w:hAnsi="Times New Roman" w:cs="Times New Roman" w:asciiTheme="majorBidi" w:cstheme="majorBidi" w:hAnsiTheme="majorBidi"/>
+          <w:sz w:val="20"/>
+          <w:szCs w:val="20"/>
+        </w:rPr>
+      </w:pPr>
+      <w:r>
+        <w:rPr>
+          <w:rFonts w:cs="Times New Roman" w:ascii="Times New Roman" w:hAnsi="Times New Roman" w:asciiTheme="majorBidi" w:cstheme="majorBidi" w:hAnsiTheme="majorBidi"/>
+          <w:sz w:val="20"/>
+          <w:szCs w:val="20"/>
+        </w:rPr>
+        <w:t>Autoencoders: Used for collaborative filtering, autoencoders can learn compressed, dense representations of users and items. These portrayals permit the framework to foresee how a client would rate a thing, regardless of whether there's no immediate communication history, consequently tending to the test of information sparsity.</w:t>
+      </w:r>
+    </w:p>
+    <w:p>
+      <w:pPr>
+        <w:pStyle w:val="ListParagraph"/>
+        <w:numPr>
+          <w:ilvl w:val="0"/>
+          <w:numId w:val="7"/>
+        </w:numPr>
+        <w:spacing w:before="0" w:after="160"/>
+        <w:contextualSpacing/>
+        <w:rPr>
+          <w:rFonts w:ascii="Times New Roman" w:hAnsi="Times New Roman" w:cs="Times New Roman" w:asciiTheme="majorBidi" w:cstheme="majorBidi" w:hAnsiTheme="majorBidi"/>
+          <w:sz w:val="20"/>
+          <w:szCs w:val="20"/>
+        </w:rPr>
+      </w:pPr>
+      <w:r>
+        <w:rPr>
+          <w:rFonts w:cs="Times New Roman" w:ascii="Times New Roman" w:hAnsi="Times New Roman" w:asciiTheme="majorBidi" w:cstheme="majorBidi" w:hAnsiTheme="majorBidi"/>
+          <w:sz w:val="20"/>
+          <w:szCs w:val="20"/>
+        </w:rPr>
+        <w:t>Neural Collaborative Filtering (NCF): NCF models leverage a multi-layer perceptron to learn the user-item interaction function. By utilizing a multi-facet perceptron, NCF models are skilled at learning the nuanced client thing cooperation capability, catching both clear and complex connections.</w:t>
+      </w:r>
+    </w:p>
+    <w:p>
+      <w:pPr>
+        <w:pStyle w:val="Normal"/>
+        <w:spacing w:before="280" w:after="160"/>
+        <w:rPr>
+          <w:rFonts w:ascii="Times New Roman" w:hAnsi="Times New Roman" w:cs="Times New Roman" w:asciiTheme="majorBidi" w:cstheme="majorBidi" w:hAnsiTheme="majorBidi"/>
+          <w:sz w:val="20"/>
+          <w:szCs w:val="20"/>
+        </w:rPr>
+      </w:pPr>
+      <w:r>
+        <w:rPr>
+          <w:rFonts w:cs="Times New Roman" w:cstheme="majorBidi" w:ascii="Times New Roman" w:hAnsi="Times New Roman"/>
+          <w:sz w:val="20"/>
+          <w:szCs w:val="20"/>
+        </w:rPr>
+      </w:r>
+    </w:p>
+    <w:p>
+      <w:pPr>
+        <w:pStyle w:val="Heading3"/>
+        <w:spacing w:before="280" w:after="0"/>
+        <w:rPr>
+          <w:rFonts w:ascii="Times New Roman" w:hAnsi="Times New Roman" w:asciiTheme="majorBidi" w:hAnsiTheme="majorBidi"/>
+          <w:sz w:val="20"/>
+          <w:szCs w:val="20"/>
+        </w:rPr>
+      </w:pPr>
+      <w:r>
+        <w:rPr>
+          <w:rFonts w:ascii="Times New Roman" w:hAnsi="Times New Roman" w:asciiTheme="majorBidi" w:hAnsiTheme="majorBidi"/>
+          <w:sz w:val="20"/>
+          <w:szCs w:val="20"/>
+        </w:rPr>
+        <w:t xml:space="preserve"> </w:t>
+      </w:r>
+      <w:bookmarkStart w:id="17" w:name="_Toc162358056"/>
+      <w:r>
+        <w:rPr>
+          <w:rFonts w:ascii="Times New Roman" w:hAnsi="Times New Roman" w:asciiTheme="majorBidi" w:hAnsiTheme="majorBidi"/>
+          <w:sz w:val="20"/>
+          <w:szCs w:val="20"/>
+        </w:rPr>
+        <w:t>Model Training and Evaluation</w:t>
+      </w:r>
+      <w:bookmarkEnd w:id="17"/>
+    </w:p>
+    <w:p>
+      <w:pPr>
+        <w:pStyle w:val="Normal"/>
+        <w:spacing w:before="280" w:after="160"/>
+        <w:rPr>
+          <w:rFonts w:ascii="Times New Roman" w:hAnsi="Times New Roman" w:cs="Times New Roman" w:asciiTheme="majorBidi" w:cstheme="majorBidi" w:hAnsiTheme="majorBidi"/>
+          <w:sz w:val="20"/>
+          <w:szCs w:val="20"/>
+        </w:rPr>
+      </w:pPr>
+      <w:r>
+        <w:rPr>
+          <w:rFonts w:cs="Times New Roman" w:cstheme="majorBidi" w:ascii="Times New Roman" w:hAnsi="Times New Roman"/>
+          <w:sz w:val="20"/>
+          <w:szCs w:val="20"/>
+        </w:rPr>
+      </w:r>
+    </w:p>
+    <w:p>
+      <w:pPr>
+        <w:pStyle w:val="Normal"/>
+        <w:spacing w:before="280" w:after="160"/>
+        <w:rPr>
+          <w:rFonts w:ascii="Times New Roman" w:hAnsi="Times New Roman" w:cs="Times New Roman" w:asciiTheme="majorBidi" w:cstheme="majorBidi" w:hAnsiTheme="majorBidi"/>
+          <w:sz w:val="20"/>
+          <w:szCs w:val="20"/>
+        </w:rPr>
+      </w:pPr>
+      <w:r>
+        <w:rPr>
+          <w:rFonts w:cs="Times New Roman" w:ascii="Times New Roman" w:hAnsi="Times New Roman" w:asciiTheme="majorBidi" w:cstheme="majorBidi" w:hAnsiTheme="majorBidi"/>
+          <w:sz w:val="20"/>
+          <w:szCs w:val="20"/>
+        </w:rPr>
+        <w:t>Preparing deep learning models for Proposal Systems with huge information includes a few vital stages and contemplations:</w:t>
+      </w:r>
+    </w:p>
+    <w:p>
+      <w:pPr>
+        <w:pStyle w:val="ListParagraph"/>
+        <w:numPr>
+          <w:ilvl w:val="0"/>
+          <w:numId w:val="8"/>
+        </w:numPr>
+        <w:spacing w:before="280" w:after="160"/>
+        <w:contextualSpacing/>
+        <w:rPr>
+          <w:rFonts w:ascii="Times New Roman" w:hAnsi="Times New Roman" w:cs="Times New Roman" w:asciiTheme="majorBidi" w:cstheme="majorBidi" w:hAnsiTheme="majorBidi"/>
+          <w:sz w:val="20"/>
+          <w:szCs w:val="20"/>
+        </w:rPr>
+      </w:pPr>
+      <w:r>
+        <w:rPr>
+          <w:rFonts w:cs="Times New Roman" w:ascii="Times New Roman" w:hAnsi="Times New Roman" w:asciiTheme="majorBidi" w:cstheme="majorBidi" w:hAnsiTheme="majorBidi"/>
+          <w:sz w:val="20"/>
+          <w:szCs w:val="20"/>
+        </w:rPr>
+        <w:t>Data Preprocessing: This includes normalizing input information, dealing with missing values, and encoding all out highlights. Such preprocessing not just lifts model performance but also ensures the neural network can learn effectively from the data.</w:t>
+      </w:r>
+    </w:p>
+    <w:p>
+      <w:pPr>
+        <w:pStyle w:val="Normal"/>
+        <w:spacing w:before="280" w:after="160"/>
+        <w:rPr>
+          <w:rFonts w:ascii="Times New Roman" w:hAnsi="Times New Roman" w:cs="Times New Roman" w:asciiTheme="majorBidi" w:cstheme="majorBidi" w:hAnsiTheme="majorBidi"/>
+          <w:sz w:val="20"/>
+          <w:szCs w:val="20"/>
+        </w:rPr>
+      </w:pPr>
+      <w:r>
+        <w:rPr>
+          <w:rFonts w:cs="Times New Roman" w:cstheme="majorBidi" w:ascii="Times New Roman" w:hAnsi="Times New Roman"/>
+          <w:sz w:val="20"/>
+          <w:szCs w:val="20"/>
+        </w:rPr>
+      </w:r>
+    </w:p>
+    <w:p>
+      <w:pPr>
+        <w:pStyle w:val="ListParagraph"/>
+        <w:numPr>
+          <w:ilvl w:val="0"/>
+          <w:numId w:val="8"/>
+        </w:numPr>
+        <w:spacing w:before="280" w:after="160"/>
+        <w:contextualSpacing/>
+        <w:rPr>
+          <w:rFonts w:ascii="Times New Roman" w:hAnsi="Times New Roman" w:cs="Times New Roman" w:asciiTheme="majorBidi" w:cstheme="majorBidi" w:hAnsiTheme="majorBidi"/>
+          <w:sz w:val="20"/>
+          <w:szCs w:val="20"/>
+        </w:rPr>
+      </w:pPr>
+      <w:r>
+        <w:rPr>
+          <w:rFonts w:cs="Times New Roman" w:ascii="Times New Roman" w:hAnsi="Times New Roman" w:asciiTheme="majorBidi" w:cstheme="majorBidi" w:hAnsiTheme="majorBidi"/>
+          <w:color w:val="auto"/>
+          <w:sz w:val="20"/>
+          <w:szCs w:val="20"/>
+        </w:rPr>
+        <w:t>Scalability</w:t>
+      </w:r>
+      <w:r>
+        <w:rPr>
+          <w:rFonts w:cs="Times New Roman" w:ascii="Times New Roman" w:hAnsi="Times New Roman" w:asciiTheme="majorBidi" w:cstheme="majorBidi" w:hAnsiTheme="majorBidi"/>
+          <w:sz w:val="20"/>
+          <w:szCs w:val="20"/>
+        </w:rPr>
+        <w:t>: Given the immense measures of information Recommendation Systems should deal with, it's fundamental for configuration models that can scale. Appropriated getting ready and more modest than ordinary gathering incline dive are crucial techniques here, enabling capable model arrangement across huge datasets.</w:t>
+      </w:r>
+    </w:p>
+    <w:p>
+      <w:pPr>
+        <w:pStyle w:val="Normal"/>
+        <w:spacing w:before="280" w:after="160"/>
+        <w:rPr>
+          <w:rFonts w:ascii="Times New Roman" w:hAnsi="Times New Roman" w:cs="Times New Roman" w:asciiTheme="majorBidi" w:cstheme="majorBidi" w:hAnsiTheme="majorBidi"/>
+          <w:sz w:val="20"/>
+          <w:szCs w:val="20"/>
+        </w:rPr>
+      </w:pPr>
+      <w:r>
+        <w:rPr>
+          <w:rFonts w:cs="Times New Roman" w:cstheme="majorBidi" w:ascii="Times New Roman" w:hAnsi="Times New Roman"/>
+          <w:sz w:val="20"/>
+          <w:szCs w:val="20"/>
+        </w:rPr>
+      </w:r>
+    </w:p>
+    <w:p>
+      <w:pPr>
+        <w:pStyle w:val="ListParagraph"/>
+        <w:numPr>
+          <w:ilvl w:val="0"/>
+          <w:numId w:val="8"/>
+        </w:numPr>
+        <w:spacing w:before="280" w:after="160"/>
+        <w:contextualSpacing/>
+        <w:rPr>
+          <w:rFonts w:ascii="Times New Roman" w:hAnsi="Times New Roman" w:cs="Times New Roman" w:asciiTheme="majorBidi" w:cstheme="majorBidi" w:hAnsiTheme="majorBidi"/>
+          <w:sz w:val="20"/>
+          <w:szCs w:val="20"/>
+        </w:rPr>
+      </w:pPr>
+      <w:r>
+        <w:rPr>
+          <w:rFonts w:cs="Times New Roman" w:ascii="Times New Roman" w:hAnsi="Times New Roman" w:asciiTheme="majorBidi" w:cstheme="majorBidi" w:hAnsiTheme="majorBidi"/>
+          <w:sz w:val="20"/>
+          <w:szCs w:val="20"/>
+        </w:rPr>
+        <w:t>Regularization and Dropout: These methods help forestall overfitting, guaranteeing that the model sums up well to concealed data. These techniques help in making more powerful models by including punishments the weight sizes and haphazardly precluding highlights during preparing, individually.</w:t>
+      </w:r>
+    </w:p>
+    <w:p>
+      <w:pPr>
+        <w:pStyle w:val="Normal"/>
+        <w:spacing w:before="280" w:after="160"/>
+        <w:rPr>
+          <w:rFonts w:ascii="Times New Roman" w:hAnsi="Times New Roman" w:cs="Times New Roman" w:asciiTheme="majorBidi" w:cstheme="majorBidi" w:hAnsiTheme="majorBidi"/>
+          <w:sz w:val="20"/>
+          <w:szCs w:val="20"/>
+        </w:rPr>
+      </w:pPr>
+      <w:r>
+        <w:rPr>
+          <w:rFonts w:cs="Times New Roman" w:cstheme="majorBidi" w:ascii="Times New Roman" w:hAnsi="Times New Roman"/>
+          <w:sz w:val="20"/>
+          <w:szCs w:val="20"/>
+        </w:rPr>
+      </w:r>
+    </w:p>
+    <w:p>
+      <w:pPr>
+        <w:pStyle w:val="ListParagraph"/>
+        <w:numPr>
+          <w:ilvl w:val="0"/>
+          <w:numId w:val="8"/>
+        </w:numPr>
+        <w:spacing w:before="280" w:after="160"/>
+        <w:contextualSpacing/>
+        <w:rPr>
+          <w:rFonts w:ascii="Times New Roman" w:hAnsi="Times New Roman" w:cs="Times New Roman" w:asciiTheme="majorBidi" w:cstheme="majorBidi" w:hAnsiTheme="majorBidi"/>
+          <w:sz w:val="20"/>
+          <w:szCs w:val="20"/>
+        </w:rPr>
+      </w:pPr>
+      <w:r>
+        <w:rPr>
+          <w:rFonts w:cs="Times New Roman" w:ascii="Times New Roman" w:hAnsi="Times New Roman" w:asciiTheme="majorBidi" w:cstheme="majorBidi" w:hAnsiTheme="majorBidi"/>
+          <w:sz w:val="20"/>
+          <w:szCs w:val="20"/>
+        </w:rPr>
+        <w:t>Assessment Measurements: Accuracy, review, F1 score, and mean normal accuracy are among the critical measurements for checking a model's presentation. They assess how unequivocally the model predicts client tendencies and the relevance of its Recommendations.</w:t>
+      </w:r>
+    </w:p>
+    <w:p>
+      <w:pPr>
+        <w:pStyle w:val="Normal"/>
+        <w:spacing w:before="280" w:after="160"/>
+        <w:rPr>
+          <w:rFonts w:ascii="Times New Roman" w:hAnsi="Times New Roman" w:cs="Times New Roman" w:asciiTheme="majorBidi" w:cstheme="majorBidi" w:hAnsiTheme="majorBidi"/>
+          <w:sz w:val="20"/>
+          <w:szCs w:val="20"/>
+        </w:rPr>
+      </w:pPr>
+      <w:r>
+        <w:rPr>
+          <w:rFonts w:cs="Times New Roman" w:ascii="Times New Roman" w:hAnsi="Times New Roman" w:asciiTheme="majorBidi" w:cstheme="majorBidi" w:hAnsiTheme="majorBidi"/>
+          <w:sz w:val="20"/>
+          <w:szCs w:val="20"/>
+        </w:rPr>
+        <w:t xml:space="preserve"> </w:t>
+      </w:r>
+      <w:r>
+        <w:rPr>
+          <w:rFonts w:cs="Times New Roman" w:ascii="Times New Roman" w:hAnsi="Times New Roman" w:asciiTheme="majorBidi" w:cstheme="majorBidi" w:hAnsiTheme="majorBidi"/>
+          <w:sz w:val="20"/>
+          <w:szCs w:val="20"/>
+        </w:rPr>
+        <w:t>Case Examples</w:t>
+      </w:r>
+    </w:p>
+    <w:p>
+      <w:pPr>
+        <w:pStyle w:val="Normal"/>
+        <w:spacing w:before="280" w:after="160"/>
+        <w:rPr>
+          <w:rFonts w:ascii="Times New Roman" w:hAnsi="Times New Roman" w:cs="Times New Roman" w:asciiTheme="majorBidi" w:cstheme="majorBidi" w:hAnsiTheme="majorBidi"/>
+          <w:sz w:val="20"/>
+          <w:szCs w:val="20"/>
+        </w:rPr>
+      </w:pPr>
+      <w:r>
+        <w:rPr>
+          <w:rFonts w:cs="Times New Roman" w:cstheme="majorBidi" w:ascii="Times New Roman" w:hAnsi="Times New Roman"/>
+          <w:sz w:val="20"/>
+          <w:szCs w:val="20"/>
+        </w:rPr>
+      </w:r>
+    </w:p>
+    <w:p>
+      <w:pPr>
+        <w:pStyle w:val="Normal"/>
+        <w:spacing w:before="280" w:after="160"/>
+        <w:rPr>
+          <w:rFonts w:ascii="Times New Roman" w:hAnsi="Times New Roman" w:cs="Times New Roman" w:asciiTheme="majorBidi" w:cstheme="majorBidi" w:hAnsiTheme="majorBidi"/>
+          <w:sz w:val="20"/>
+          <w:szCs w:val="20"/>
+        </w:rPr>
+      </w:pPr>
+      <w:r>
+        <w:rPr>
+          <w:rFonts w:cs="Times New Roman" w:ascii="Times New Roman" w:hAnsi="Times New Roman" w:asciiTheme="majorBidi" w:cstheme="majorBidi" w:hAnsiTheme="majorBidi"/>
+          <w:sz w:val="20"/>
+          <w:szCs w:val="20"/>
+        </w:rPr>
+        <w:t>A couple of productive executions of significant learning in Idea Systems go about as benchmarks for the field:</w:t>
+      </w:r>
+    </w:p>
+    <w:p>
+      <w:pPr>
+        <w:pStyle w:val="ListParagraph"/>
+        <w:numPr>
+          <w:ilvl w:val="0"/>
+          <w:numId w:val="9"/>
+        </w:numPr>
+        <w:spacing w:before="280" w:after="160"/>
+        <w:contextualSpacing/>
+        <w:rPr>
+          <w:rFonts w:ascii="Times New Roman" w:hAnsi="Times New Roman" w:cs="Times New Roman" w:asciiTheme="majorBidi" w:cstheme="majorBidi" w:hAnsiTheme="majorBidi"/>
+          <w:sz w:val="20"/>
+          <w:szCs w:val="20"/>
+        </w:rPr>
+      </w:pPr>
+      <w:r>
+        <w:rPr>
+          <w:rFonts w:cs="Times New Roman" w:ascii="Times New Roman" w:hAnsi="Times New Roman" w:asciiTheme="majorBidi" w:cstheme="majorBidi" w:hAnsiTheme="majorBidi"/>
+          <w:sz w:val="20"/>
+          <w:szCs w:val="20"/>
+        </w:rPr>
+        <w:t>Netflix: Netflix utilizes an assortment of machine learning and deep learning models to drive its Recommendation motor, including deep learning models that use both client social information and content highlights to make customized content proposals..</w:t>
+      </w:r>
+    </w:p>
+    <w:p>
+      <w:pPr>
+        <w:pStyle w:val="Normal"/>
+        <w:spacing w:before="280" w:after="160"/>
+        <w:rPr>
+          <w:rFonts w:ascii="Times New Roman" w:hAnsi="Times New Roman" w:cs="Times New Roman" w:asciiTheme="majorBidi" w:cstheme="majorBidi" w:hAnsiTheme="majorBidi"/>
+          <w:sz w:val="20"/>
+          <w:szCs w:val="20"/>
+        </w:rPr>
+      </w:pPr>
+      <w:r>
+        <w:rPr>
+          <w:rFonts w:cs="Times New Roman" w:cstheme="majorBidi" w:ascii="Times New Roman" w:hAnsi="Times New Roman"/>
+          <w:sz w:val="20"/>
+          <w:szCs w:val="20"/>
+        </w:rPr>
+      </w:r>
+    </w:p>
+    <w:p>
+      <w:pPr>
+        <w:pStyle w:val="ListParagraph"/>
+        <w:numPr>
+          <w:ilvl w:val="0"/>
+          <w:numId w:val="9"/>
+        </w:numPr>
+        <w:spacing w:before="280" w:after="160"/>
+        <w:contextualSpacing/>
+        <w:rPr>
+          <w:rFonts w:ascii="Times New Roman" w:hAnsi="Times New Roman" w:cs="Times New Roman" w:asciiTheme="majorBidi" w:cstheme="majorBidi" w:hAnsiTheme="majorBidi"/>
+          <w:sz w:val="20"/>
+          <w:szCs w:val="20"/>
+        </w:rPr>
+      </w:pPr>
+      <w:r>
+        <w:rPr>
+          <w:rFonts w:cs="Times New Roman" w:ascii="Times New Roman" w:hAnsi="Times New Roman" w:asciiTheme="majorBidi" w:cstheme="majorBidi" w:hAnsiTheme="majorBidi"/>
+          <w:sz w:val="20"/>
+          <w:szCs w:val="20"/>
+        </w:rPr>
+        <w:t>Spotify: Spotify exploits deep learning models, including Intermittent Brain Networks (RNNs), to tweak its music Recommendation framework. By diving into clients' listening accounts, search questions, and instinctive approaches to acting, Spotify's models could sort out songs also, playlists that anytime resound with individual inclinations. This redone approach ensures clients find music that lines up with their tendencies, developing a truly dazzling tuning in experience.</w:t>
+      </w:r>
+    </w:p>
+    <w:p>
+      <w:pPr>
+        <w:pStyle w:val="Normal"/>
+        <w:spacing w:before="280" w:after="160"/>
+        <w:rPr>
+          <w:rFonts w:ascii="Times New Roman" w:hAnsi="Times New Roman" w:cs="Times New Roman" w:asciiTheme="majorBidi" w:cstheme="majorBidi" w:hAnsiTheme="majorBidi"/>
+          <w:sz w:val="20"/>
+          <w:szCs w:val="20"/>
+        </w:rPr>
+      </w:pPr>
+      <w:r>
+        <w:rPr>
+          <w:rFonts w:cs="Times New Roman" w:cstheme="majorBidi" w:ascii="Times New Roman" w:hAnsi="Times New Roman"/>
+          <w:sz w:val="20"/>
+          <w:szCs w:val="20"/>
+        </w:rPr>
+      </w:r>
+    </w:p>
+    <w:p>
+      <w:pPr>
+        <w:pStyle w:val="ListParagraph"/>
+        <w:numPr>
+          <w:ilvl w:val="0"/>
+          <w:numId w:val="9"/>
+        </w:numPr>
+        <w:spacing w:before="280" w:after="160"/>
+        <w:contextualSpacing/>
+        <w:rPr>
+          <w:rFonts w:ascii="Times New Roman" w:hAnsi="Times New Roman" w:cs="Times New Roman" w:asciiTheme="majorBidi" w:cstheme="majorBidi" w:hAnsiTheme="majorBidi"/>
+          <w:sz w:val="20"/>
+          <w:szCs w:val="20"/>
+        </w:rPr>
+      </w:pPr>
+      <w:r>
+        <w:rPr>
+          <w:rFonts w:cs="Times New Roman" w:ascii="Times New Roman" w:hAnsi="Times New Roman" w:asciiTheme="majorBidi" w:cstheme="majorBidi" w:hAnsiTheme="majorBidi"/>
+          <w:sz w:val="20"/>
+          <w:szCs w:val="20"/>
+        </w:rPr>
+        <w:t>Amazon: Amazon utilizes deep figuring out how to filter through an expansive range of information, such as past buys, item look, and site visits, to convey ongoing item recommendations. Its Significant Adaptable Insufficient Tensor Association Engine (DSTNE) addresses the use of significant learning for making versatile, tweaked recommendations. This development enables Amazon to particularly give appropriate thing contemplations, working on the shopping experience for its clients.</w:t>
+      </w:r>
+    </w:p>
+    <w:p>
+      <w:pPr>
+        <w:sectPr>
+          <w:type w:val="continuous"/>
+          <w:pgSz w:w="12240" w:h="15840"/>
+          <w:pgMar w:left="1440" w:right="1440" w:gutter="0" w:header="0" w:top="1440" w:footer="0" w:bottom="1440"/>
+          <w:cols w:num="2" w:space="720" w:equalWidth="true" w:sep="false"/>
+          <w:formProt w:val="false"/>
+          <w:textDirection w:val="lrTb"/>
+          <w:docGrid w:type="default" w:linePitch="360" w:charSpace="0"/>
+        </w:sectPr>
+      </w:pPr>
+    </w:p>
+    <w:p>
+      <w:pPr>
+        <w:pStyle w:val="Normal"/>
+        <w:spacing w:lineRule="auto" w:line="259" w:beforeAutospacing="0" w:before="0" w:after="160"/>
+        <w:rPr>
+          <w:rFonts w:ascii="Times New Roman" w:hAnsi="Times New Roman" w:cs="Times New Roman" w:asciiTheme="majorBidi" w:cstheme="majorBidi" w:hAnsiTheme="majorBidi"/>
+          <w:sz w:val="20"/>
+          <w:szCs w:val="20"/>
+        </w:rPr>
+      </w:pPr>
+      <w:r>
+        <w:rPr>
+          <w:rFonts w:cs="Times New Roman" w:cstheme="majorBidi" w:ascii="Times New Roman" w:hAnsi="Times New Roman"/>
+          <w:sz w:val="20"/>
+          <w:szCs w:val="20"/>
+        </w:rPr>
+      </w:r>
+      <w:r>
+        <w:br w:type="page"/>
+      </w:r>
+    </w:p>
+    <w:p>
+      <w:pPr>
+        <w:pStyle w:val="Heading2"/>
+        <w:spacing w:before="280" w:after="0"/>
+        <w:jc w:val="center"/>
+        <w:rPr>
+          <w:rFonts w:ascii="Times New Roman" w:hAnsi="Times New Roman" w:asciiTheme="majorBidi" w:hAnsiTheme="majorBidi"/>
+          <w:sz w:val="20"/>
+          <w:szCs w:val="20"/>
+        </w:rPr>
+      </w:pPr>
+      <w:bookmarkStart w:id="18" w:name="_Toc162358073"/>
+      <w:r>
+        <w:rPr>
+          <w:rFonts w:ascii="Times New Roman" w:hAnsi="Times New Roman" w:asciiTheme="majorBidi" w:hAnsiTheme="majorBidi"/>
+          <w:sz w:val="20"/>
+          <w:szCs w:val="20"/>
+        </w:rPr>
+        <w:t>References</w:t>
+      </w:r>
+      <w:bookmarkEnd w:id="18"/>
+    </w:p>
+    <w:p>
+      <w:pPr>
+        <w:pStyle w:val="ListParagraph"/>
+        <w:numPr>
+          <w:ilvl w:val="0"/>
+          <w:numId w:val="10"/>
+        </w:numPr>
+        <w:spacing w:before="280" w:after="160"/>
+        <w:contextualSpacing/>
+        <w:rPr>
+          <w:rFonts w:ascii="Times New Roman" w:hAnsi="Times New Roman" w:cs="Times New Roman" w:asciiTheme="majorBidi" w:cstheme="majorBidi" w:hAnsiTheme="majorBidi"/>
+          <w:sz w:val="20"/>
+          <w:szCs w:val="20"/>
+        </w:rPr>
+      </w:pPr>
+      <w:r>
+        <w:rPr>
+          <w:rFonts w:cs="Times New Roman" w:ascii="Times New Roman" w:hAnsi="Times New Roman" w:asciiTheme="majorBidi" w:cstheme="majorBidi" w:hAnsiTheme="majorBidi"/>
+          <w:sz w:val="20"/>
+          <w:szCs w:val="20"/>
+        </w:rPr>
+        <w:t>He, X. et al. (2017) ‘Neural Collaborative Filtering’, in Proceedings of the 26th International Conference on World Wide Web. Perth, Australia, pp. 173-182.</w:t>
+      </w:r>
+    </w:p>
+    <w:p>
+      <w:pPr>
+        <w:pStyle w:val="ListParagraph"/>
+        <w:numPr>
+          <w:ilvl w:val="0"/>
+          <w:numId w:val="10"/>
         </w:numPr>
         <w:spacing w:before="0" w:after="160"/>
         <w:contextualSpacing/>
@@ -4243,7 +5121,7 @@
         <w:pStyle w:val="ListParagraph"/>
         <w:numPr>
           <w:ilvl w:val="0"/>
-          <w:numId w:val="7"/>
+          <w:numId w:val="10"/>
         </w:numPr>
         <w:spacing w:before="0" w:after="160"/>
         <w:contextualSpacing/>
@@ -4260,6 +5138,30 @@
           <w:szCs w:val="20"/>
         </w:rPr>
         <w:t>Koren, Y., Bell, R., and Volinsky, C. (2009) ‘Matrix Factorization Techniques for Recommender Systems’, Computer, 42(8), pp. 30-37.</w:t>
+      </w:r>
+    </w:p>
+    <w:p>
+      <w:pPr>
+        <w:pStyle w:val="ListParagraph"/>
+        <w:numPr>
+          <w:ilvl w:val="0"/>
+          <w:numId w:val="10"/>
+        </w:numPr>
+        <w:spacing w:before="0" w:after="160"/>
+        <w:contextualSpacing/>
+        <w:rPr>
+          <w:rFonts w:ascii="Times New Roman" w:hAnsi="Times New Roman" w:cs="Times New Roman" w:asciiTheme="majorBidi" w:cstheme="majorBidi" w:hAnsiTheme="majorBidi"/>
+          <w:sz w:val="20"/>
+          <w:szCs w:val="20"/>
+        </w:rPr>
+      </w:pPr>
+      <w:r>
+        <w:rPr>
+          <w:rFonts w:cs="Times New Roman" w:ascii="Times New Roman" w:hAnsi="Times New Roman" w:asciiTheme="majorBidi" w:cstheme="majorBidi" w:hAnsiTheme="majorBidi"/>
+          <w:sz w:val="20"/>
+          <w:szCs w:val="20"/>
+        </w:rPr>
+        <w:t>Zhou, J. et al. (2020) ‘Deep Interest Network for Click-Through Rate Prediction’, in Proceedings of the 24th ACM SIGKDD International Conference on Knowledge Discovery &amp; Data Mining. London, UK, pp. 1059-1068.</w:t>
       </w:r>
     </w:p>
     <w:p>
@@ -4278,7 +5180,6 @@
       <w:type w:val="continuous"/>
       <w:pgSz w:w="12240" w:h="15840"/>
       <w:pgMar w:left="1440" w:right="1440" w:gutter="0" w:header="0" w:top="1440" w:footer="0" w:bottom="1440"/>
-      <w:cols w:num="2" w:space="720" w:equalWidth="true" w:sep="false"/>
       <w:formProt w:val="false"/>
       <w:textDirection w:val="lrTb"/>
       <w:docGrid w:type="default" w:linePitch="360" w:charSpace="0"/>
@@ -5115,6 +6016,417 @@
   <w:abstractNum w:abstractNumId="7">
     <w:lvl w:ilvl="0">
       <w:start w:val="1"/>
+      <w:numFmt w:val="bullet"/>
+      <w:lvlText w:val=""/>
+      <w:lvlJc w:val="left"/>
+      <w:pPr>
+        <w:tabs>
+          <w:tab w:val="num" w:pos="0"/>
+        </w:tabs>
+        <w:ind w:left="720" w:hanging="360"/>
+      </w:pPr>
+      <w:rPr>
+        <w:rFonts w:ascii="Symbol" w:hAnsi="Symbol" w:cs="Symbol" w:hint="default"/>
+      </w:rPr>
+    </w:lvl>
+    <w:lvl w:ilvl="1">
+      <w:start w:val="1"/>
+      <w:numFmt w:val="bullet"/>
+      <w:lvlText w:val="o"/>
+      <w:lvlJc w:val="left"/>
+      <w:pPr>
+        <w:tabs>
+          <w:tab w:val="num" w:pos="0"/>
+        </w:tabs>
+        <w:ind w:left="1440" w:hanging="360"/>
+      </w:pPr>
+      <w:rPr>
+        <w:rFonts w:ascii="Courier New" w:hAnsi="Courier New" w:cs="Courier New" w:hint="default"/>
+      </w:rPr>
+    </w:lvl>
+    <w:lvl w:ilvl="2">
+      <w:start w:val="1"/>
+      <w:numFmt w:val="bullet"/>
+      <w:lvlText w:val=""/>
+      <w:lvlJc w:val="left"/>
+      <w:pPr>
+        <w:tabs>
+          <w:tab w:val="num" w:pos="0"/>
+        </w:tabs>
+        <w:ind w:left="2160" w:hanging="360"/>
+      </w:pPr>
+      <w:rPr>
+        <w:rFonts w:ascii="Wingdings" w:hAnsi="Wingdings" w:cs="Wingdings" w:hint="default"/>
+      </w:rPr>
+    </w:lvl>
+    <w:lvl w:ilvl="3">
+      <w:start w:val="1"/>
+      <w:numFmt w:val="bullet"/>
+      <w:lvlText w:val=""/>
+      <w:lvlJc w:val="left"/>
+      <w:pPr>
+        <w:tabs>
+          <w:tab w:val="num" w:pos="0"/>
+        </w:tabs>
+        <w:ind w:left="2880" w:hanging="360"/>
+      </w:pPr>
+      <w:rPr>
+        <w:rFonts w:ascii="Symbol" w:hAnsi="Symbol" w:cs="Symbol" w:hint="default"/>
+      </w:rPr>
+    </w:lvl>
+    <w:lvl w:ilvl="4">
+      <w:start w:val="1"/>
+      <w:numFmt w:val="bullet"/>
+      <w:lvlText w:val="o"/>
+      <w:lvlJc w:val="left"/>
+      <w:pPr>
+        <w:tabs>
+          <w:tab w:val="num" w:pos="0"/>
+        </w:tabs>
+        <w:ind w:left="3600" w:hanging="360"/>
+      </w:pPr>
+      <w:rPr>
+        <w:rFonts w:ascii="Courier New" w:hAnsi="Courier New" w:cs="Courier New" w:hint="default"/>
+      </w:rPr>
+    </w:lvl>
+    <w:lvl w:ilvl="5">
+      <w:start w:val="1"/>
+      <w:numFmt w:val="bullet"/>
+      <w:lvlText w:val=""/>
+      <w:lvlJc w:val="left"/>
+      <w:pPr>
+        <w:tabs>
+          <w:tab w:val="num" w:pos="0"/>
+        </w:tabs>
+        <w:ind w:left="4320" w:hanging="360"/>
+      </w:pPr>
+      <w:rPr>
+        <w:rFonts w:ascii="Wingdings" w:hAnsi="Wingdings" w:cs="Wingdings" w:hint="default"/>
+      </w:rPr>
+    </w:lvl>
+    <w:lvl w:ilvl="6">
+      <w:start w:val="1"/>
+      <w:numFmt w:val="bullet"/>
+      <w:lvlText w:val=""/>
+      <w:lvlJc w:val="left"/>
+      <w:pPr>
+        <w:tabs>
+          <w:tab w:val="num" w:pos="0"/>
+        </w:tabs>
+        <w:ind w:left="5040" w:hanging="360"/>
+      </w:pPr>
+      <w:rPr>
+        <w:rFonts w:ascii="Symbol" w:hAnsi="Symbol" w:cs="Symbol" w:hint="default"/>
+      </w:rPr>
+    </w:lvl>
+    <w:lvl w:ilvl="7">
+      <w:start w:val="1"/>
+      <w:numFmt w:val="bullet"/>
+      <w:lvlText w:val="o"/>
+      <w:lvlJc w:val="left"/>
+      <w:pPr>
+        <w:tabs>
+          <w:tab w:val="num" w:pos="0"/>
+        </w:tabs>
+        <w:ind w:left="5760" w:hanging="360"/>
+      </w:pPr>
+      <w:rPr>
+        <w:rFonts w:ascii="Courier New" w:hAnsi="Courier New" w:cs="Courier New" w:hint="default"/>
+      </w:rPr>
+    </w:lvl>
+    <w:lvl w:ilvl="8">
+      <w:start w:val="1"/>
+      <w:numFmt w:val="bullet"/>
+      <w:lvlText w:val=""/>
+      <w:lvlJc w:val="left"/>
+      <w:pPr>
+        <w:tabs>
+          <w:tab w:val="num" w:pos="0"/>
+        </w:tabs>
+        <w:ind w:left="6480" w:hanging="360"/>
+      </w:pPr>
+      <w:rPr>
+        <w:rFonts w:ascii="Wingdings" w:hAnsi="Wingdings" w:cs="Wingdings" w:hint="default"/>
+      </w:rPr>
+    </w:lvl>
+  </w:abstractNum>
+  <w:abstractNum w:abstractNumId="8">
+    <w:lvl w:ilvl="0">
+      <w:start w:val="1"/>
+      <w:numFmt w:val="bullet"/>
+      <w:lvlText w:val=""/>
+      <w:lvlJc w:val="left"/>
+      <w:pPr>
+        <w:tabs>
+          <w:tab w:val="num" w:pos="0"/>
+        </w:tabs>
+        <w:ind w:left="720" w:hanging="360"/>
+      </w:pPr>
+      <w:rPr>
+        <w:rFonts w:ascii="Symbol" w:hAnsi="Symbol" w:cs="Symbol" w:hint="default"/>
+      </w:rPr>
+    </w:lvl>
+    <w:lvl w:ilvl="1">
+      <w:start w:val="1"/>
+      <w:numFmt w:val="bullet"/>
+      <w:lvlText w:val="o"/>
+      <w:lvlJc w:val="left"/>
+      <w:pPr>
+        <w:tabs>
+          <w:tab w:val="num" w:pos="0"/>
+        </w:tabs>
+        <w:ind w:left="1440" w:hanging="360"/>
+      </w:pPr>
+      <w:rPr>
+        <w:rFonts w:ascii="Courier New" w:hAnsi="Courier New" w:cs="Courier New" w:hint="default"/>
+      </w:rPr>
+    </w:lvl>
+    <w:lvl w:ilvl="2">
+      <w:start w:val="1"/>
+      <w:numFmt w:val="bullet"/>
+      <w:lvlText w:val=""/>
+      <w:lvlJc w:val="left"/>
+      <w:pPr>
+        <w:tabs>
+          <w:tab w:val="num" w:pos="0"/>
+        </w:tabs>
+        <w:ind w:left="2160" w:hanging="360"/>
+      </w:pPr>
+      <w:rPr>
+        <w:rFonts w:ascii="Wingdings" w:hAnsi="Wingdings" w:cs="Wingdings" w:hint="default"/>
+      </w:rPr>
+    </w:lvl>
+    <w:lvl w:ilvl="3">
+      <w:start w:val="1"/>
+      <w:numFmt w:val="bullet"/>
+      <w:lvlText w:val=""/>
+      <w:lvlJc w:val="left"/>
+      <w:pPr>
+        <w:tabs>
+          <w:tab w:val="num" w:pos="0"/>
+        </w:tabs>
+        <w:ind w:left="2880" w:hanging="360"/>
+      </w:pPr>
+      <w:rPr>
+        <w:rFonts w:ascii="Symbol" w:hAnsi="Symbol" w:cs="Symbol" w:hint="default"/>
+      </w:rPr>
+    </w:lvl>
+    <w:lvl w:ilvl="4">
+      <w:start w:val="1"/>
+      <w:numFmt w:val="bullet"/>
+      <w:lvlText w:val="o"/>
+      <w:lvlJc w:val="left"/>
+      <w:pPr>
+        <w:tabs>
+          <w:tab w:val="num" w:pos="0"/>
+        </w:tabs>
+        <w:ind w:left="3600" w:hanging="360"/>
+      </w:pPr>
+      <w:rPr>
+        <w:rFonts w:ascii="Courier New" w:hAnsi="Courier New" w:cs="Courier New" w:hint="default"/>
+      </w:rPr>
+    </w:lvl>
+    <w:lvl w:ilvl="5">
+      <w:start w:val="1"/>
+      <w:numFmt w:val="bullet"/>
+      <w:lvlText w:val=""/>
+      <w:lvlJc w:val="left"/>
+      <w:pPr>
+        <w:tabs>
+          <w:tab w:val="num" w:pos="0"/>
+        </w:tabs>
+        <w:ind w:left="4320" w:hanging="360"/>
+      </w:pPr>
+      <w:rPr>
+        <w:rFonts w:ascii="Wingdings" w:hAnsi="Wingdings" w:cs="Wingdings" w:hint="default"/>
+      </w:rPr>
+    </w:lvl>
+    <w:lvl w:ilvl="6">
+      <w:start w:val="1"/>
+      <w:numFmt w:val="bullet"/>
+      <w:lvlText w:val=""/>
+      <w:lvlJc w:val="left"/>
+      <w:pPr>
+        <w:tabs>
+          <w:tab w:val="num" w:pos="0"/>
+        </w:tabs>
+        <w:ind w:left="5040" w:hanging="360"/>
+      </w:pPr>
+      <w:rPr>
+        <w:rFonts w:ascii="Symbol" w:hAnsi="Symbol" w:cs="Symbol" w:hint="default"/>
+      </w:rPr>
+    </w:lvl>
+    <w:lvl w:ilvl="7">
+      <w:start w:val="1"/>
+      <w:numFmt w:val="bullet"/>
+      <w:lvlText w:val="o"/>
+      <w:lvlJc w:val="left"/>
+      <w:pPr>
+        <w:tabs>
+          <w:tab w:val="num" w:pos="0"/>
+        </w:tabs>
+        <w:ind w:left="5760" w:hanging="360"/>
+      </w:pPr>
+      <w:rPr>
+        <w:rFonts w:ascii="Courier New" w:hAnsi="Courier New" w:cs="Courier New" w:hint="default"/>
+      </w:rPr>
+    </w:lvl>
+    <w:lvl w:ilvl="8">
+      <w:start w:val="1"/>
+      <w:numFmt w:val="bullet"/>
+      <w:lvlText w:val=""/>
+      <w:lvlJc w:val="left"/>
+      <w:pPr>
+        <w:tabs>
+          <w:tab w:val="num" w:pos="0"/>
+        </w:tabs>
+        <w:ind w:left="6480" w:hanging="360"/>
+      </w:pPr>
+      <w:rPr>
+        <w:rFonts w:ascii="Wingdings" w:hAnsi="Wingdings" w:cs="Wingdings" w:hint="default"/>
+      </w:rPr>
+    </w:lvl>
+  </w:abstractNum>
+  <w:abstractNum w:abstractNumId="9">
+    <w:lvl w:ilvl="0">
+      <w:start w:val="1"/>
+      <w:numFmt w:val="bullet"/>
+      <w:lvlText w:val=""/>
+      <w:lvlJc w:val="left"/>
+      <w:pPr>
+        <w:tabs>
+          <w:tab w:val="num" w:pos="0"/>
+        </w:tabs>
+        <w:ind w:left="720" w:hanging="360"/>
+      </w:pPr>
+      <w:rPr>
+        <w:rFonts w:ascii="Symbol" w:hAnsi="Symbol" w:cs="Symbol" w:hint="default"/>
+      </w:rPr>
+    </w:lvl>
+    <w:lvl w:ilvl="1">
+      <w:start w:val="1"/>
+      <w:numFmt w:val="bullet"/>
+      <w:lvlText w:val="o"/>
+      <w:lvlJc w:val="left"/>
+      <w:pPr>
+        <w:tabs>
+          <w:tab w:val="num" w:pos="0"/>
+        </w:tabs>
+        <w:ind w:left="1440" w:hanging="360"/>
+      </w:pPr>
+      <w:rPr>
+        <w:rFonts w:ascii="Courier New" w:hAnsi="Courier New" w:cs="Courier New" w:hint="default"/>
+      </w:rPr>
+    </w:lvl>
+    <w:lvl w:ilvl="2">
+      <w:start w:val="1"/>
+      <w:numFmt w:val="bullet"/>
+      <w:lvlText w:val=""/>
+      <w:lvlJc w:val="left"/>
+      <w:pPr>
+        <w:tabs>
+          <w:tab w:val="num" w:pos="0"/>
+        </w:tabs>
+        <w:ind w:left="2160" w:hanging="360"/>
+      </w:pPr>
+      <w:rPr>
+        <w:rFonts w:ascii="Wingdings" w:hAnsi="Wingdings" w:cs="Wingdings" w:hint="default"/>
+      </w:rPr>
+    </w:lvl>
+    <w:lvl w:ilvl="3">
+      <w:start w:val="1"/>
+      <w:numFmt w:val="bullet"/>
+      <w:lvlText w:val=""/>
+      <w:lvlJc w:val="left"/>
+      <w:pPr>
+        <w:tabs>
+          <w:tab w:val="num" w:pos="0"/>
+        </w:tabs>
+        <w:ind w:left="2880" w:hanging="360"/>
+      </w:pPr>
+      <w:rPr>
+        <w:rFonts w:ascii="Symbol" w:hAnsi="Symbol" w:cs="Symbol" w:hint="default"/>
+      </w:rPr>
+    </w:lvl>
+    <w:lvl w:ilvl="4">
+      <w:start w:val="1"/>
+      <w:numFmt w:val="bullet"/>
+      <w:lvlText w:val="o"/>
+      <w:lvlJc w:val="left"/>
+      <w:pPr>
+        <w:tabs>
+          <w:tab w:val="num" w:pos="0"/>
+        </w:tabs>
+        <w:ind w:left="3600" w:hanging="360"/>
+      </w:pPr>
+      <w:rPr>
+        <w:rFonts w:ascii="Courier New" w:hAnsi="Courier New" w:cs="Courier New" w:hint="default"/>
+      </w:rPr>
+    </w:lvl>
+    <w:lvl w:ilvl="5">
+      <w:start w:val="1"/>
+      <w:numFmt w:val="bullet"/>
+      <w:lvlText w:val=""/>
+      <w:lvlJc w:val="left"/>
+      <w:pPr>
+        <w:tabs>
+          <w:tab w:val="num" w:pos="0"/>
+        </w:tabs>
+        <w:ind w:left="4320" w:hanging="360"/>
+      </w:pPr>
+      <w:rPr>
+        <w:rFonts w:ascii="Wingdings" w:hAnsi="Wingdings" w:cs="Wingdings" w:hint="default"/>
+      </w:rPr>
+    </w:lvl>
+    <w:lvl w:ilvl="6">
+      <w:start w:val="1"/>
+      <w:numFmt w:val="bullet"/>
+      <w:lvlText w:val=""/>
+      <w:lvlJc w:val="left"/>
+      <w:pPr>
+        <w:tabs>
+          <w:tab w:val="num" w:pos="0"/>
+        </w:tabs>
+        <w:ind w:left="5040" w:hanging="360"/>
+      </w:pPr>
+      <w:rPr>
+        <w:rFonts w:ascii="Symbol" w:hAnsi="Symbol" w:cs="Symbol" w:hint="default"/>
+      </w:rPr>
+    </w:lvl>
+    <w:lvl w:ilvl="7">
+      <w:start w:val="1"/>
+      <w:numFmt w:val="bullet"/>
+      <w:lvlText w:val="o"/>
+      <w:lvlJc w:val="left"/>
+      <w:pPr>
+        <w:tabs>
+          <w:tab w:val="num" w:pos="0"/>
+        </w:tabs>
+        <w:ind w:left="5760" w:hanging="360"/>
+      </w:pPr>
+      <w:rPr>
+        <w:rFonts w:ascii="Courier New" w:hAnsi="Courier New" w:cs="Courier New" w:hint="default"/>
+      </w:rPr>
+    </w:lvl>
+    <w:lvl w:ilvl="8">
+      <w:start w:val="1"/>
+      <w:numFmt w:val="bullet"/>
+      <w:lvlText w:val=""/>
+      <w:lvlJc w:val="left"/>
+      <w:pPr>
+        <w:tabs>
+          <w:tab w:val="num" w:pos="0"/>
+        </w:tabs>
+        <w:ind w:left="6480" w:hanging="360"/>
+      </w:pPr>
+      <w:rPr>
+        <w:rFonts w:ascii="Wingdings" w:hAnsi="Wingdings" w:cs="Wingdings" w:hint="default"/>
+      </w:rPr>
+    </w:lvl>
+  </w:abstractNum>
+  <w:abstractNum w:abstractNumId="10">
+    <w:lvl w:ilvl="0">
+      <w:start w:val="1"/>
       <w:numFmt w:val="decimal"/>
       <w:lvlText w:val="%1."/>
       <w:lvlJc w:val="left"/>
@@ -5231,7 +6543,7 @@
       <w:rPr/>
     </w:lvl>
   </w:abstractNum>
-  <w:abstractNum w:abstractNumId="8">
+  <w:abstractNum w:abstractNumId="11">
     <w:lvl w:ilvl="0">
       <w:start w:val="1"/>
       <w:numFmt w:val="none"/>
@@ -5373,6 +6685,15 @@
   </w:num>
   <w:num w:numId="8">
     <w:abstractNumId w:val="8"/>
+  </w:num>
+  <w:num w:numId="9">
+    <w:abstractNumId w:val="9"/>
+  </w:num>
+  <w:num w:numId="10">
+    <w:abstractNumId w:val="10"/>
+  </w:num>
+  <w:num w:numId="11">
+    <w:abstractNumId w:val="11"/>
   </w:num>
 </w:numbering>
 </file>

</xml_diff>